<commit_message>
added transportation info, to be completed
</commit_message>
<xml_diff>
--- a/SoftUni_FAQ.docx
+++ b/SoftUni_FAQ.docx
@@ -44,7 +44,23 @@
           <w:highlight w:val="yellow"/>
           <w:lang w:val="bg-BG"/>
         </w:rPr>
-        <w:t>"Мога ли да получа диплома за Висше образование от СофтУни?"</w:t>
+        <w:t xml:space="preserve">"Мога ли да получа диплома за Висше образование от </w:t>
+      </w:r>
+      <w:proofErr w:type="spellStart"/>
+      <w:r>
+        <w:rPr>
+          <w:highlight w:val="yellow"/>
+          <w:lang w:val="bg-BG"/>
+        </w:rPr>
+        <w:t>СофтУни</w:t>
+      </w:r>
+      <w:proofErr w:type="spellEnd"/>
+      <w:r>
+        <w:rPr>
+          <w:highlight w:val="yellow"/>
+          <w:lang w:val="bg-BG"/>
+        </w:rPr>
+        <w:t>?"</w:t>
       </w:r>
     </w:p>
     <w:p>
@@ -140,7 +156,23 @@
           <w:highlight w:val="yellow"/>
           <w:lang w:val="bg-BG"/>
         </w:rPr>
-        <w:t>"Кога, защо и как получавам диплома за завършване на СофтУни?"</w:t>
+        <w:t xml:space="preserve">"Кога, защо и как получавам диплома за завършване на </w:t>
+      </w:r>
+      <w:proofErr w:type="spellStart"/>
+      <w:r>
+        <w:rPr>
+          <w:highlight w:val="yellow"/>
+          <w:lang w:val="bg-BG"/>
+        </w:rPr>
+        <w:t>СофтУни</w:t>
+      </w:r>
+      <w:proofErr w:type="spellEnd"/>
+      <w:r>
+        <w:rPr>
+          <w:highlight w:val="yellow"/>
+          <w:lang w:val="bg-BG"/>
+        </w:rPr>
+        <w:t>?"</w:t>
       </w:r>
     </w:p>
     <w:p>
@@ -218,24 +250,163 @@
           <w:lang w:val="bg-BG"/>
         </w:rPr>
       </w:pPr>
-      <w:r>
-        <w:rPr>
-          <w:lang w:val="bg-BG"/>
-        </w:rPr>
-        <w:t>Забелязах бъг/грешка по сайта/форума на СофтУни. Къде да го докладвам?</w:t>
-      </w:r>
-    </w:p>
-    <w:p>
-      <w:pPr>
-        <w:rPr>
-          <w:lang w:val="bg-BG"/>
-        </w:rPr>
-      </w:pPr>
-      <w:r>
-        <w:rPr>
-          <w:lang w:val="bg-BG"/>
-        </w:rPr>
-        <w:t>Във форума на СофтУни има специална тема за споделяне на подобни грешки</w:t>
+      <w:bookmarkStart w:id="0" w:name="_GoBack"/>
+      <w:r>
+        <w:rPr>
+          <w:lang w:val="bg-BG"/>
+        </w:rPr>
+        <w:t>Как да стигна до университета?</w:t>
+      </w:r>
+    </w:p>
+    <w:bookmarkEnd w:id="0"/>
+    <w:p>
+      <w:pPr>
+        <w:rPr>
+          <w:lang w:val="bg-BG"/>
+        </w:rPr>
+      </w:pPr>
+      <w:r>
+        <w:rPr>
+          <w:lang w:val="bg-BG"/>
+        </w:rPr>
+        <w:t xml:space="preserve">Може да видите адреса на </w:t>
+      </w:r>
+      <w:proofErr w:type="spellStart"/>
+      <w:r>
+        <w:rPr>
+          <w:lang w:val="bg-BG"/>
+        </w:rPr>
+        <w:t>СофтУни</w:t>
+      </w:r>
+      <w:proofErr w:type="spellEnd"/>
+      <w:r>
+        <w:rPr>
+          <w:lang w:val="bg-BG"/>
+        </w:rPr>
+        <w:t xml:space="preserve"> на картата тук &lt;линк&gt;</w:t>
+      </w:r>
+    </w:p>
+    <w:p>
+      <w:pPr>
+        <w:rPr>
+          <w:lang w:val="bg-BG"/>
+        </w:rPr>
+      </w:pPr>
+      <w:r>
+        <w:rPr>
+          <w:lang w:val="bg-BG"/>
+        </w:rPr>
+        <w:t xml:space="preserve">От Централна Гара до университета най-бързо се стига с метро – от станция Централна Гара до Сердика, прекачване по линия 1 и след това от Сердика до станция </w:t>
+      </w:r>
+      <w:proofErr w:type="spellStart"/>
+      <w:r>
+        <w:rPr>
+          <w:lang w:val="bg-BG"/>
+        </w:rPr>
+        <w:t>Жолио</w:t>
+      </w:r>
+      <w:proofErr w:type="spellEnd"/>
+      <w:r>
+        <w:rPr>
+          <w:lang w:val="bg-BG"/>
+        </w:rPr>
+        <w:t xml:space="preserve"> Кюри (не е проблем да слезете и на станция Г.М. Димитров). Алтернативно, може да ползвате автобус 413 до спирка &lt;провери&gt;.</w:t>
+      </w:r>
+    </w:p>
+    <w:p>
+      <w:pPr>
+        <w:rPr>
+          <w:lang w:val="bg-BG"/>
+        </w:rPr>
+      </w:pPr>
+      <w:r>
+        <w:rPr>
+          <w:lang w:val="bg-BG"/>
+        </w:rPr>
+        <w:t xml:space="preserve">Други линии от градския транспорт, които минават в близост до </w:t>
+      </w:r>
+      <w:proofErr w:type="spellStart"/>
+      <w:r>
+        <w:rPr>
+          <w:lang w:val="bg-BG"/>
+        </w:rPr>
+        <w:t>СофтУни</w:t>
+      </w:r>
+      <w:proofErr w:type="spellEnd"/>
+      <w:r>
+        <w:rPr>
+          <w:lang w:val="bg-BG"/>
+        </w:rPr>
+        <w:t xml:space="preserve"> са:</w:t>
+      </w:r>
+    </w:p>
+    <w:p>
+      <w:pPr>
+        <w:rPr>
+          <w:lang w:val="bg-BG"/>
+        </w:rPr>
+      </w:pPr>
+    </w:p>
+    <w:p>
+      <w:pPr>
+        <w:rPr>
+          <w:lang w:val="bg-BG"/>
+        </w:rPr>
+      </w:pPr>
+    </w:p>
+    <w:p>
+      <w:pPr>
+        <w:pStyle w:val="Heading4"/>
+        <w:rPr>
+          <w:lang w:val="bg-BG"/>
+        </w:rPr>
+      </w:pPr>
+      <w:r>
+        <w:rPr>
+          <w:lang w:val="bg-BG"/>
+        </w:rPr>
+        <w:t xml:space="preserve">Забелязах бъг/грешка по сайта/форума на </w:t>
+      </w:r>
+      <w:proofErr w:type="spellStart"/>
+      <w:r>
+        <w:rPr>
+          <w:lang w:val="bg-BG"/>
+        </w:rPr>
+        <w:t>СофтУни</w:t>
+      </w:r>
+      <w:proofErr w:type="spellEnd"/>
+      <w:r>
+        <w:rPr>
+          <w:lang w:val="bg-BG"/>
+        </w:rPr>
+        <w:t>. Къде да го докладвам?</w:t>
+      </w:r>
+    </w:p>
+    <w:p>
+      <w:pPr>
+        <w:rPr>
+          <w:lang w:val="bg-BG"/>
+        </w:rPr>
+      </w:pPr>
+      <w:r>
+        <w:rPr>
+          <w:lang w:val="bg-BG"/>
+        </w:rPr>
+        <w:t xml:space="preserve">Във форума на </w:t>
+      </w:r>
+      <w:proofErr w:type="spellStart"/>
+      <w:r>
+        <w:rPr>
+          <w:lang w:val="bg-BG"/>
+        </w:rPr>
+        <w:t>СофтУни</w:t>
+      </w:r>
+      <w:proofErr w:type="spellEnd"/>
+      <w:r>
+        <w:rPr>
+          <w:lang w:val="bg-BG"/>
+        </w:rPr>
+        <w:t xml:space="preserve"> има специална тема за споделяне на подобни грешки</w:t>
       </w:r>
       <w:r>
         <w:rPr>
@@ -327,7 +498,21 @@
         <w:rPr>
           <w:lang w:val="bg-BG"/>
         </w:rPr>
-        <w:t xml:space="preserve"> &lt;скрийншот&gt;</w:t>
+        <w:t xml:space="preserve"> &lt;</w:t>
+      </w:r>
+      <w:proofErr w:type="spellStart"/>
+      <w:r>
+        <w:rPr>
+          <w:lang w:val="bg-BG"/>
+        </w:rPr>
+        <w:t>скрийншот</w:t>
+      </w:r>
+      <w:proofErr w:type="spellEnd"/>
+      <w:r>
+        <w:rPr>
+          <w:lang w:val="bg-BG"/>
+        </w:rPr>
+        <w:t>&gt;</w:t>
       </w:r>
     </w:p>
     <w:p>
@@ -411,7 +596,21 @@
         <w:rPr>
           <w:lang w:val="bg-BG"/>
         </w:rPr>
-        <w:t xml:space="preserve"> &lt;mailto линк&gt; или чрез формата за контакт на сайта (</w:t>
+        <w:t xml:space="preserve"> &lt;</w:t>
+      </w:r>
+      <w:proofErr w:type="spellStart"/>
+      <w:r>
+        <w:rPr>
+          <w:lang w:val="bg-BG"/>
+        </w:rPr>
+        <w:t>mailto</w:t>
+      </w:r>
+      <w:proofErr w:type="spellEnd"/>
+      <w:r>
+        <w:rPr>
+          <w:lang w:val="bg-BG"/>
+        </w:rPr>
+        <w:t xml:space="preserve"> линк&gt; или чрез формата за контакт на сайта (</w:t>
       </w:r>
       <w:hyperlink r:id="rId7" w:history="1">
         <w:r>
@@ -462,6 +661,7 @@
         <w:rPr>
           <w:lang w:val="bg-BG"/>
         </w:rPr>
+        <w:lastRenderedPageBreak/>
         <w:t>лично</w:t>
       </w:r>
       <w:r>
@@ -490,20 +690,44 @@
           <w:shd w:val="clear" w:color="auto" w:fill="F6F7F8"/>
           <w:lang w:val="bg-BG"/>
         </w:rPr>
-        <w:t>Осигурява ли СофтУни работа на своите студенти?</w:t>
-      </w:r>
-    </w:p>
-    <w:p>
-      <w:pPr>
-        <w:rPr>
-          <w:lang w:val="bg-BG"/>
-        </w:rPr>
-      </w:pPr>
-      <w:r>
-        <w:rPr>
-          <w:lang w:val="bg-BG"/>
-        </w:rPr>
-        <w:t>СофтУни предоставя обучение на своите студенти, като се стреми получените от тях знания и умения в максимална степен да отговарят на нуждите на работодателите в бранша. Университетът също така им</w:t>
+        <w:t xml:space="preserve">Осигурява ли </w:t>
+      </w:r>
+      <w:proofErr w:type="spellStart"/>
+      <w:r>
+        <w:rPr>
+          <w:shd w:val="clear" w:color="auto" w:fill="F6F7F8"/>
+          <w:lang w:val="bg-BG"/>
+        </w:rPr>
+        <w:t>СофтУни</w:t>
+      </w:r>
+      <w:proofErr w:type="spellEnd"/>
+      <w:r>
+        <w:rPr>
+          <w:shd w:val="clear" w:color="auto" w:fill="F6F7F8"/>
+          <w:lang w:val="bg-BG"/>
+        </w:rPr>
+        <w:t xml:space="preserve"> работа на своите студенти?</w:t>
+      </w:r>
+    </w:p>
+    <w:p>
+      <w:pPr>
+        <w:rPr>
+          <w:lang w:val="bg-BG"/>
+        </w:rPr>
+      </w:pPr>
+      <w:proofErr w:type="spellStart"/>
+      <w:r>
+        <w:rPr>
+          <w:lang w:val="bg-BG"/>
+        </w:rPr>
+        <w:t>СофтУни</w:t>
+      </w:r>
+      <w:proofErr w:type="spellEnd"/>
+      <w:r>
+        <w:rPr>
+          <w:lang w:val="bg-BG"/>
+        </w:rPr>
+        <w:t xml:space="preserve"> предоставя обучение на своите студенти, като се стреми получените от тях знания и умения в максимална степен да отговарят на нуждите на работодателите в бранша. Университетът също така им</w:t>
       </w:r>
       <w:r>
         <w:rPr>
@@ -582,7 +806,21 @@
         <w:rPr>
           <w:lang w:val="bg-BG"/>
         </w:rPr>
-        <w:t xml:space="preserve">намирането на работа не би трябвало да е проблем за успешно завършилите обучението си в СофтУни, но </w:t>
+        <w:t xml:space="preserve">намирането на работа не би трябвало да е проблем за успешно завършилите обучението си в </w:t>
+      </w:r>
+      <w:proofErr w:type="spellStart"/>
+      <w:r>
+        <w:rPr>
+          <w:lang w:val="bg-BG"/>
+        </w:rPr>
+        <w:t>СофтУни</w:t>
+      </w:r>
+      <w:proofErr w:type="spellEnd"/>
+      <w:r>
+        <w:rPr>
+          <w:lang w:val="bg-BG"/>
+        </w:rPr>
+        <w:t xml:space="preserve">, но </w:t>
       </w:r>
       <w:r>
         <w:rPr>
@@ -603,12 +841,19 @@
           <w:lang w:val="bg-BG"/>
         </w:rPr>
       </w:pPr>
-      <w:r>
-        <w:rPr>
-          <w:lang w:val="bg-BG"/>
-        </w:rPr>
-        <w:lastRenderedPageBreak/>
-        <w:t>СофтУни провежда курсове, в които се разглеждат теми като: как да напишем добро CV, как да се представим успешно на интервю и др., които да подготвят допълнително заинтересованите с цел по-лесно да си намерят работа.</w:t>
+      <w:proofErr w:type="spellStart"/>
+      <w:r>
+        <w:rPr>
+          <w:lang w:val="bg-BG"/>
+        </w:rPr>
+        <w:t>СофтУни</w:t>
+      </w:r>
+      <w:proofErr w:type="spellEnd"/>
+      <w:r>
+        <w:rPr>
+          <w:lang w:val="bg-BG"/>
+        </w:rPr>
+        <w:t xml:space="preserve"> провежда курсове, в които се разглеждат теми като: как да напишем добро CV, как да се представим успешно на интервю и др., които да подготвят допълнително заинтересованите с цел по-лесно да си намерят работа.</w:t>
       </w:r>
     </w:p>
     <w:p>
@@ -675,7 +920,35 @@
         <w:rPr>
           <w:lang w:val="bg-BG"/>
         </w:rPr>
-        <w:t>Паралелно с редовните занятия се провеждат и т.нар. fast track курсове, като участието в тях е по желание; всеки такъв курс си има отделно разписание.</w:t>
+        <w:t xml:space="preserve">Паралелно с редовните занятия се провеждат и т.нар. </w:t>
+      </w:r>
+      <w:proofErr w:type="spellStart"/>
+      <w:r>
+        <w:rPr>
+          <w:lang w:val="bg-BG"/>
+        </w:rPr>
+        <w:t>fast</w:t>
+      </w:r>
+      <w:proofErr w:type="spellEnd"/>
+      <w:r>
+        <w:rPr>
+          <w:lang w:val="bg-BG"/>
+        </w:rPr>
+        <w:t xml:space="preserve"> </w:t>
+      </w:r>
+      <w:proofErr w:type="spellStart"/>
+      <w:r>
+        <w:rPr>
+          <w:lang w:val="bg-BG"/>
+        </w:rPr>
+        <w:t>track</w:t>
+      </w:r>
+      <w:proofErr w:type="spellEnd"/>
+      <w:r>
+        <w:rPr>
+          <w:lang w:val="bg-BG"/>
+        </w:rPr>
+        <w:t xml:space="preserve"> курсове, като участието в тях е по желание; всеки такъв курс си има отделно разписание.</w:t>
       </w:r>
     </w:p>
     <w:p>
@@ -736,7 +1009,21 @@
         <w:rPr>
           <w:lang w:val="bg-BG"/>
         </w:rPr>
-        <w:t>Какъв процент от студентите завършват успешно обучението си в СофтУни?</w:t>
+        <w:t xml:space="preserve">Какъв процент от студентите завършват успешно обучението си в </w:t>
+      </w:r>
+      <w:proofErr w:type="spellStart"/>
+      <w:r>
+        <w:rPr>
+          <w:lang w:val="bg-BG"/>
+        </w:rPr>
+        <w:t>СофтУни</w:t>
+      </w:r>
+      <w:proofErr w:type="spellEnd"/>
+      <w:r>
+        <w:rPr>
+          <w:lang w:val="bg-BG"/>
+        </w:rPr>
+        <w:t>?</w:t>
       </w:r>
       <w:r>
         <w:rPr>
@@ -755,7 +1042,21 @@
         <w:rPr>
           <w:lang w:val="bg-BG"/>
         </w:rPr>
-        <w:t>Към момента все още е рано да се посочи ясна статистика за този показател. Целта на СофтУни е около 80% от започналите обучение студенти да завършват успешно.</w:t>
+        <w:t xml:space="preserve">Към момента все още е рано да се посочи ясна статистика за този показател. Целта на </w:t>
+      </w:r>
+      <w:proofErr w:type="spellStart"/>
+      <w:r>
+        <w:rPr>
+          <w:lang w:val="bg-BG"/>
+        </w:rPr>
+        <w:t>СофтУни</w:t>
+      </w:r>
+      <w:proofErr w:type="spellEnd"/>
+      <w:r>
+        <w:rPr>
+          <w:lang w:val="bg-BG"/>
+        </w:rPr>
+        <w:t xml:space="preserve"> е около 80% от започналите обучение студенти да завършват успешно.</w:t>
       </w:r>
     </w:p>
     <w:p>
@@ -852,6 +1153,7 @@
         <w:rPr>
           <w:lang w:val="bg-BG"/>
         </w:rPr>
+        <w:lastRenderedPageBreak/>
         <w:t>Има ли някакви допълнителни разходи освен семестриалните такси, които трябва да бъдат предвидени за обучението?</w:t>
       </w:r>
     </w:p>
@@ -1022,14 +1324,7 @@
         <w:rPr>
           <w:lang w:val="bg-BG"/>
         </w:rPr>
-        <w:t xml:space="preserve">е би трябвало да е проблем да намерите </w:t>
-      </w:r>
-      <w:r>
-        <w:rPr>
-          <w:lang w:val="bg-BG"/>
-        </w:rPr>
-        <w:lastRenderedPageBreak/>
-        <w:t>свободна машина в залата.</w:t>
+        <w:t>е би трябвало да е проблем да намерите свободна машина в залата.</w:t>
       </w:r>
       <w:r>
         <w:rPr>
@@ -1281,7 +1576,21 @@
         <w:rPr>
           <w:lang w:val="bg-BG"/>
         </w:rPr>
-        <w:t>Да помагат като квестори при провеждане на изпити в СофтУни: средно 1 път месечно.</w:t>
+        <w:t xml:space="preserve">Да помагат като квестори при провеждане на изпити в </w:t>
+      </w:r>
+      <w:proofErr w:type="spellStart"/>
+      <w:r>
+        <w:rPr>
+          <w:lang w:val="bg-BG"/>
+        </w:rPr>
+        <w:t>СофтУни</w:t>
+      </w:r>
+      <w:proofErr w:type="spellEnd"/>
+      <w:r>
+        <w:rPr>
+          <w:lang w:val="bg-BG"/>
+        </w:rPr>
+        <w:t>: средно 1 път месечно.</w:t>
       </w:r>
     </w:p>
     <w:p>
@@ -1299,7 +1608,21 @@
         <w:rPr>
           <w:lang w:val="bg-BG"/>
         </w:rPr>
-        <w:t>Да отговарят на въпроси във форума на СофтУни: средно по 1 час на ден или повече (след запознаване с правилата).</w:t>
+        <w:t xml:space="preserve">Да отговарят на въпроси във форума на </w:t>
+      </w:r>
+      <w:proofErr w:type="spellStart"/>
+      <w:r>
+        <w:rPr>
+          <w:lang w:val="bg-BG"/>
+        </w:rPr>
+        <w:t>СофтУни</w:t>
+      </w:r>
+      <w:proofErr w:type="spellEnd"/>
+      <w:r>
+        <w:rPr>
+          <w:lang w:val="bg-BG"/>
+        </w:rPr>
+        <w:t>: средно по 1 час на ден или повече (след запознаване с правилата).</w:t>
       </w:r>
     </w:p>
     <w:p>
@@ -1317,7 +1640,21 @@
         <w:rPr>
           <w:lang w:val="bg-BG"/>
         </w:rPr>
-        <w:t>Да участват в комисии за оценяване на екипни проекти към курсовете в СофтУни: средно 1-2 пъти в месеца.</w:t>
+        <w:t xml:space="preserve">Да участват в комисии за оценяване на екипни проекти към курсовете в </w:t>
+      </w:r>
+      <w:proofErr w:type="spellStart"/>
+      <w:r>
+        <w:rPr>
+          <w:lang w:val="bg-BG"/>
+        </w:rPr>
+        <w:t>СофтУни</w:t>
+      </w:r>
+      <w:proofErr w:type="spellEnd"/>
+      <w:r>
+        <w:rPr>
+          <w:lang w:val="bg-BG"/>
+        </w:rPr>
+        <w:t>: средно 1-2 пъти в месеца.</w:t>
       </w:r>
     </w:p>
     <w:p>
@@ -1335,6 +1672,7 @@
         <w:rPr>
           <w:lang w:val="bg-BG"/>
         </w:rPr>
+        <w:lastRenderedPageBreak/>
         <w:t>Да разполагат с достатъчно свободно време, за да участват във всички изброени дейности.</w:t>
       </w:r>
     </w:p>
@@ -1366,7 +1704,21 @@
         <w:rPr>
           <w:lang w:val="bg-BG"/>
         </w:rPr>
-        <w:t>Желание за развитие като лектор за провеждане на семинари, обучения извън СофтУни, подготовки за изпити и други.</w:t>
+        <w:t xml:space="preserve">Желание за развитие като лектор за провеждане на семинари, обучения извън </w:t>
+      </w:r>
+      <w:proofErr w:type="spellStart"/>
+      <w:r>
+        <w:rPr>
+          <w:lang w:val="bg-BG"/>
+        </w:rPr>
+        <w:t>СофтУни</w:t>
+      </w:r>
+      <w:proofErr w:type="spellEnd"/>
+      <w:r>
+        <w:rPr>
+          <w:lang w:val="bg-BG"/>
+        </w:rPr>
+        <w:t>, подготовки за изпити и други.</w:t>
       </w:r>
     </w:p>
     <w:p>
@@ -1384,7 +1736,21 @@
         <w:rPr>
           <w:lang w:val="bg-BG"/>
         </w:rPr>
-        <w:t>Желание за включване в други доброволни инициативи в СофтУни.</w:t>
+        <w:t xml:space="preserve">Желание за включване в други доброволни инициативи в </w:t>
+      </w:r>
+      <w:proofErr w:type="spellStart"/>
+      <w:r>
+        <w:rPr>
+          <w:lang w:val="bg-BG"/>
+        </w:rPr>
+        <w:t>СофтУни</w:t>
+      </w:r>
+      <w:proofErr w:type="spellEnd"/>
+      <w:r>
+        <w:rPr>
+          <w:lang w:val="bg-BG"/>
+        </w:rPr>
+        <w:t>.</w:t>
       </w:r>
     </w:p>
     <w:p>
@@ -1447,53 +1813,686 @@
         <w:rPr>
           <w:lang w:val="bg-BG"/>
         </w:rPr>
+        <w:t>Не мога да качвам домашни, защо?</w:t>
+      </w:r>
+    </w:p>
+    <w:p>
+      <w:pPr>
+        <w:rPr>
+          <w:lang w:val="bg-BG"/>
+        </w:rPr>
+      </w:pPr>
+      <w:r>
+        <w:rPr>
+          <w:lang w:val="bg-BG"/>
+        </w:rPr>
+        <w:t>Има няколко възможни причини качването на домашни да не е активно:</w:t>
+      </w:r>
+    </w:p>
+    <w:p>
+      <w:pPr>
+        <w:rPr>
+          <w:lang w:val="bg-BG"/>
+        </w:rPr>
+      </w:pPr>
+      <w:r>
+        <w:rPr>
+          <w:lang w:val="bg-BG"/>
+        </w:rPr>
+        <w:t xml:space="preserve">1) Не </w:t>
+      </w:r>
+      <w:r>
+        <w:rPr>
+          <w:lang w:val="bg-BG"/>
+        </w:rPr>
+        <w:t>сте записани за съответния курс</w:t>
+      </w:r>
+    </w:p>
+    <w:p>
+      <w:pPr>
+        <w:rPr>
+          <w:lang w:val="bg-BG"/>
+        </w:rPr>
+      </w:pPr>
+      <w:r>
+        <w:rPr>
+          <w:lang w:val="bg-BG"/>
+        </w:rPr>
+        <w:t>Може да предавате и оценявате домаш</w:t>
+      </w:r>
+      <w:r>
+        <w:rPr>
+          <w:lang w:val="bg-BG"/>
+        </w:rPr>
+        <w:t>н</w:t>
+      </w:r>
+      <w:r>
+        <w:rPr>
+          <w:lang w:val="bg-BG"/>
+        </w:rPr>
+        <w:t xml:space="preserve">и само ако сте записани за курса. Ако мислите, че трябва да сте записани, но не сте поради административна/техническа грешка, свържете се с екипа през формата за контакти. </w:t>
+      </w:r>
+    </w:p>
+    <w:p>
+      <w:pPr>
+        <w:rPr>
+          <w:lang w:val="bg-BG"/>
+        </w:rPr>
+      </w:pPr>
+      <w:r>
+        <w:rPr>
+          <w:lang w:val="bg-BG"/>
+        </w:rPr>
+        <w:t>2) Към лекцията няма предвидено домашно</w:t>
+      </w:r>
+    </w:p>
+    <w:p>
+      <w:pPr>
+        <w:rPr>
+          <w:lang w:val="bg-BG"/>
+        </w:rPr>
+      </w:pPr>
+      <w:r>
+        <w:rPr>
+          <w:lang w:val="bg-BG"/>
+        </w:rPr>
+        <w:t>3) Съответната лекция все още не е минала</w:t>
+      </w:r>
+    </w:p>
+    <w:p>
+      <w:pPr>
+        <w:rPr>
+          <w:lang w:val="bg-BG"/>
+        </w:rPr>
+      </w:pPr>
+      <w:r>
+        <w:rPr>
+          <w:lang w:val="bg-BG"/>
+        </w:rPr>
+        <w:t>В общия случай предаването на домашни става активно след като мине дадената лекция от курса. Често администраторите на курса активират тази възможност и предварително. Ако лекцията не е минала, но имате желание да качите работата си предварително, свържете се с екипа на университета или с лекторите на курса и ги помолете да активират тази възможност.</w:t>
+      </w:r>
+    </w:p>
+    <w:p>
+      <w:pPr>
+        <w:rPr>
+          <w:lang w:val="bg-BG"/>
+        </w:rPr>
+      </w:pPr>
+      <w:r>
+        <w:rPr>
+          <w:lang w:val="bg-BG"/>
+        </w:rPr>
+        <w:t>4) Администраторите на курса са пропуснали да активират качването на домашни</w:t>
+      </w:r>
+    </w:p>
+    <w:p>
+      <w:pPr>
+        <w:rPr>
+          <w:lang w:val="bg-BG"/>
+        </w:rPr>
+      </w:pPr>
+      <w:r>
+        <w:rPr>
+          <w:lang w:val="bg-BG"/>
+        </w:rPr>
+        <w:t>Ако сте записани за курса, лекцията по дадената тема е минала и все още не може да качвате домашни, свържете се с екипа или лекторите и ги уведомете.</w:t>
+      </w:r>
+    </w:p>
+    <w:p>
+      <w:pPr>
+        <w:rPr>
+          <w:lang w:val="bg-BG"/>
+        </w:rPr>
+      </w:pPr>
+    </w:p>
+    <w:p>
+      <w:pPr>
+        <w:pStyle w:val="Heading4"/>
+        <w:rPr>
+          <w:lang w:val="bg-BG"/>
+        </w:rPr>
+      </w:pPr>
+      <w:r>
+        <w:rPr>
+          <w:lang w:val="bg-BG"/>
+        </w:rPr>
+        <w:t>Не мога да проверявам домашни. Защо?</w:t>
+      </w:r>
+    </w:p>
+    <w:p>
+      <w:pPr>
+        <w:rPr>
+          <w:lang w:val="bg-BG"/>
+        </w:rPr>
+      </w:pPr>
+      <w:r>
+        <w:rPr>
+          <w:lang w:val="bg-BG"/>
+        </w:rPr>
+        <w:t>За да проверявате домашни, има няколко условия, които трябва да са изпълнени:</w:t>
+      </w:r>
+    </w:p>
+    <w:p>
+      <w:pPr>
+        <w:rPr>
+          <w:lang w:val="bg-BG"/>
+        </w:rPr>
+      </w:pPr>
+      <w:r>
+        <w:rPr>
+          <w:lang w:val="bg-BG"/>
+        </w:rPr>
+        <w:t>1) Да сте записани за съответния курс.</w:t>
+      </w:r>
+    </w:p>
+    <w:p>
+      <w:pPr>
+        <w:rPr>
+          <w:lang w:val="bg-BG"/>
+        </w:rPr>
+      </w:pPr>
+      <w:r>
+        <w:rPr>
+          <w:lang w:val="bg-BG"/>
+        </w:rPr>
+        <w:t>2) Да сте предали домашно за съответната лекция в срок</w:t>
+      </w:r>
+    </w:p>
+    <w:p>
+      <w:pPr>
+        <w:rPr>
+          <w:lang w:val="bg-BG"/>
+        </w:rPr>
+      </w:pPr>
+      <w:r>
+        <w:rPr>
+          <w:lang w:val="bg-BG"/>
+        </w:rPr>
+        <w:t>Само хора, предали своите домашни работи, имат право да оценяват колегите си.</w:t>
+      </w:r>
+    </w:p>
+    <w:p>
+      <w:pPr>
+        <w:rPr>
+          <w:lang w:val="bg-BG"/>
+        </w:rPr>
+      </w:pPr>
+      <w:r>
+        <w:rPr>
+          <w:lang w:val="bg-BG"/>
+        </w:rPr>
+        <w:t>3) Срокът за предаване на домашни трябва да е изтекъл</w:t>
+      </w:r>
+    </w:p>
+    <w:p>
+      <w:pPr>
+        <w:rPr>
+          <w:lang w:val="bg-BG"/>
+        </w:rPr>
+      </w:pPr>
+      <w:r>
+        <w:rPr>
+          <w:lang w:val="bg-BG"/>
+        </w:rPr>
         <w:lastRenderedPageBreak/>
-        <w:t>Не мога да качвам домашни, защо?</w:t>
-      </w:r>
-    </w:p>
-    <w:p>
-      <w:pPr>
-        <w:rPr>
-          <w:lang w:val="bg-BG"/>
-        </w:rPr>
-      </w:pPr>
-      <w:r>
-        <w:rPr>
-          <w:lang w:val="bg-BG"/>
-        </w:rPr>
-        <w:t>Има няколко възможни причини качването на домашни да не е активно:</w:t>
-      </w:r>
-    </w:p>
-    <w:p>
-      <w:pPr>
-        <w:rPr>
-          <w:lang w:val="bg-BG"/>
-        </w:rPr>
-      </w:pPr>
-      <w:r>
-        <w:rPr>
-          <w:lang w:val="bg-BG"/>
-        </w:rPr>
-        <w:t xml:space="preserve">1) Не </w:t>
-      </w:r>
-      <w:r>
-        <w:rPr>
-          <w:lang w:val="bg-BG"/>
-        </w:rPr>
-        <w:t>сте записани за съответния курс</w:t>
-      </w:r>
-    </w:p>
-    <w:p>
-      <w:pPr>
-        <w:rPr>
-          <w:lang w:val="bg-BG"/>
-        </w:rPr>
-      </w:pPr>
-      <w:r>
-        <w:rPr>
-          <w:lang w:val="bg-BG"/>
-        </w:rPr>
-        <w:t>Може да предавате и оценявате домаш</w:t>
+        <w:t>Предварително проверяване на домашни</w:t>
+      </w:r>
+      <w:r>
+        <w:rPr>
+          <w:lang w:val="bg-BG"/>
+        </w:rPr>
+        <w:t>,</w:t>
+      </w:r>
+      <w:r>
+        <w:rPr>
+          <w:lang w:val="bg-BG"/>
+        </w:rPr>
+        <w:t xml:space="preserve"> преди да е изтекъл крайният</w:t>
+      </w:r>
+      <w:r>
+        <w:rPr>
+          <w:lang w:val="bg-BG"/>
+        </w:rPr>
+        <w:t xml:space="preserve"> срок за предаване, е невъзможно</w:t>
+      </w:r>
+      <w:r>
+        <w:rPr>
+          <w:lang w:val="bg-BG"/>
+        </w:rPr>
+        <w:t>. Срокът за предаване на всяко домашно е описан в разписанието на всеки курс, както и в страницата на курса.</w:t>
+      </w:r>
+      <w:r>
+        <w:rPr>
+          <w:lang w:val="bg-BG"/>
+        </w:rPr>
+        <w:t xml:space="preserve"> &lt;</w:t>
+      </w:r>
+      <w:proofErr w:type="spellStart"/>
+      <w:r>
+        <w:rPr>
+          <w:lang w:val="bg-BG"/>
+        </w:rPr>
+        <w:t>скрийншот</w:t>
+      </w:r>
+      <w:proofErr w:type="spellEnd"/>
+      <w:r>
+        <w:rPr>
+          <w:lang w:val="bg-BG"/>
+        </w:rPr>
+        <w:t>&gt;</w:t>
+      </w:r>
+    </w:p>
+    <w:p>
+      <w:pPr>
+        <w:rPr>
+          <w:lang w:val="bg-BG"/>
+        </w:rPr>
+      </w:pPr>
+      <w:r>
+        <w:rPr>
+          <w:lang w:val="bg-BG"/>
+        </w:rPr>
+        <w:t>4) Срокът за проверяване на домашни да не е изтекъл</w:t>
+      </w:r>
+    </w:p>
+    <w:p>
+      <w:pPr>
+        <w:rPr>
+          <w:lang w:val="bg-BG"/>
+        </w:rPr>
+      </w:pPr>
+      <w:r>
+        <w:rPr>
+          <w:lang w:val="bg-BG"/>
+        </w:rPr>
+        <w:t>Оценяването на домашни става възможно след изтичане на срока за предаването им. След това, студентите имат срок от 3 (три) дни да проверяват домашни от дадената тема. След изтичане на този тридневен срок нямате възможност да проверявате повече домашни към темата.</w:t>
+      </w:r>
+      <w:r>
+        <w:rPr>
+          <w:lang w:val="bg-BG"/>
+        </w:rPr>
+        <w:t xml:space="preserve"> &lt;</w:t>
+      </w:r>
+      <w:proofErr w:type="spellStart"/>
+      <w:r>
+        <w:rPr>
+          <w:lang w:val="bg-BG"/>
+        </w:rPr>
+        <w:t>скрийншот</w:t>
+      </w:r>
+      <w:proofErr w:type="spellEnd"/>
+      <w:r>
+        <w:rPr>
+          <w:lang w:val="bg-BG"/>
+        </w:rPr>
+        <w:t>&gt;</w:t>
+      </w:r>
+    </w:p>
+    <w:p>
+      <w:pPr>
+        <w:rPr>
+          <w:lang w:val="bg-BG"/>
+        </w:rPr>
+      </w:pPr>
+      <w:r>
+        <w:rPr>
+          <w:lang w:val="bg-BG"/>
+        </w:rPr>
+        <w:t>При проблеми от друго естество, свържете се с екипа.</w:t>
+      </w:r>
+    </w:p>
+    <w:p>
+      <w:pPr>
+        <w:rPr>
+          <w:lang w:val="bg-BG"/>
+        </w:rPr>
+      </w:pPr>
+    </w:p>
+    <w:p>
+      <w:pPr>
+        <w:pStyle w:val="Heading4"/>
+        <w:rPr>
+          <w:lang w:val="bg-BG"/>
+        </w:rPr>
+      </w:pPr>
+      <w:r>
+        <w:rPr>
+          <w:lang w:val="bg-BG"/>
+        </w:rPr>
+        <w:t>Има ли задължителни и незадължителни задачи за домашно?</w:t>
+      </w:r>
+    </w:p>
+    <w:p>
+      <w:pPr>
+        <w:rPr>
+          <w:lang w:val="bg-BG"/>
+        </w:rPr>
+      </w:pPr>
+      <w:r>
+        <w:rPr>
+          <w:lang w:val="bg-BG"/>
+        </w:rPr>
+        <w:t>Да, незадължителните задачи за означени със звезди</w:t>
+      </w:r>
+      <w:r>
+        <w:rPr>
+          <w:lang w:val="bg-BG"/>
+        </w:rPr>
+        <w:t>. Броят звезди</w:t>
+      </w:r>
+      <w:r>
+        <w:rPr>
+          <w:lang w:val="bg-BG"/>
+        </w:rPr>
+        <w:t xml:space="preserve"> е ориентировъчен за сложността на задачата. </w:t>
+      </w:r>
+    </w:p>
+    <w:p>
+      <w:pPr>
+        <w:rPr>
+          <w:lang w:val="bg-BG"/>
+        </w:rPr>
+      </w:pPr>
+      <w:r>
+        <w:rPr>
+          <w:lang w:val="bg-BG"/>
+        </w:rPr>
+        <w:t>Във всеки случай, сте длъжни да предадете задължителните задачи, тези, които не са означени със звезда. При оценяване е редно да санкционирате липсваща или некоректно направена задължителна задача.</w:t>
+      </w:r>
+    </w:p>
+    <w:p>
+      <w:pPr>
+        <w:rPr>
+          <w:lang w:val="bg-BG"/>
+        </w:rPr>
+      </w:pPr>
+      <w:r>
+        <w:rPr>
+          <w:lang w:val="bg-BG"/>
+        </w:rPr>
+        <w:t>Липсата на незадължителните задачи или невярното им изпълнение не трябва да оказват влияние при оценяването на домашни.</w:t>
+      </w:r>
+    </w:p>
+    <w:p>
+      <w:pPr>
+        <w:rPr>
+          <w:lang w:val="bg-BG"/>
+        </w:rPr>
+      </w:pPr>
+    </w:p>
+    <w:p>
+      <w:pPr>
+        <w:pStyle w:val="Heading4"/>
+        <w:rPr>
+          <w:lang w:val="bg-BG"/>
+        </w:rPr>
+      </w:pPr>
+      <w:r>
+        <w:rPr>
+          <w:lang w:val="bg-BG"/>
+        </w:rPr>
+        <w:t>В какви формати мога да качвам домашните?</w:t>
+      </w:r>
+    </w:p>
+    <w:p>
+      <w:pPr>
+        <w:rPr>
+          <w:lang w:val="bg-BG"/>
+        </w:rPr>
+      </w:pPr>
+      <w:r>
+        <w:rPr>
+          <w:lang w:val="bg-BG"/>
+        </w:rPr>
+        <w:t>За всяко домашно е ясно посочено какви формати може да използвате. Най-често трябва да направите архивен файл (.</w:t>
+      </w:r>
+      <w:proofErr w:type="spellStart"/>
+      <w:r>
+        <w:rPr>
+          <w:lang w:val="bg-BG"/>
+        </w:rPr>
+        <w:t>zip</w:t>
+      </w:r>
+      <w:proofErr w:type="spellEnd"/>
+      <w:r>
+        <w:rPr>
+          <w:lang w:val="bg-BG"/>
+        </w:rPr>
+        <w:t>, .7z, .</w:t>
+      </w:r>
+      <w:proofErr w:type="spellStart"/>
+      <w:r>
+        <w:rPr>
+          <w:lang w:val="bg-BG"/>
+        </w:rPr>
+        <w:t>rar</w:t>
+      </w:r>
+      <w:proofErr w:type="spellEnd"/>
+      <w:r>
+        <w:rPr>
+          <w:lang w:val="bg-BG"/>
+        </w:rPr>
+        <w:t>), в други случаи е позволено да качвате .</w:t>
+      </w:r>
+      <w:proofErr w:type="spellStart"/>
+      <w:r>
+        <w:rPr>
+          <w:lang w:val="bg-BG"/>
+        </w:rPr>
+        <w:t>txt</w:t>
+      </w:r>
+      <w:proofErr w:type="spellEnd"/>
+      <w:r>
+        <w:rPr>
+          <w:lang w:val="bg-BG"/>
+        </w:rPr>
+        <w:t>, .</w:t>
+      </w:r>
+      <w:proofErr w:type="spellStart"/>
+      <w:r>
+        <w:rPr>
+          <w:lang w:val="bg-BG"/>
+        </w:rPr>
+        <w:t>pptx</w:t>
+      </w:r>
+      <w:proofErr w:type="spellEnd"/>
+      <w:r>
+        <w:rPr>
+          <w:lang w:val="bg-BG"/>
+        </w:rPr>
+        <w:t xml:space="preserve"> и др.</w:t>
+      </w:r>
+      <w:r>
+        <w:rPr>
+          <w:lang w:val="bg-BG"/>
+        </w:rPr>
+        <w:t xml:space="preserve"> &lt;</w:t>
+      </w:r>
+      <w:proofErr w:type="spellStart"/>
+      <w:r>
+        <w:rPr>
+          <w:lang w:val="bg-BG"/>
+        </w:rPr>
+        <w:t>скрийншот</w:t>
+      </w:r>
+      <w:proofErr w:type="spellEnd"/>
+      <w:r>
+        <w:rPr>
+          <w:lang w:val="bg-BG"/>
+        </w:rPr>
+        <w:t>&gt;</w:t>
+      </w:r>
+    </w:p>
+    <w:p>
+      <w:pPr>
+        <w:rPr>
+          <w:lang w:val="bg-BG"/>
+        </w:rPr>
+      </w:pPr>
+    </w:p>
+    <w:p>
+      <w:pPr>
+        <w:pStyle w:val="Heading4"/>
+        <w:rPr>
+          <w:lang w:val="bg-BG"/>
+        </w:rPr>
+      </w:pPr>
+      <w:r>
+        <w:rPr>
+          <w:lang w:val="bg-BG"/>
+        </w:rPr>
+        <w:t>Има ли максимален размер за домашните?</w:t>
+      </w:r>
+    </w:p>
+    <w:p>
+      <w:pPr>
+        <w:rPr>
+          <w:lang w:val="bg-BG"/>
+        </w:rPr>
+      </w:pPr>
+      <w:r>
+        <w:rPr>
+          <w:lang w:val="bg-BG"/>
+        </w:rPr>
+        <w:t>Да, такъв е посочен за всяко домашно. Обикновено варира между 2-8MB. Ако естеството на домашното предполага по-голям размер от разрешеното, свържете се с екипа на университета и</w:t>
+      </w:r>
+      <w:r>
+        <w:rPr>
+          <w:lang w:val="bg-BG"/>
+        </w:rPr>
+        <w:t>ли</w:t>
+      </w:r>
+      <w:r>
+        <w:rPr>
+          <w:lang w:val="bg-BG"/>
+        </w:rPr>
+        <w:t xml:space="preserve"> лектора с молба да бъде променен този максимален размер. В доста случаи може да премахнете различни външни ресурси от работата си преди да я архивирате.</w:t>
+      </w:r>
+      <w:r>
+        <w:rPr>
+          <w:lang w:val="bg-BG"/>
+        </w:rPr>
+        <w:t xml:space="preserve"> &lt;</w:t>
+      </w:r>
+      <w:proofErr w:type="spellStart"/>
+      <w:r>
+        <w:rPr>
+          <w:lang w:val="bg-BG"/>
+        </w:rPr>
+        <w:t>скр</w:t>
+      </w:r>
+      <w:r>
+        <w:rPr>
+          <w:lang w:val="bg-BG"/>
+        </w:rPr>
+        <w:t>и</w:t>
+      </w:r>
+      <w:r>
+        <w:rPr>
+          <w:lang w:val="bg-BG"/>
+        </w:rPr>
+        <w:t>йншот</w:t>
+      </w:r>
+      <w:proofErr w:type="spellEnd"/>
+      <w:r>
+        <w:rPr>
+          <w:lang w:val="bg-BG"/>
+        </w:rPr>
+        <w:t>&gt;</w:t>
+      </w:r>
+    </w:p>
+    <w:p>
+      <w:pPr>
+        <w:rPr>
+          <w:lang w:val="bg-BG"/>
+        </w:rPr>
+      </w:pPr>
+    </w:p>
+    <w:p>
+      <w:pPr>
+        <w:pStyle w:val="Heading4"/>
+        <w:rPr>
+          <w:lang w:val="bg-BG"/>
+        </w:rPr>
+      </w:pPr>
+      <w:r>
+        <w:rPr>
+          <w:lang w:val="bg-BG"/>
+        </w:rPr>
+        <w:t>Как се оценяват домашни?</w:t>
+      </w:r>
+    </w:p>
+    <w:p>
+      <w:pPr>
+        <w:rPr>
+          <w:lang w:val="bg-BG"/>
+        </w:rPr>
+      </w:pPr>
+      <w:r>
+        <w:rPr>
+          <w:lang w:val="bg-BG"/>
+        </w:rPr>
+        <w:t>За да оценявате домашни трябва да са налице условията, описани в тази секция.</w:t>
+      </w:r>
+    </w:p>
+    <w:p>
+      <w:pPr>
+        <w:rPr>
+          <w:lang w:val="bg-BG"/>
+        </w:rPr>
+      </w:pPr>
+      <w:r>
+        <w:rPr>
+          <w:lang w:val="bg-BG"/>
+        </w:rPr>
+        <w:t>Оценяването става по следния начин:</w:t>
+      </w:r>
+    </w:p>
+    <w:p>
+      <w:pPr>
+        <w:rPr>
+          <w:lang w:val="bg-BG"/>
+        </w:rPr>
+      </w:pPr>
+      <w:r>
+        <w:rPr>
+          <w:lang w:val="bg-BG"/>
+        </w:rPr>
+        <w:t>1) Отивате в страницата на курса и натискате бутона Оцени домашно срещу съответното домашно.</w:t>
+      </w:r>
+      <w:r>
+        <w:rPr>
+          <w:lang w:val="bg-BG"/>
+        </w:rPr>
+        <w:t xml:space="preserve"> &lt;</w:t>
+      </w:r>
+      <w:proofErr w:type="spellStart"/>
+      <w:r>
+        <w:rPr>
+          <w:lang w:val="bg-BG"/>
+        </w:rPr>
+        <w:t>скрийншот</w:t>
+      </w:r>
+      <w:proofErr w:type="spellEnd"/>
+      <w:r>
+        <w:rPr>
+          <w:lang w:val="bg-BG"/>
+        </w:rPr>
+        <w:t>&gt;</w:t>
+      </w:r>
+    </w:p>
+    <w:p>
+      <w:pPr>
+        <w:rPr>
+          <w:lang w:val="bg-BG"/>
+        </w:rPr>
+      </w:pPr>
+      <w:r>
+        <w:rPr>
+          <w:lang w:val="bg-BG"/>
+        </w:rPr>
+        <w:lastRenderedPageBreak/>
+        <w:t>2) Отваря се нова страница, където имате едно поле за оценка, което приема стойности между 0 и 10, както и тестово поле, в което да напишете своя коментар към работата, която проверявате. Дължината на коме</w:t>
       </w:r>
       <w:r>
         <w:rPr>
@@ -1505,72 +2504,99 @@
         <w:rPr>
           <w:lang w:val="bg-BG"/>
         </w:rPr>
-        <w:t xml:space="preserve">и само ако сте записани за курса. Ако мислите, че трябва да сте записани, но не сте поради административна/техническа грешка, свържете се с екипа през формата за контакти. </w:t>
-      </w:r>
-    </w:p>
-    <w:p>
-      <w:pPr>
-        <w:rPr>
-          <w:lang w:val="bg-BG"/>
-        </w:rPr>
-      </w:pPr>
-      <w:r>
-        <w:rPr>
-          <w:lang w:val="bg-BG"/>
-        </w:rPr>
-        <w:t>2) Към лекцията няма предвидено домашно</w:t>
-      </w:r>
-    </w:p>
-    <w:p>
-      <w:pPr>
-        <w:rPr>
-          <w:lang w:val="bg-BG"/>
-        </w:rPr>
-      </w:pPr>
-      <w:r>
-        <w:rPr>
-          <w:lang w:val="bg-BG"/>
-        </w:rPr>
-        <w:t>3) Съответната лекция все още не е минала</w:t>
-      </w:r>
-    </w:p>
-    <w:p>
-      <w:pPr>
-        <w:rPr>
-          <w:lang w:val="bg-BG"/>
-        </w:rPr>
-      </w:pPr>
-      <w:r>
-        <w:rPr>
-          <w:lang w:val="bg-BG"/>
-        </w:rPr>
-        <w:t>В общия случай предаването на домашни става активно след като мине дадената лекция от курса. Често администраторите на курса активират тази възможност и предварително. Ако лекцията не е минала, но имате желание да качите работата си предварително, свържете се с екипа на университета или с лекторите на курса и ги помолете да активират тази възможност.</w:t>
-      </w:r>
-    </w:p>
-    <w:p>
-      <w:pPr>
-        <w:rPr>
-          <w:lang w:val="bg-BG"/>
-        </w:rPr>
-      </w:pPr>
-      <w:r>
-        <w:rPr>
-          <w:lang w:val="bg-BG"/>
-        </w:rPr>
-        <w:t>4) Администраторите на курса са пропуснали да активират качването на домашни</w:t>
-      </w:r>
-    </w:p>
-    <w:p>
-      <w:pPr>
-        <w:rPr>
-          <w:lang w:val="bg-BG"/>
-        </w:rPr>
-      </w:pPr>
-      <w:r>
-        <w:rPr>
-          <w:lang w:val="bg-BG"/>
-        </w:rPr>
-        <w:t>Ако сте записани за курса, лекцията по дадената тема е минала и все още не може да качвате домашни, свържете се с екипа или лекторите и ги уведомете.</w:t>
+        <w:t>тара трябва да е поне 200 символа.</w:t>
+      </w:r>
+      <w:r>
+        <w:rPr>
+          <w:lang w:val="bg-BG"/>
+        </w:rPr>
+        <w:t xml:space="preserve"> &lt;</w:t>
+      </w:r>
+      <w:proofErr w:type="spellStart"/>
+      <w:r>
+        <w:rPr>
+          <w:lang w:val="bg-BG"/>
+        </w:rPr>
+        <w:t>скрийншот</w:t>
+      </w:r>
+      <w:proofErr w:type="spellEnd"/>
+      <w:r>
+        <w:rPr>
+          <w:lang w:val="bg-BG"/>
+        </w:rPr>
+        <w:t>&gt;</w:t>
+      </w:r>
+    </w:p>
+    <w:p>
+      <w:pPr>
+        <w:rPr>
+          <w:lang w:val="bg-BG"/>
+        </w:rPr>
+      </w:pPr>
+      <w:r>
+        <w:rPr>
+          <w:lang w:val="bg-BG"/>
+        </w:rPr>
+        <w:t>3) Сваляте, разархивирате и проверявате домашното чрез бутона Свали домашно.</w:t>
+      </w:r>
+    </w:p>
+    <w:p>
+      <w:pPr>
+        <w:rPr>
+          <w:lang w:val="bg-BG"/>
+        </w:rPr>
+      </w:pPr>
+      <w:r>
+        <w:rPr>
+          <w:lang w:val="bg-BG"/>
+        </w:rPr>
+        <w:t xml:space="preserve">3) При </w:t>
+      </w:r>
+      <w:proofErr w:type="spellStart"/>
+      <w:r>
+        <w:rPr>
+          <w:lang w:val="bg-BG"/>
+        </w:rPr>
+        <w:t>събмитв</w:t>
+      </w:r>
+      <w:r>
+        <w:rPr>
+          <w:lang w:val="bg-BG"/>
+        </w:rPr>
+        <w:t>ане</w:t>
+      </w:r>
+      <w:proofErr w:type="spellEnd"/>
+      <w:r>
+        <w:rPr>
+          <w:lang w:val="bg-BG"/>
+        </w:rPr>
+        <w:t xml:space="preserve"> на оценката и придружаващия</w:t>
+      </w:r>
+      <w:r>
+        <w:rPr>
+          <w:lang w:val="bg-BG"/>
+        </w:rPr>
+        <w:t xml:space="preserve"> я коментар, трябва да потвърдите, че те са коректни. Проверете дали не сте допуснали грешка (примерно на отлично домашно давате оценка 0 точки или обратното).</w:t>
+      </w:r>
+      <w:r>
+        <w:rPr>
+          <w:lang w:val="bg-BG"/>
+        </w:rPr>
+        <w:t xml:space="preserve"> &lt;</w:t>
+      </w:r>
+      <w:proofErr w:type="spellStart"/>
+      <w:r>
+        <w:rPr>
+          <w:lang w:val="bg-BG"/>
+        </w:rPr>
+        <w:t>скрийншот</w:t>
+      </w:r>
+      <w:proofErr w:type="spellEnd"/>
+      <w:r>
+        <w:rPr>
+          <w:lang w:val="bg-BG"/>
+        </w:rPr>
+        <w:t>&gt;</w:t>
       </w:r>
     </w:p>
     <w:p>
@@ -1591,160 +2617,32 @@
         <w:rPr>
           <w:lang w:val="bg-BG"/>
         </w:rPr>
-        <w:t>Не мога да проверявам домашни. Защо?</w:t>
-      </w:r>
-    </w:p>
-    <w:p>
-      <w:pPr>
-        <w:rPr>
-          <w:lang w:val="bg-BG"/>
-        </w:rPr>
-      </w:pPr>
-      <w:r>
-        <w:rPr>
-          <w:lang w:val="bg-BG"/>
-        </w:rPr>
-        <w:t>За да проверявате домашни, има няколко условия, които трябва да са изпълнени:</w:t>
-      </w:r>
-    </w:p>
-    <w:p>
-      <w:pPr>
-        <w:rPr>
-          <w:lang w:val="bg-BG"/>
-        </w:rPr>
-      </w:pPr>
-      <w:r>
-        <w:rPr>
-          <w:lang w:val="bg-BG"/>
-        </w:rPr>
-        <w:t>1) Да сте записани за съответния курс.</w:t>
-      </w:r>
-    </w:p>
-    <w:p>
-      <w:pPr>
-        <w:rPr>
-          <w:lang w:val="bg-BG"/>
-        </w:rPr>
-      </w:pPr>
-      <w:r>
-        <w:rPr>
-          <w:lang w:val="bg-BG"/>
-        </w:rPr>
-        <w:t>2) Да сте предали домашно за съответната лекция в срок</w:t>
-      </w:r>
-    </w:p>
-    <w:p>
-      <w:pPr>
-        <w:rPr>
-          <w:lang w:val="bg-BG"/>
-        </w:rPr>
-      </w:pPr>
-      <w:r>
-        <w:rPr>
-          <w:lang w:val="bg-BG"/>
-        </w:rPr>
-        <w:t>Само хора, предали своите домашни работи, имат право да оценяват колегите си.</w:t>
-      </w:r>
-    </w:p>
-    <w:p>
-      <w:pPr>
-        <w:rPr>
-          <w:lang w:val="bg-BG"/>
-        </w:rPr>
-      </w:pPr>
-      <w:r>
-        <w:rPr>
-          <w:lang w:val="bg-BG"/>
-        </w:rPr>
-        <w:t>3) Срокът за предаване на домашни трябва да е изтекъл</w:t>
-      </w:r>
-    </w:p>
-    <w:p>
-      <w:pPr>
-        <w:rPr>
-          <w:lang w:val="bg-BG"/>
-        </w:rPr>
-      </w:pPr>
-      <w:r>
-        <w:rPr>
-          <w:lang w:val="bg-BG"/>
-        </w:rPr>
-        <w:t>Предварително проверяване на домашни</w:t>
-      </w:r>
-      <w:r>
-        <w:rPr>
-          <w:lang w:val="bg-BG"/>
-        </w:rPr>
-        <w:t>,</w:t>
-      </w:r>
-      <w:r>
-        <w:rPr>
-          <w:lang w:val="bg-BG"/>
-        </w:rPr>
-        <w:t xml:space="preserve"> преди да е изтекъл крайният</w:t>
-      </w:r>
-      <w:r>
-        <w:rPr>
-          <w:lang w:val="bg-BG"/>
-        </w:rPr>
-        <w:t xml:space="preserve"> срок за предаване, е невъзможно</w:t>
-      </w:r>
-      <w:r>
-        <w:rPr>
-          <w:lang w:val="bg-BG"/>
-        </w:rPr>
-        <w:t>. Срокът за предаване на всяко домашно е описан в разписанието на всеки курс, както и в страницата на курса.</w:t>
-      </w:r>
-      <w:r>
-        <w:rPr>
-          <w:lang w:val="bg-BG"/>
-        </w:rPr>
-        <w:t xml:space="preserve"> &lt;скрийншот&gt;</w:t>
-      </w:r>
-    </w:p>
-    <w:p>
-      <w:pPr>
-        <w:rPr>
-          <w:lang w:val="bg-BG"/>
-        </w:rPr>
-      </w:pPr>
-      <w:r>
-        <w:rPr>
-          <w:lang w:val="bg-BG"/>
-        </w:rPr>
-        <w:t>4) Срокът за проверяване на домашни да не е изтекъл</w:t>
-      </w:r>
-    </w:p>
-    <w:p>
-      <w:pPr>
-        <w:rPr>
-          <w:lang w:val="bg-BG"/>
-        </w:rPr>
-      </w:pPr>
-      <w:r>
-        <w:rPr>
-          <w:lang w:val="bg-BG"/>
-        </w:rPr>
-        <w:t>Оценяването на домашни става възможно след изтичане на срока за предаването им. След това, студентите имат срок от 3 (три) дни да проверяват домашни от дадената тема. След изтичане на този тридневен срок нямате възможност да проверявате повече домашни към темата.</w:t>
-      </w:r>
-      <w:r>
-        <w:rPr>
-          <w:lang w:val="bg-BG"/>
-        </w:rPr>
-        <w:t xml:space="preserve"> &lt;скрийншот&gt;</w:t>
-      </w:r>
-    </w:p>
-    <w:p>
-      <w:pPr>
-        <w:rPr>
-          <w:lang w:val="bg-BG"/>
-        </w:rPr>
-      </w:pPr>
-      <w:r>
-        <w:rPr>
-          <w:lang w:val="bg-BG"/>
-        </w:rPr>
-        <w:t>При проблеми от друго естество, свържете се с екипа.</w:t>
+        <w:t>Колко домашни мога да оценявам?</w:t>
+      </w:r>
+    </w:p>
+    <w:p>
+      <w:pPr>
+        <w:rPr>
+          <w:lang w:val="bg-BG"/>
+        </w:rPr>
+      </w:pPr>
+      <w:r>
+        <w:rPr>
+          <w:lang w:val="bg-BG"/>
+        </w:rPr>
+        <w:t xml:space="preserve">В рамките на тридневния срок за проверяване на домашни няма ограничение колко домашни </w:t>
+      </w:r>
+      <w:r>
+        <w:rPr>
+          <w:lang w:val="bg-BG"/>
+        </w:rPr>
+        <w:t xml:space="preserve">може </w:t>
+      </w:r>
+      <w:r>
+        <w:rPr>
+          <w:lang w:val="bg-BG"/>
+        </w:rPr>
+        <w:t xml:space="preserve">да проверите. </w:t>
       </w:r>
     </w:p>
     <w:p>
@@ -1765,370 +2663,6 @@
         <w:rPr>
           <w:lang w:val="bg-BG"/>
         </w:rPr>
-        <w:lastRenderedPageBreak/>
-        <w:t>Има ли задължителни и незадължителни задачи за домашно?</w:t>
-      </w:r>
-    </w:p>
-    <w:p>
-      <w:pPr>
-        <w:rPr>
-          <w:lang w:val="bg-BG"/>
-        </w:rPr>
-      </w:pPr>
-      <w:r>
-        <w:rPr>
-          <w:lang w:val="bg-BG"/>
-        </w:rPr>
-        <w:t>Да, незадължителните задачи за означени със звезди</w:t>
-      </w:r>
-      <w:r>
-        <w:rPr>
-          <w:lang w:val="bg-BG"/>
-        </w:rPr>
-        <w:t>. Броят звезди</w:t>
-      </w:r>
-      <w:r>
-        <w:rPr>
-          <w:lang w:val="bg-BG"/>
-        </w:rPr>
-        <w:t xml:space="preserve"> е ориентировъчен за сложността на задачата. </w:t>
-      </w:r>
-    </w:p>
-    <w:p>
-      <w:pPr>
-        <w:rPr>
-          <w:lang w:val="bg-BG"/>
-        </w:rPr>
-      </w:pPr>
-      <w:r>
-        <w:rPr>
-          <w:lang w:val="bg-BG"/>
-        </w:rPr>
-        <w:t>Във всеки случай, сте длъжни да предадете задължителните задачи, тези, които не са означени със звезда. При оценяване е редно да санкционирате липсваща или некоректно направена задължителна задача.</w:t>
-      </w:r>
-    </w:p>
-    <w:p>
-      <w:pPr>
-        <w:rPr>
-          <w:lang w:val="bg-BG"/>
-        </w:rPr>
-      </w:pPr>
-      <w:r>
-        <w:rPr>
-          <w:lang w:val="bg-BG"/>
-        </w:rPr>
-        <w:t>Липсата на незадължителните задачи или невярното им изпълнение не трябва да оказват влияние при оценяването на домашни.</w:t>
-      </w:r>
-    </w:p>
-    <w:p>
-      <w:pPr>
-        <w:rPr>
-          <w:lang w:val="bg-BG"/>
-        </w:rPr>
-      </w:pPr>
-    </w:p>
-    <w:p>
-      <w:pPr>
-        <w:pStyle w:val="Heading4"/>
-        <w:rPr>
-          <w:lang w:val="bg-BG"/>
-        </w:rPr>
-      </w:pPr>
-      <w:r>
-        <w:rPr>
-          <w:lang w:val="bg-BG"/>
-        </w:rPr>
-        <w:t>В какви формати мога да качвам домашните?</w:t>
-      </w:r>
-    </w:p>
-    <w:p>
-      <w:pPr>
-        <w:rPr>
-          <w:lang w:val="bg-BG"/>
-        </w:rPr>
-      </w:pPr>
-      <w:r>
-        <w:rPr>
-          <w:lang w:val="bg-BG"/>
-        </w:rPr>
-        <w:t>За всяко домашно е ясно посочено какви формати може да използвате. Най-често трябва да направите архивен файл (.zip, .7z, .rar), в други случаи е позволено да качвате .txt, .pptx и др.</w:t>
-      </w:r>
-      <w:r>
-        <w:rPr>
-          <w:lang w:val="bg-BG"/>
-        </w:rPr>
-        <w:t xml:space="preserve"> &lt;скрийншот&gt;</w:t>
-      </w:r>
-    </w:p>
-    <w:p>
-      <w:pPr>
-        <w:rPr>
-          <w:lang w:val="bg-BG"/>
-        </w:rPr>
-      </w:pPr>
-    </w:p>
-    <w:p>
-      <w:pPr>
-        <w:pStyle w:val="Heading4"/>
-        <w:rPr>
-          <w:lang w:val="bg-BG"/>
-        </w:rPr>
-      </w:pPr>
-      <w:r>
-        <w:rPr>
-          <w:lang w:val="bg-BG"/>
-        </w:rPr>
-        <w:t>Има ли максимален размер за домашните?</w:t>
-      </w:r>
-    </w:p>
-    <w:p>
-      <w:pPr>
-        <w:rPr>
-          <w:lang w:val="bg-BG"/>
-        </w:rPr>
-      </w:pPr>
-      <w:r>
-        <w:rPr>
-          <w:lang w:val="bg-BG"/>
-        </w:rPr>
-        <w:t>Да, такъв е посочен за всяко домашно. Обикновено варира между 2-8MB. Ако естеството на домашното предполага по-голям размер от разрешеното, свържете се с екипа на университета и</w:t>
-      </w:r>
-      <w:r>
-        <w:rPr>
-          <w:lang w:val="bg-BG"/>
-        </w:rPr>
-        <w:t>ли</w:t>
-      </w:r>
-      <w:r>
-        <w:rPr>
-          <w:lang w:val="bg-BG"/>
-        </w:rPr>
-        <w:t xml:space="preserve"> лектора с молба да бъде променен този максимален размер. В доста случаи може да премахнете различни външни ресурси от работата си преди да я архивирате.</w:t>
-      </w:r>
-      <w:r>
-        <w:rPr>
-          <w:lang w:val="bg-BG"/>
-        </w:rPr>
-        <w:t xml:space="preserve"> &lt;скр</w:t>
-      </w:r>
-      <w:r>
-        <w:rPr>
-          <w:lang w:val="bg-BG"/>
-        </w:rPr>
-        <w:t>и</w:t>
-      </w:r>
-      <w:r>
-        <w:rPr>
-          <w:lang w:val="bg-BG"/>
-        </w:rPr>
-        <w:t>йншот&gt;</w:t>
-      </w:r>
-    </w:p>
-    <w:p>
-      <w:pPr>
-        <w:rPr>
-          <w:lang w:val="bg-BG"/>
-        </w:rPr>
-      </w:pPr>
-    </w:p>
-    <w:p>
-      <w:pPr>
-        <w:pStyle w:val="Heading4"/>
-        <w:rPr>
-          <w:lang w:val="bg-BG"/>
-        </w:rPr>
-      </w:pPr>
-      <w:r>
-        <w:rPr>
-          <w:lang w:val="bg-BG"/>
-        </w:rPr>
-        <w:t>Как се оценяват домашни?</w:t>
-      </w:r>
-    </w:p>
-    <w:p>
-      <w:pPr>
-        <w:rPr>
-          <w:lang w:val="bg-BG"/>
-        </w:rPr>
-      </w:pPr>
-      <w:r>
-        <w:rPr>
-          <w:lang w:val="bg-BG"/>
-        </w:rPr>
-        <w:t>За да оценявате домашни трябва да са налице условията, описани в тази секция.</w:t>
-      </w:r>
-    </w:p>
-    <w:p>
-      <w:pPr>
-        <w:rPr>
-          <w:lang w:val="bg-BG"/>
-        </w:rPr>
-      </w:pPr>
-      <w:r>
-        <w:rPr>
-          <w:lang w:val="bg-BG"/>
-        </w:rPr>
-        <w:t>Оценяването става по следния начин:</w:t>
-      </w:r>
-    </w:p>
-    <w:p>
-      <w:pPr>
-        <w:rPr>
-          <w:lang w:val="bg-BG"/>
-        </w:rPr>
-      </w:pPr>
-      <w:r>
-        <w:rPr>
-          <w:lang w:val="bg-BG"/>
-        </w:rPr>
-        <w:t>1) Отивате в страницата на курса и натискате бутона Оцени домашно срещу съответното домашно.</w:t>
-      </w:r>
-      <w:r>
-        <w:rPr>
-          <w:lang w:val="bg-BG"/>
-        </w:rPr>
-        <w:t xml:space="preserve"> &lt;скрийншот&gt;</w:t>
-      </w:r>
-    </w:p>
-    <w:p>
-      <w:pPr>
-        <w:rPr>
-          <w:lang w:val="bg-BG"/>
-        </w:rPr>
-      </w:pPr>
-      <w:r>
-        <w:rPr>
-          <w:lang w:val="bg-BG"/>
-        </w:rPr>
-        <w:t>2) Отваря се нова страница, където имате едно поле за оценка, което приема стойности между 0 и 10, както и тестово поле, в което да напишете своя коментар към работата, която проверявате. Дължината на коме</w:t>
-      </w:r>
-      <w:r>
-        <w:rPr>
-          <w:lang w:val="bg-BG"/>
-        </w:rPr>
-        <w:t>н</w:t>
-      </w:r>
-      <w:r>
-        <w:rPr>
-          <w:lang w:val="bg-BG"/>
-        </w:rPr>
-        <w:t>тара трябва да е поне 200 символа.</w:t>
-      </w:r>
-      <w:r>
-        <w:rPr>
-          <w:lang w:val="bg-BG"/>
-        </w:rPr>
-        <w:t xml:space="preserve"> &lt;скрийншот&gt;</w:t>
-      </w:r>
-    </w:p>
-    <w:p>
-      <w:pPr>
-        <w:rPr>
-          <w:lang w:val="bg-BG"/>
-        </w:rPr>
-      </w:pPr>
-      <w:r>
-        <w:rPr>
-          <w:lang w:val="bg-BG"/>
-        </w:rPr>
-        <w:t>3) Сваляте, разархивирате и проверявате домашното чрез бутона Свали домашно.</w:t>
-      </w:r>
-    </w:p>
-    <w:p>
-      <w:pPr>
-        <w:rPr>
-          <w:lang w:val="bg-BG"/>
-        </w:rPr>
-      </w:pPr>
-      <w:r>
-        <w:rPr>
-          <w:lang w:val="bg-BG"/>
-        </w:rPr>
-        <w:t>3) При събмитв</w:t>
-      </w:r>
-      <w:r>
-        <w:rPr>
-          <w:lang w:val="bg-BG"/>
-        </w:rPr>
-        <w:t>ане на оценката и придружаващия</w:t>
-      </w:r>
-      <w:r>
-        <w:rPr>
-          <w:lang w:val="bg-BG"/>
-        </w:rPr>
-        <w:t xml:space="preserve"> я коментар, трябва да потвърдите, че те са коректни. Проверете дали не сте допуснали грешка (примерно на отлично домашно давате оценка 0 точки или обратното).</w:t>
-      </w:r>
-      <w:r>
-        <w:rPr>
-          <w:lang w:val="bg-BG"/>
-        </w:rPr>
-        <w:t xml:space="preserve"> &lt;скрийншот&gt;</w:t>
-      </w:r>
-    </w:p>
-    <w:p>
-      <w:pPr>
-        <w:rPr>
-          <w:lang w:val="bg-BG"/>
-        </w:rPr>
-      </w:pPr>
-    </w:p>
-    <w:p>
-      <w:pPr>
-        <w:pStyle w:val="Heading4"/>
-        <w:rPr>
-          <w:lang w:val="bg-BG"/>
-        </w:rPr>
-      </w:pPr>
-      <w:r>
-        <w:rPr>
-          <w:lang w:val="bg-BG"/>
-        </w:rPr>
-        <w:t>Колко домашни мога да оценявам?</w:t>
-      </w:r>
-    </w:p>
-    <w:p>
-      <w:pPr>
-        <w:rPr>
-          <w:lang w:val="bg-BG"/>
-        </w:rPr>
-      </w:pPr>
-      <w:r>
-        <w:rPr>
-          <w:lang w:val="bg-BG"/>
-        </w:rPr>
-        <w:t xml:space="preserve">В рамките на тридневния срок за проверяване на домашни няма ограничение колко домашни </w:t>
-      </w:r>
-      <w:r>
-        <w:rPr>
-          <w:lang w:val="bg-BG"/>
-        </w:rPr>
-        <w:t xml:space="preserve">може </w:t>
-      </w:r>
-      <w:r>
-        <w:rPr>
-          <w:lang w:val="bg-BG"/>
-        </w:rPr>
-        <w:t xml:space="preserve">да проверите. </w:t>
-      </w:r>
-    </w:p>
-    <w:p>
-      <w:pPr>
-        <w:rPr>
-          <w:lang w:val="bg-BG"/>
-        </w:rPr>
-      </w:pPr>
-    </w:p>
-    <w:p>
-      <w:pPr>
-        <w:pStyle w:val="Heading4"/>
-        <w:rPr>
-          <w:lang w:val="bg-BG"/>
-        </w:rPr>
-      </w:pPr>
-      <w:r>
-        <w:rPr>
-          <w:lang w:val="bg-BG"/>
-        </w:rPr>
         <w:t>Получих некоректен/злобен/безполезен коментар към домашно. Какво да правя?</w:t>
       </w:r>
     </w:p>
@@ -2148,7 +2682,21 @@
         <w:rPr>
           <w:lang w:val="bg-BG"/>
         </w:rPr>
-        <w:t>&lt;обяснения и скрийншот&gt;</w:t>
+        <w:t xml:space="preserve">&lt;обяснения и </w:t>
+      </w:r>
+      <w:proofErr w:type="spellStart"/>
+      <w:r>
+        <w:rPr>
+          <w:lang w:val="bg-BG"/>
+        </w:rPr>
+        <w:t>скрийншот</w:t>
+      </w:r>
+      <w:proofErr w:type="spellEnd"/>
+      <w:r>
+        <w:rPr>
+          <w:lang w:val="bg-BG"/>
+        </w:rPr>
+        <w:t>&gt;</w:t>
       </w:r>
     </w:p>
     <w:p>
@@ -2344,6 +2892,7 @@
         <w:rPr>
           <w:lang w:val="bg-BG"/>
         </w:rPr>
+        <w:lastRenderedPageBreak/>
         <w:t>Какво представляват екипните проекти?</w:t>
       </w:r>
     </w:p>
@@ -2357,7 +2906,21 @@
         <w:rPr>
           <w:lang w:val="bg-BG"/>
         </w:rPr>
-        <w:t>Към всеки курс в СофтУни се организират екипни проекти. Целта им е студентите да работят заедно по едно по-обемно задание, да разучат технологии, които не са били</w:t>
+        <w:t xml:space="preserve">Към всеки курс в </w:t>
+      </w:r>
+      <w:proofErr w:type="spellStart"/>
+      <w:r>
+        <w:rPr>
+          <w:lang w:val="bg-BG"/>
+        </w:rPr>
+        <w:t>СофтУни</w:t>
+      </w:r>
+      <w:proofErr w:type="spellEnd"/>
+      <w:r>
+        <w:rPr>
+          <w:lang w:val="bg-BG"/>
+        </w:rPr>
+        <w:t xml:space="preserve"> се организират екипни проекти. Целта им е студентите да работят заедно по едно по-обемно задание, да разучат технологии, които не са били</w:t>
       </w:r>
       <w:r>
         <w:rPr>
@@ -2421,7 +2984,21 @@
         <w:rPr>
           <w:lang w:val="bg-BG"/>
         </w:rPr>
-        <w:t xml:space="preserve"> &lt;скрийншот&gt;</w:t>
+        <w:t xml:space="preserve"> &lt;</w:t>
+      </w:r>
+      <w:proofErr w:type="spellStart"/>
+      <w:r>
+        <w:rPr>
+          <w:lang w:val="bg-BG"/>
+        </w:rPr>
+        <w:t>скрийншот</w:t>
+      </w:r>
+      <w:proofErr w:type="spellEnd"/>
+      <w:r>
+        <w:rPr>
+          <w:lang w:val="bg-BG"/>
+        </w:rPr>
+        <w:t>&gt;</w:t>
       </w:r>
     </w:p>
     <w:p>
@@ -2606,12 +3183,14 @@
         </w:rPr>
         <w:t xml:space="preserve">Малко след защитата на екипните проекти, ще получите известие в страницата на </w:t>
       </w:r>
+      <w:proofErr w:type="spellStart"/>
       <w:r>
         <w:rPr>
           <w:lang w:val="bg-BG"/>
         </w:rPr>
         <w:t>СофтУни</w:t>
       </w:r>
+      <w:proofErr w:type="spellEnd"/>
       <w:r>
         <w:rPr>
           <w:lang w:val="bg-BG"/>
@@ -2634,7 +3213,21 @@
         <w:rPr>
           <w:lang w:val="bg-BG"/>
         </w:rPr>
-        <w:t xml:space="preserve"> &lt;скрийншот&gt;</w:t>
+        <w:t xml:space="preserve"> &lt;</w:t>
+      </w:r>
+      <w:proofErr w:type="spellStart"/>
+      <w:r>
+        <w:rPr>
+          <w:lang w:val="bg-BG"/>
+        </w:rPr>
+        <w:t>скрийншот</w:t>
+      </w:r>
+      <w:proofErr w:type="spellEnd"/>
+      <w:r>
+        <w:rPr>
+          <w:lang w:val="bg-BG"/>
+        </w:rPr>
+        <w:t>&gt;</w:t>
       </w:r>
     </w:p>
     <w:p>
@@ -2675,6 +3268,7 @@
         <w:rPr>
           <w:lang w:val="bg-BG"/>
         </w:rPr>
+        <w:lastRenderedPageBreak/>
         <w:t>Колко човека трябва да защитават екипния проект?</w:t>
       </w:r>
     </w:p>
@@ -2768,7 +3362,6 @@
         <w:rPr>
           <w:lang w:val="bg-BG"/>
         </w:rPr>
-        <w:lastRenderedPageBreak/>
         <w:t>Какъв е форматът на изпита?</w:t>
       </w:r>
     </w:p>
@@ -2829,7 +3422,21 @@
         <w:rPr>
           <w:lang w:val="bg-BG"/>
         </w:rPr>
-        <w:t xml:space="preserve">За да добиете представа за трудността на задачите, разгледайте темите, давани на предишни изпити в Judge системата: </w:t>
+        <w:t xml:space="preserve">За да добиете представа за трудността на задачите, разгледайте темите, давани на предишни изпити в </w:t>
+      </w:r>
+      <w:proofErr w:type="spellStart"/>
+      <w:r>
+        <w:rPr>
+          <w:lang w:val="bg-BG"/>
+        </w:rPr>
+        <w:t>Judge</w:t>
+      </w:r>
+      <w:proofErr w:type="spellEnd"/>
+      <w:r>
+        <w:rPr>
+          <w:lang w:val="bg-BG"/>
+        </w:rPr>
+        <w:t xml:space="preserve"> системата: </w:t>
       </w:r>
       <w:hyperlink r:id="rId10" w:history="1">
         <w:r>
@@ -2877,20 +3484,48 @@
         <w:rPr>
           <w:lang w:val="bg-BG"/>
         </w:rPr>
-        <w:t xml:space="preserve"> &lt;скрийншоти&gt;</w:t>
-      </w:r>
-    </w:p>
-    <w:p>
-      <w:pPr>
-        <w:rPr>
-          <w:lang w:val="bg-BG"/>
-        </w:rPr>
-      </w:pPr>
-      <w:r>
-        <w:rPr>
-          <w:lang w:val="bg-BG"/>
-        </w:rPr>
-        <w:t xml:space="preserve">За изпитите, които се оценяват в автоматизираната система Judge, всички материали са достъпни от тук: </w:t>
+        <w:t xml:space="preserve"> &lt;</w:t>
+      </w:r>
+      <w:proofErr w:type="spellStart"/>
+      <w:r>
+        <w:rPr>
+          <w:lang w:val="bg-BG"/>
+        </w:rPr>
+        <w:t>скрийншоти</w:t>
+      </w:r>
+      <w:proofErr w:type="spellEnd"/>
+      <w:r>
+        <w:rPr>
+          <w:lang w:val="bg-BG"/>
+        </w:rPr>
+        <w:t>&gt;</w:t>
+      </w:r>
+    </w:p>
+    <w:p>
+      <w:pPr>
+        <w:rPr>
+          <w:lang w:val="bg-BG"/>
+        </w:rPr>
+      </w:pPr>
+      <w:r>
+        <w:rPr>
+          <w:lang w:val="bg-BG"/>
+        </w:rPr>
+        <w:t xml:space="preserve">За изпитите, които се оценяват в автоматизираната система </w:t>
+      </w:r>
+      <w:proofErr w:type="spellStart"/>
+      <w:r>
+        <w:rPr>
+          <w:lang w:val="bg-BG"/>
+        </w:rPr>
+        <w:t>Judge</w:t>
+      </w:r>
+      <w:proofErr w:type="spellEnd"/>
+      <w:r>
+        <w:rPr>
+          <w:lang w:val="bg-BG"/>
+        </w:rPr>
+        <w:t xml:space="preserve">, всички материали са достъпни от тук: </w:t>
       </w:r>
       <w:hyperlink r:id="rId11" w:history="1">
         <w:r>
@@ -3040,7 +3675,21 @@
         <w:rPr>
           <w:lang w:val="bg-BG"/>
         </w:rPr>
-        <w:t>Търсене в интернет, включително туториали, форуми (без да задавате въпроси в тях)</w:t>
+        <w:t xml:space="preserve">Търсене в интернет, включително </w:t>
+      </w:r>
+      <w:proofErr w:type="spellStart"/>
+      <w:r>
+        <w:rPr>
+          <w:lang w:val="bg-BG"/>
+        </w:rPr>
+        <w:t>туториали</w:t>
+      </w:r>
+      <w:proofErr w:type="spellEnd"/>
+      <w:r>
+        <w:rPr>
+          <w:lang w:val="bg-BG"/>
+        </w:rPr>
+        <w:t>, форуми (без да задавате въпроси в тях)</w:t>
       </w:r>
     </w:p>
     <w:p>
@@ -3083,7 +3732,21 @@
         <w:rPr>
           <w:lang w:val="bg-BG"/>
         </w:rPr>
-        <w:t xml:space="preserve"> по телефон/имейл/скайп/фейсбук и др.</w:t>
+        <w:t xml:space="preserve"> по телефон/имейл/скайп/</w:t>
+      </w:r>
+      <w:proofErr w:type="spellStart"/>
+      <w:r>
+        <w:rPr>
+          <w:lang w:val="bg-BG"/>
+        </w:rPr>
+        <w:t>фейсбук</w:t>
+      </w:r>
+      <w:proofErr w:type="spellEnd"/>
+      <w:r>
+        <w:rPr>
+          <w:lang w:val="bg-BG"/>
+        </w:rPr>
+        <w:t xml:space="preserve"> и др.</w:t>
       </w:r>
     </w:p>
     <w:p>
@@ -3107,7 +3770,21 @@
         <w:rPr>
           <w:lang w:val="bg-BG"/>
         </w:rPr>
-        <w:t xml:space="preserve"> като скайп, ICQ, Pidgin, IRC, и т.н.</w:t>
+        <w:t xml:space="preserve"> като скайп, ICQ, </w:t>
+      </w:r>
+      <w:proofErr w:type="spellStart"/>
+      <w:r>
+        <w:rPr>
+          <w:lang w:val="bg-BG"/>
+        </w:rPr>
+        <w:t>Pidgin</w:t>
+      </w:r>
+      <w:proofErr w:type="spellEnd"/>
+      <w:r>
+        <w:rPr>
+          <w:lang w:val="bg-BG"/>
+        </w:rPr>
+        <w:t>, IRC, и т.н.</w:t>
       </w:r>
     </w:p>
     <w:p>
@@ -3125,7 +3802,64 @@
         <w:rPr>
           <w:lang w:val="bg-BG"/>
         </w:rPr>
-        <w:t>Ползването на програми за споделяне на файлове като Google Drive, Dropbox, торент клиенти и т.н.</w:t>
+        <w:lastRenderedPageBreak/>
+        <w:t xml:space="preserve">Ползването на програми за споделяне на файлове като </w:t>
+      </w:r>
+      <w:proofErr w:type="spellStart"/>
+      <w:r>
+        <w:rPr>
+          <w:lang w:val="bg-BG"/>
+        </w:rPr>
+        <w:t>Google</w:t>
+      </w:r>
+      <w:proofErr w:type="spellEnd"/>
+      <w:r>
+        <w:rPr>
+          <w:lang w:val="bg-BG"/>
+        </w:rPr>
+        <w:t xml:space="preserve"> </w:t>
+      </w:r>
+      <w:proofErr w:type="spellStart"/>
+      <w:r>
+        <w:rPr>
+          <w:lang w:val="bg-BG"/>
+        </w:rPr>
+        <w:t>Drive</w:t>
+      </w:r>
+      <w:proofErr w:type="spellEnd"/>
+      <w:r>
+        <w:rPr>
+          <w:lang w:val="bg-BG"/>
+        </w:rPr>
+        <w:t xml:space="preserve">, </w:t>
+      </w:r>
+      <w:proofErr w:type="spellStart"/>
+      <w:r>
+        <w:rPr>
+          <w:lang w:val="bg-BG"/>
+        </w:rPr>
+        <w:t>Dropbox</w:t>
+      </w:r>
+      <w:proofErr w:type="spellEnd"/>
+      <w:r>
+        <w:rPr>
+          <w:lang w:val="bg-BG"/>
+        </w:rPr>
+        <w:t xml:space="preserve">, </w:t>
+      </w:r>
+      <w:proofErr w:type="spellStart"/>
+      <w:r>
+        <w:rPr>
+          <w:lang w:val="bg-BG"/>
+        </w:rPr>
+        <w:t>торент</w:t>
+      </w:r>
+      <w:proofErr w:type="spellEnd"/>
+      <w:r>
+        <w:rPr>
+          <w:lang w:val="bg-BG"/>
+        </w:rPr>
+        <w:t xml:space="preserve"> клиенти и т.н.</w:t>
       </w:r>
     </w:p>
     <w:p>
@@ -3143,7 +3877,35 @@
         <w:rPr>
           <w:lang w:val="bg-BG"/>
         </w:rPr>
-        <w:t>Ползването на програми за отдалечен контрол като Team Viewer и др.</w:t>
+        <w:t xml:space="preserve">Ползването на програми за отдалечен контрол като </w:t>
+      </w:r>
+      <w:proofErr w:type="spellStart"/>
+      <w:r>
+        <w:rPr>
+          <w:lang w:val="bg-BG"/>
+        </w:rPr>
+        <w:t>Team</w:t>
+      </w:r>
+      <w:proofErr w:type="spellEnd"/>
+      <w:r>
+        <w:rPr>
+          <w:lang w:val="bg-BG"/>
+        </w:rPr>
+        <w:t xml:space="preserve"> </w:t>
+      </w:r>
+      <w:proofErr w:type="spellStart"/>
+      <w:r>
+        <w:rPr>
+          <w:lang w:val="bg-BG"/>
+        </w:rPr>
+        <w:t>Viewer</w:t>
+      </w:r>
+      <w:proofErr w:type="spellEnd"/>
+      <w:r>
+        <w:rPr>
+          <w:lang w:val="bg-BG"/>
+        </w:rPr>
+        <w:t xml:space="preserve"> и др.</w:t>
       </w:r>
     </w:p>
     <w:p>
@@ -3174,7 +3936,35 @@
         <w:rPr>
           <w:lang w:val="bg-BG"/>
         </w:rPr>
-        <w:t>По време на изпит ще трябва да изтеглите и инсталирате Sentinel клиентът, който следи дали на компютъра ви са активни програми, които не е позволено да ползвате. Програмата може да намерите като влезете в профила си &lt;допълнение на обяснението + скрийшоти&gt;.</w:t>
+        <w:t xml:space="preserve">По време на изпит ще трябва да изтеглите и инсталирате </w:t>
+      </w:r>
+      <w:proofErr w:type="spellStart"/>
+      <w:r>
+        <w:rPr>
+          <w:lang w:val="bg-BG"/>
+        </w:rPr>
+        <w:t>Sentinel</w:t>
+      </w:r>
+      <w:proofErr w:type="spellEnd"/>
+      <w:r>
+        <w:rPr>
+          <w:lang w:val="bg-BG"/>
+        </w:rPr>
+        <w:t xml:space="preserve"> клиентът, който следи дали на компютъра ви са активни програми, които не е позволено да ползвате. Програмата може да намерите като влезете в профила си &lt;допълнение на обяснението + </w:t>
+      </w:r>
+      <w:proofErr w:type="spellStart"/>
+      <w:r>
+        <w:rPr>
+          <w:lang w:val="bg-BG"/>
+        </w:rPr>
+        <w:t>скрийшоти</w:t>
+      </w:r>
+      <w:proofErr w:type="spellEnd"/>
+      <w:r>
+        <w:rPr>
+          <w:lang w:val="bg-BG"/>
+        </w:rPr>
+        <w:t>&gt;.</w:t>
       </w:r>
     </w:p>
     <w:p>
@@ -3225,28 +4015,349 @@
         <w:rPr>
           <w:lang w:val="bg-BG"/>
         </w:rPr>
-        <w:t xml:space="preserve"> ако има неясни моменти по условията на някои задачи. Ако имате </w:t>
-      </w:r>
+        <w:t xml:space="preserve"> ако има неясни моменти по условията на някои задачи. Ако имате проблем от такова естество, вдигнете ръка или отидете при някой квестор и помолете за разяснения по заданието. </w:t>
+      </w:r>
+    </w:p>
+    <w:p>
+      <w:pPr>
+        <w:rPr>
+          <w:lang w:val="bg-BG"/>
+        </w:rPr>
+      </w:pPr>
+      <w:r>
+        <w:rPr>
+          <w:lang w:val="bg-BG"/>
+        </w:rPr>
+        <w:t>Квесторите не могат да ви помагат да решите задачата си или да отстраните проблем по програмата си, който не е технически.</w:t>
+      </w:r>
+    </w:p>
+    <w:p>
+      <w:pPr>
+        <w:pStyle w:val="Heading4"/>
+        <w:rPr>
+          <w:lang w:val="bg-BG"/>
+        </w:rPr>
+      </w:pPr>
+      <w:r>
+        <w:rPr>
+          <w:lang w:val="bg-BG"/>
+        </w:rPr>
+        <w:t>Как се оценяват изпитите?</w:t>
+      </w:r>
+    </w:p>
+    <w:p>
+      <w:pPr>
+        <w:rPr>
+          <w:lang w:val="bg-BG"/>
+        </w:rPr>
+      </w:pPr>
+      <w:r>
+        <w:rPr>
+          <w:lang w:val="bg-BG"/>
+        </w:rPr>
+        <w:t xml:space="preserve">Основно има два вида </w:t>
+      </w:r>
+      <w:r>
+        <w:rPr>
+          <w:lang w:val="bg-BG"/>
+        </w:rPr>
+        <w:t>оценяване и трети, който е комбинация от тях</w:t>
+      </w:r>
+      <w:r>
+        <w:rPr>
+          <w:lang w:val="bg-BG"/>
+        </w:rPr>
+        <w:t>:</w:t>
+      </w:r>
+    </w:p>
+    <w:p>
+      <w:pPr>
+        <w:rPr>
+          <w:lang w:val="bg-BG"/>
+        </w:rPr>
+      </w:pPr>
+      <w:r>
+        <w:rPr>
+          <w:lang w:val="bg-BG"/>
+        </w:rPr>
+        <w:t xml:space="preserve">1) автоматизирано оценяване от системата </w:t>
+      </w:r>
+      <w:proofErr w:type="spellStart"/>
+      <w:r>
+        <w:rPr>
+          <w:lang w:val="bg-BG"/>
+        </w:rPr>
+        <w:t>Judge</w:t>
+      </w:r>
+      <w:proofErr w:type="spellEnd"/>
+    </w:p>
+    <w:p>
+      <w:pPr>
+        <w:rPr>
+          <w:lang w:val="bg-BG"/>
+        </w:rPr>
+      </w:pPr>
+      <w:r>
+        <w:rPr>
+          <w:lang w:val="bg-BG"/>
+        </w:rPr>
+        <w:t>От вас се иска да напишете програма, която при определени входн</w:t>
+      </w:r>
+      <w:r>
+        <w:rPr>
+          <w:lang w:val="bg-BG"/>
+        </w:rPr>
+        <w:t>и данни да върне определени изх</w:t>
+      </w:r>
+      <w:r>
+        <w:rPr>
+          <w:lang w:val="bg-BG"/>
+        </w:rPr>
+        <w:t>одни данни. Проверява се единствено вярност на решението, а не качество или оптималност.</w:t>
+      </w:r>
+    </w:p>
+    <w:p>
+      <w:pPr>
+        <w:rPr>
+          <w:lang w:val="bg-BG"/>
+        </w:rPr>
+      </w:pPr>
+      <w:r>
+        <w:rPr>
+          <w:lang w:val="bg-BG"/>
+        </w:rPr>
+        <w:t xml:space="preserve">2) ръчно оценяване - </w:t>
+      </w:r>
+      <w:r>
+        <w:rPr>
+          <w:lang w:val="bg-BG"/>
+        </w:rPr>
+        <w:t>работата</w:t>
+      </w:r>
+      <w:r>
+        <w:rPr>
+          <w:lang w:val="bg-BG"/>
+        </w:rPr>
+        <w:t xml:space="preserve"> ви се оценява от човек на база предварително по</w:t>
+      </w:r>
+      <w:r>
+        <w:rPr>
+          <w:lang w:val="bg-BG"/>
+        </w:rPr>
+        <w:t>ставени критерии. Напр. в курса</w:t>
+      </w:r>
+      <w:r>
+        <w:rPr>
+          <w:lang w:val="bg-BG"/>
+        </w:rPr>
+        <w:t xml:space="preserve"> по </w:t>
+      </w:r>
+      <w:proofErr w:type="spellStart"/>
+      <w:r>
+        <w:rPr>
+          <w:lang w:val="bg-BG"/>
+        </w:rPr>
+        <w:t>Web</w:t>
+      </w:r>
+      <w:proofErr w:type="spellEnd"/>
+      <w:r>
+        <w:rPr>
+          <w:lang w:val="bg-BG"/>
+        </w:rPr>
+        <w:t xml:space="preserve"> Fundamentals.</w:t>
+      </w:r>
+    </w:p>
+    <w:p>
+      <w:pPr>
+        <w:rPr>
+          <w:lang w:val="bg-BG"/>
+        </w:rPr>
+      </w:pPr>
+      <w:r>
+        <w:rPr>
+          <w:lang w:val="bg-BG"/>
+        </w:rPr>
+        <w:t xml:space="preserve">3) комбинация от двете </w:t>
+      </w:r>
+      <w:r>
+        <w:rPr>
+          <w:lang w:val="bg-BG"/>
+        </w:rPr>
+        <w:t>- програмата ви се тества за ко</w:t>
+      </w:r>
+      <w:r>
+        <w:rPr>
+          <w:lang w:val="bg-BG"/>
+        </w:rPr>
+        <w:t xml:space="preserve">ректност от </w:t>
+      </w:r>
+      <w:proofErr w:type="spellStart"/>
+      <w:r>
+        <w:rPr>
+          <w:lang w:val="bg-BG"/>
+        </w:rPr>
+        <w:t>Judge</w:t>
+      </w:r>
+      <w:proofErr w:type="spellEnd"/>
+      <w:r>
+        <w:rPr>
+          <w:lang w:val="bg-BG"/>
+        </w:rPr>
+        <w:t xml:space="preserve"> системата, след к</w:t>
+      </w:r>
+      <w:r>
+        <w:rPr>
+          <w:lang w:val="bg-BG"/>
+        </w:rPr>
+        <w:t>о</w:t>
+      </w:r>
+      <w:r>
+        <w:rPr>
+          <w:lang w:val="bg-BG"/>
+        </w:rPr>
+        <w:t xml:space="preserve">ето ръчно се оценява </w:t>
+      </w:r>
+      <w:r>
+        <w:rPr>
+          <w:lang w:val="bg-BG"/>
+        </w:rPr>
+        <w:t xml:space="preserve">и </w:t>
+      </w:r>
+      <w:r>
+        <w:rPr>
+          <w:lang w:val="bg-BG"/>
+        </w:rPr>
+        <w:t>качеството на кода ви, напр. в ку</w:t>
+      </w:r>
+      <w:r>
+        <w:rPr>
+          <w:lang w:val="bg-BG"/>
+        </w:rPr>
+        <w:t>рса</w:t>
+      </w:r>
+      <w:r>
+        <w:rPr>
+          <w:lang w:val="bg-BG"/>
+        </w:rPr>
+        <w:t xml:space="preserve"> по ООП.</w:t>
+      </w:r>
+    </w:p>
+    <w:p>
+      <w:pPr>
+        <w:rPr>
+          <w:lang w:val="bg-BG"/>
+        </w:rPr>
+      </w:pPr>
+    </w:p>
+    <w:p>
+      <w:pPr>
+        <w:pStyle w:val="Heading4"/>
+        <w:rPr>
+          <w:lang w:val="bg-BG"/>
+        </w:rPr>
+      </w:pPr>
+      <w:r>
+        <w:rPr>
+          <w:lang w:val="bg-BG"/>
+        </w:rPr>
+        <w:t>Не съм доволен от оценката си. Мога ли да я повиша?</w:t>
+      </w:r>
+    </w:p>
+    <w:p>
+      <w:pPr>
+        <w:rPr>
+          <w:lang w:val="bg-BG"/>
+        </w:rPr>
+      </w:pPr>
+      <w:r>
+        <w:rPr>
+          <w:lang w:val="bg-BG"/>
+        </w:rPr>
+        <w:t>Да, за всяко ниво е предвидена поправителна сесия, по време на която може да се</w:t>
+      </w:r>
+      <w:r>
+        <w:rPr>
+          <w:lang w:val="bg-BG"/>
+        </w:rPr>
+        <w:t xml:space="preserve"> явите на един или повече изпити</w:t>
+      </w:r>
+      <w:r>
+        <w:rPr>
+          <w:lang w:val="bg-BG"/>
+        </w:rPr>
+        <w:t xml:space="preserve"> с цел да повишите резултата си. Може също така да се явявате на изпити със следващи випуски, т.е. на всяка редовна или поправителна изпитна сесия.</w:t>
+      </w:r>
+    </w:p>
+    <w:p>
+      <w:pPr>
+        <w:rPr>
+          <w:lang w:val="bg-BG"/>
+        </w:rPr>
+      </w:pPr>
+    </w:p>
+    <w:p>
+      <w:pPr>
+        <w:pStyle w:val="Heading4"/>
+        <w:rPr>
+          <w:lang w:val="bg-BG"/>
+        </w:rPr>
+      </w:pPr>
+      <w:r>
+        <w:rPr>
+          <w:lang w:val="bg-BG"/>
+        </w:rPr>
+        <w:t>С каква оценка изпитът се счита за взет?</w:t>
+      </w:r>
+    </w:p>
+    <w:p>
+      <w:pPr>
+        <w:rPr>
+          <w:lang w:val="bg-BG"/>
+        </w:rPr>
+      </w:pPr>
+      <w:r>
+        <w:rPr>
+          <w:lang w:val="bg-BG"/>
+        </w:rPr>
+        <w:t xml:space="preserve">Няма предварително поставен критерий, преценява се на база общото представяне на студентите от дадения курс. Като обща представа, поне за изпитите, които се проверяват автоматично, може да очаквате че 200 точки стигат, за да бъде изпитът признат като взет, а 100 точки по-скоро не стигат. </w:t>
+      </w:r>
+    </w:p>
+    <w:p>
+      <w:pPr>
+        <w:rPr>
+          <w:lang w:val="bg-BG"/>
+        </w:rPr>
+      </w:pPr>
+    </w:p>
+    <w:p>
+      <w:pPr>
+        <w:pStyle w:val="Heading3"/>
+        <w:rPr>
+          <w:lang w:val="bg-BG"/>
+        </w:rPr>
+      </w:pPr>
       <w:r>
         <w:rPr>
           <w:lang w:val="bg-BG"/>
         </w:rPr>
         <w:lastRenderedPageBreak/>
-        <w:t xml:space="preserve">проблем от такова естество, вдигнете ръка или отидете при някой квестор и помолете за разяснения по заданието. </w:t>
-      </w:r>
-    </w:p>
-    <w:p>
-      <w:pPr>
-        <w:rPr>
-          <w:lang w:val="bg-BG"/>
-        </w:rPr>
-      </w:pPr>
-      <w:r>
-        <w:rPr>
-          <w:lang w:val="bg-BG"/>
-        </w:rPr>
-        <w:t>Квесторите не могат да ви помагат да решите задачата си или да отстраните проблем по програмата си, който не е технически.</w:t>
-      </w:r>
+        <w:t xml:space="preserve">Автоматизираната система за оценка </w:t>
+      </w:r>
+      <w:proofErr w:type="spellStart"/>
+      <w:r>
+        <w:rPr>
+          <w:lang w:val="bg-BG"/>
+        </w:rPr>
+        <w:t>Judge</w:t>
+      </w:r>
+      <w:proofErr w:type="spellEnd"/>
+    </w:p>
+    <w:p>
+      <w:pPr>
+        <w:rPr>
+          <w:lang w:val="bg-BG"/>
+        </w:rPr>
+      </w:pPr>
     </w:p>
     <w:p>
       <w:pPr>
@@ -3259,176 +4370,43 @@
         <w:rPr>
           <w:lang w:val="bg-BG"/>
         </w:rPr>
-        <w:t>Как се оценяват изпитите?</w:t>
-      </w:r>
-    </w:p>
-    <w:p>
-      <w:pPr>
-        <w:rPr>
-          <w:lang w:val="bg-BG"/>
-        </w:rPr>
-      </w:pPr>
-      <w:r>
-        <w:rPr>
-          <w:lang w:val="bg-BG"/>
-        </w:rPr>
-        <w:t xml:space="preserve">Основно има два вида </w:t>
-      </w:r>
-      <w:r>
-        <w:rPr>
-          <w:lang w:val="bg-BG"/>
-        </w:rPr>
-        <w:t>оценяване и трети, който е комбинация от тях</w:t>
-      </w:r>
-      <w:r>
-        <w:rPr>
-          <w:lang w:val="bg-BG"/>
-        </w:rPr>
-        <w:t>:</w:t>
-      </w:r>
-    </w:p>
-    <w:p>
-      <w:pPr>
-        <w:rPr>
-          <w:lang w:val="bg-BG"/>
-        </w:rPr>
-      </w:pPr>
-      <w:r>
-        <w:rPr>
-          <w:lang w:val="bg-BG"/>
-        </w:rPr>
-        <w:t>1) автоматизирано оценяване от системата Judge</w:t>
-      </w:r>
-    </w:p>
-    <w:p>
-      <w:pPr>
-        <w:rPr>
-          <w:lang w:val="bg-BG"/>
-        </w:rPr>
-      </w:pPr>
-      <w:r>
-        <w:rPr>
-          <w:lang w:val="bg-BG"/>
-        </w:rPr>
-        <w:t>От вас се иска да напишете програма, която при определени входн</w:t>
-      </w:r>
-      <w:r>
-        <w:rPr>
-          <w:lang w:val="bg-BG"/>
-        </w:rPr>
-        <w:t>и данни да върне определени изх</w:t>
-      </w:r>
-      <w:r>
-        <w:rPr>
-          <w:lang w:val="bg-BG"/>
-        </w:rPr>
-        <w:t>одни данни. Проверява се единствено вярност на решението, а не качество или оптималност.</w:t>
-      </w:r>
-    </w:p>
-    <w:p>
-      <w:pPr>
-        <w:rPr>
-          <w:lang w:val="bg-BG"/>
-        </w:rPr>
-      </w:pPr>
-      <w:r>
-        <w:rPr>
-          <w:lang w:val="bg-BG"/>
-        </w:rPr>
-        <w:t xml:space="preserve">2) ръчно оценяване - </w:t>
-      </w:r>
-      <w:r>
-        <w:rPr>
-          <w:lang w:val="bg-BG"/>
-        </w:rPr>
-        <w:t>работата</w:t>
-      </w:r>
-      <w:r>
-        <w:rPr>
-          <w:lang w:val="bg-BG"/>
-        </w:rPr>
-        <w:t xml:space="preserve"> ви се оценява от човек на база предварително по</w:t>
-      </w:r>
-      <w:r>
-        <w:rPr>
-          <w:lang w:val="bg-BG"/>
-        </w:rPr>
-        <w:t>ставени критерии. Напр. в курса</w:t>
-      </w:r>
-      <w:r>
-        <w:rPr>
-          <w:lang w:val="bg-BG"/>
-        </w:rPr>
-        <w:t xml:space="preserve"> по Web Fundamentals.</w:t>
-      </w:r>
-    </w:p>
-    <w:p>
-      <w:pPr>
-        <w:rPr>
-          <w:lang w:val="bg-BG"/>
-        </w:rPr>
-      </w:pPr>
-      <w:r>
-        <w:rPr>
-          <w:lang w:val="bg-BG"/>
-        </w:rPr>
-        <w:t xml:space="preserve">3) комбинация от двете </w:t>
-      </w:r>
-      <w:r>
-        <w:rPr>
-          <w:lang w:val="bg-BG"/>
-        </w:rPr>
-        <w:t>- програмата ви се тества за ко</w:t>
-      </w:r>
-      <w:r>
-        <w:rPr>
-          <w:lang w:val="bg-BG"/>
-        </w:rPr>
-        <w:t>ректност от Judge системата, след к</w:t>
-      </w:r>
-      <w:r>
-        <w:rPr>
-          <w:lang w:val="bg-BG"/>
-        </w:rPr>
-        <w:t>о</w:t>
-      </w:r>
-      <w:r>
-        <w:rPr>
-          <w:lang w:val="bg-BG"/>
-        </w:rPr>
-        <w:t xml:space="preserve">ето ръчно се оценява </w:t>
-      </w:r>
-      <w:r>
-        <w:rPr>
-          <w:lang w:val="bg-BG"/>
-        </w:rPr>
-        <w:t xml:space="preserve">и </w:t>
-      </w:r>
-      <w:r>
-        <w:rPr>
-          <w:lang w:val="bg-BG"/>
-        </w:rPr>
-        <w:t>качеството на кода ви, напр. в ку</w:t>
-      </w:r>
-      <w:r>
-        <w:rPr>
-          <w:lang w:val="bg-BG"/>
-        </w:rPr>
-        <w:t>рса</w:t>
-      </w:r>
-      <w:r>
-        <w:rPr>
-          <w:lang w:val="bg-BG"/>
-        </w:rPr>
-        <w:t xml:space="preserve"> по ООП.</w:t>
-      </w:r>
-    </w:p>
-    <w:p>
-      <w:pPr>
-        <w:rPr>
-          <w:lang w:val="bg-BG"/>
-        </w:rPr>
-      </w:pPr>
+        <w:t xml:space="preserve">Какво е </w:t>
+      </w:r>
+      <w:proofErr w:type="spellStart"/>
+      <w:r>
+        <w:rPr>
+          <w:lang w:val="bg-BG"/>
+        </w:rPr>
+        <w:t>Judge</w:t>
+      </w:r>
+      <w:proofErr w:type="spellEnd"/>
+      <w:r>
+        <w:rPr>
+          <w:lang w:val="bg-BG"/>
+        </w:rPr>
+        <w:t>?</w:t>
+      </w:r>
+    </w:p>
+    <w:p>
+      <w:pPr>
+        <w:rPr>
+          <w:lang w:val="bg-BG"/>
+        </w:rPr>
+      </w:pPr>
+      <w:proofErr w:type="spellStart"/>
+      <w:r>
+        <w:rPr>
+          <w:lang w:val="bg-BG"/>
+        </w:rPr>
+        <w:t>Judge</w:t>
+      </w:r>
+      <w:proofErr w:type="spellEnd"/>
+      <w:r>
+        <w:rPr>
+          <w:lang w:val="bg-BG"/>
+        </w:rPr>
+        <w:t xml:space="preserve"> е автоматизирана система, която тества решенията на задачите в реално време. Резултатът от тестването се показва веднага.</w:t>
+      </w:r>
     </w:p>
     <w:p>
       <w:pPr>
@@ -3441,40 +4419,49 @@
         <w:rPr>
           <w:lang w:val="bg-BG"/>
         </w:rPr>
-        <w:t>Не съм доволен от оценката си. Мога ли да я повиша?</w:t>
-      </w:r>
-    </w:p>
-    <w:p>
-      <w:pPr>
-        <w:rPr>
-          <w:lang w:val="bg-BG"/>
-        </w:rPr>
-      </w:pPr>
-      <w:r>
-        <w:rPr>
-          <w:lang w:val="bg-BG"/>
-        </w:rPr>
-        <w:t>Да, за всяко ниво е предвидена поправителна сесия, по време на която може да се</w:t>
-      </w:r>
-      <w:r>
-        <w:rPr>
-          <w:lang w:val="bg-BG"/>
-        </w:rPr>
-        <w:t xml:space="preserve"> явите на един или повече изпити</w:t>
-      </w:r>
-      <w:r>
-        <w:rPr>
-          <w:lang w:val="bg-BG"/>
-        </w:rPr>
-        <w:t xml:space="preserve"> с цел да повишите резултата си. Може също така да се явявате на изпити със следващи випуски, т.е. на всяка редовна или поправителна изпитна сесия.</w:t>
-      </w:r>
-    </w:p>
-    <w:p>
-      <w:pPr>
-        <w:rPr>
-          <w:lang w:val="bg-BG"/>
-        </w:rPr>
-      </w:pPr>
+        <w:t>Само веднъж ли мога да тествам решението си?</w:t>
+      </w:r>
+    </w:p>
+    <w:p>
+      <w:pPr>
+        <w:rPr>
+          <w:lang w:val="bg-BG"/>
+        </w:rPr>
+      </w:pPr>
+      <w:r>
+        <w:rPr>
+          <w:lang w:val="bg-BG"/>
+        </w:rPr>
+        <w:t>Не, няма ограничение на броя тествания/</w:t>
+      </w:r>
+      <w:proofErr w:type="spellStart"/>
+      <w:r>
+        <w:rPr>
+          <w:lang w:val="bg-BG"/>
+        </w:rPr>
+        <w:t>събмити</w:t>
+      </w:r>
+      <w:proofErr w:type="spellEnd"/>
+      <w:r>
+        <w:rPr>
+          <w:lang w:val="bg-BG"/>
+        </w:rPr>
+        <w:t xml:space="preserve">. Възможно е да има някакво кратко ограничение на времето между два </w:t>
+      </w:r>
+      <w:proofErr w:type="spellStart"/>
+      <w:r>
+        <w:rPr>
+          <w:lang w:val="bg-BG"/>
+        </w:rPr>
+        <w:t>събмита</w:t>
+      </w:r>
+      <w:proofErr w:type="spellEnd"/>
+      <w:r>
+        <w:rPr>
+          <w:lang w:val="bg-BG"/>
+        </w:rPr>
+        <w:t>, но то не е особено голямо (от порядъка на 10-30 секунди).</w:t>
+      </w:r>
     </w:p>
     <w:p>
       <w:pPr>
@@ -3487,49 +4474,35 @@
         <w:rPr>
           <w:lang w:val="bg-BG"/>
         </w:rPr>
-        <w:t>С каква оценка изпитът се счита за взет?</w:t>
-      </w:r>
-    </w:p>
-    <w:p>
-      <w:pPr>
-        <w:rPr>
-          <w:lang w:val="bg-BG"/>
-        </w:rPr>
-      </w:pPr>
-      <w:r>
-        <w:rPr>
-          <w:lang w:val="bg-BG"/>
-        </w:rPr>
-        <w:t xml:space="preserve">Няма предварително поставен критерий, преценява се на база общото представяне на студентите от дадения курс. Като обща представа, поне за изпитите, които се проверяват автоматично, може да очаквате че 200 точки стигат, за да бъде изпитът признат като взет, а 100 точки по-скоро не стигат. </w:t>
-      </w:r>
-    </w:p>
-    <w:p>
-      <w:pPr>
-        <w:rPr>
-          <w:lang w:val="bg-BG"/>
-        </w:rPr>
-      </w:pPr>
-    </w:p>
-    <w:p>
-      <w:pPr>
-        <w:pStyle w:val="Heading3"/>
-        <w:rPr>
-          <w:lang w:val="bg-BG"/>
-        </w:rPr>
-      </w:pPr>
-      <w:r>
-        <w:rPr>
-          <w:lang w:val="bg-BG"/>
-        </w:rPr>
-        <w:t>Автоматизираната система за оценка Judge</w:t>
-      </w:r>
-    </w:p>
-    <w:p>
-      <w:pPr>
-        <w:rPr>
-          <w:lang w:val="bg-BG"/>
-        </w:rPr>
-      </w:pPr>
+        <w:t>Кой резултат се пази в системата? Последният или най-високият?</w:t>
+      </w:r>
+    </w:p>
+    <w:p>
+      <w:pPr>
+        <w:rPr>
+          <w:lang w:val="bg-BG"/>
+        </w:rPr>
+      </w:pPr>
+      <w:r>
+        <w:rPr>
+          <w:lang w:val="bg-BG"/>
+        </w:rPr>
+        <w:t xml:space="preserve">Пази се най-високият резултат като брой точки от </w:t>
+      </w:r>
+      <w:proofErr w:type="spellStart"/>
+      <w:r>
+        <w:rPr>
+          <w:lang w:val="bg-BG"/>
+        </w:rPr>
+        <w:t>събмитнатите</w:t>
+      </w:r>
+      <w:proofErr w:type="spellEnd"/>
+      <w:r>
+        <w:rPr>
+          <w:lang w:val="bg-BG"/>
+        </w:rPr>
+        <w:t xml:space="preserve"> ви решения. </w:t>
+      </w:r>
     </w:p>
     <w:p>
       <w:pPr>
@@ -3542,88 +4515,6 @@
         <w:rPr>
           <w:lang w:val="bg-BG"/>
         </w:rPr>
-        <w:t>Какво е Judge?</w:t>
-      </w:r>
-    </w:p>
-    <w:p>
-      <w:pPr>
-        <w:rPr>
-          <w:lang w:val="bg-BG"/>
-        </w:rPr>
-      </w:pPr>
-      <w:r>
-        <w:rPr>
-          <w:lang w:val="bg-BG"/>
-        </w:rPr>
-        <w:t>Judge е автоматизирана система, която тества решенията на задачите в реално време. Резултатът от тестването се показва веднага.</w:t>
-      </w:r>
-    </w:p>
-    <w:p>
-      <w:pPr>
-        <w:pStyle w:val="Heading4"/>
-        <w:rPr>
-          <w:lang w:val="bg-BG"/>
-        </w:rPr>
-      </w:pPr>
-      <w:r>
-        <w:rPr>
-          <w:lang w:val="bg-BG"/>
-        </w:rPr>
-        <w:t>Само веднъж ли мога да тествам решението си?</w:t>
-      </w:r>
-    </w:p>
-    <w:p>
-      <w:pPr>
-        <w:rPr>
-          <w:lang w:val="bg-BG"/>
-        </w:rPr>
-      </w:pPr>
-      <w:r>
-        <w:rPr>
-          <w:lang w:val="bg-BG"/>
-        </w:rPr>
-        <w:t>Не, няма ограничение на броя тествания/събмити. Възможно е да има някакво кратко ограничение на времето между два събмита, но то не е особено голямо (от порядъка на 10-30 секунди).</w:t>
-      </w:r>
-    </w:p>
-    <w:p>
-      <w:pPr>
-        <w:pStyle w:val="Heading4"/>
-        <w:rPr>
-          <w:lang w:val="bg-BG"/>
-        </w:rPr>
-      </w:pPr>
-      <w:r>
-        <w:rPr>
-          <w:lang w:val="bg-BG"/>
-        </w:rPr>
-        <w:t>Кой резултат се пази в системата? Последният или най-високият?</w:t>
-      </w:r>
-    </w:p>
-    <w:p>
-      <w:pPr>
-        <w:rPr>
-          <w:lang w:val="bg-BG"/>
-        </w:rPr>
-      </w:pPr>
-      <w:r>
-        <w:rPr>
-          <w:lang w:val="bg-BG"/>
-        </w:rPr>
-        <w:t xml:space="preserve">Пази се най-високият резултат като брой точки от събмитнатите ви решения. </w:t>
-      </w:r>
-    </w:p>
-    <w:p>
-      <w:pPr>
-        <w:pStyle w:val="Heading4"/>
-        <w:rPr>
-          <w:lang w:val="bg-BG"/>
-        </w:rPr>
-      </w:pPr>
-      <w:r>
-        <w:rPr>
-          <w:lang w:val="bg-BG"/>
-        </w:rPr>
-        <w:lastRenderedPageBreak/>
         <w:t>Какво означават символите за резултатите от тестовете?</w:t>
       </w:r>
     </w:p>
@@ -3703,7 +4594,35 @@
         <w:rPr>
           <w:lang w:val="bg-BG"/>
         </w:rPr>
-        <w:t>Грешка при компилация (compile-time error) – сорс кодът, който сте качили, не се компилира</w:t>
+        <w:t>Грешка при компилация (</w:t>
+      </w:r>
+      <w:proofErr w:type="spellStart"/>
+      <w:r>
+        <w:rPr>
+          <w:lang w:val="bg-BG"/>
+        </w:rPr>
+        <w:t>compile-time</w:t>
+      </w:r>
+      <w:proofErr w:type="spellEnd"/>
+      <w:r>
+        <w:rPr>
+          <w:lang w:val="bg-BG"/>
+        </w:rPr>
+        <w:t xml:space="preserve"> </w:t>
+      </w:r>
+      <w:proofErr w:type="spellStart"/>
+      <w:r>
+        <w:rPr>
+          <w:lang w:val="bg-BG"/>
+        </w:rPr>
+        <w:t>error</w:t>
+      </w:r>
+      <w:proofErr w:type="spellEnd"/>
+      <w:r>
+        <w:rPr>
+          <w:lang w:val="bg-BG"/>
+        </w:rPr>
+        <w:t>) – сорс кодът, който сте качили, не се компилира</w:t>
       </w:r>
     </w:p>
     <w:p>
@@ -3721,7 +4640,63 @@
         <w:rPr>
           <w:lang w:val="bg-BG"/>
         </w:rPr>
-        <w:t>Грешка при изпълнение (runtime error) – програмата не може да приключи изпълнението си поради възникнала грешка – Exception, warning или друго.</w:t>
+        <w:t>Грешка при изпълнение (</w:t>
+      </w:r>
+      <w:proofErr w:type="spellStart"/>
+      <w:r>
+        <w:rPr>
+          <w:lang w:val="bg-BG"/>
+        </w:rPr>
+        <w:t>runtime</w:t>
+      </w:r>
+      <w:proofErr w:type="spellEnd"/>
+      <w:r>
+        <w:rPr>
+          <w:lang w:val="bg-BG"/>
+        </w:rPr>
+        <w:t xml:space="preserve"> </w:t>
+      </w:r>
+      <w:proofErr w:type="spellStart"/>
+      <w:r>
+        <w:rPr>
+          <w:lang w:val="bg-BG"/>
+        </w:rPr>
+        <w:t>error</w:t>
+      </w:r>
+      <w:proofErr w:type="spellEnd"/>
+      <w:r>
+        <w:rPr>
+          <w:lang w:val="bg-BG"/>
+        </w:rPr>
+        <w:t xml:space="preserve">) – програмата не може да приключи изпълнението си поради възникнала грешка – </w:t>
+      </w:r>
+      <w:proofErr w:type="spellStart"/>
+      <w:r>
+        <w:rPr>
+          <w:lang w:val="bg-BG"/>
+        </w:rPr>
+        <w:t>Exception</w:t>
+      </w:r>
+      <w:proofErr w:type="spellEnd"/>
+      <w:r>
+        <w:rPr>
+          <w:lang w:val="bg-BG"/>
+        </w:rPr>
+        <w:t xml:space="preserve">, </w:t>
+      </w:r>
+      <w:proofErr w:type="spellStart"/>
+      <w:r>
+        <w:rPr>
+          <w:lang w:val="bg-BG"/>
+        </w:rPr>
+        <w:t>warning</w:t>
+      </w:r>
+      <w:proofErr w:type="spellEnd"/>
+      <w:r>
+        <w:rPr>
+          <w:lang w:val="bg-BG"/>
+        </w:rPr>
+        <w:t xml:space="preserve"> или друго.</w:t>
       </w:r>
     </w:p>
     <w:p>
@@ -3739,7 +4714,35 @@
         <w:rPr>
           <w:lang w:val="bg-BG"/>
         </w:rPr>
-        <w:t>Лимит време (time limit) – програмата не е успяла да приключи за нужното време (ограничението се задава в условието на всяка задача)</w:t>
+        <w:t>Лимит време (</w:t>
+      </w:r>
+      <w:proofErr w:type="spellStart"/>
+      <w:r>
+        <w:rPr>
+          <w:lang w:val="bg-BG"/>
+        </w:rPr>
+        <w:t>time</w:t>
+      </w:r>
+      <w:proofErr w:type="spellEnd"/>
+      <w:r>
+        <w:rPr>
+          <w:lang w:val="bg-BG"/>
+        </w:rPr>
+        <w:t xml:space="preserve"> </w:t>
+      </w:r>
+      <w:proofErr w:type="spellStart"/>
+      <w:r>
+        <w:rPr>
+          <w:lang w:val="bg-BG"/>
+        </w:rPr>
+        <w:t>limit</w:t>
+      </w:r>
+      <w:proofErr w:type="spellEnd"/>
+      <w:r>
+        <w:rPr>
+          <w:lang w:val="bg-BG"/>
+        </w:rPr>
+        <w:t>) – програмата не е успяла да приключи за нужното време (ограничението се задава в условието на всяка задача)</w:t>
       </w:r>
     </w:p>
     <w:p>
@@ -3759,11 +4762,33 @@
         </w:rPr>
         <w:t>Лимит памет (</w:t>
       </w:r>
-      <w:r>
-        <w:rPr>
-          <w:lang w:val="bg-BG"/>
-        </w:rPr>
-        <w:t>memory limit) – програмата е използвала повече памет от позволеното (ограничението се задава в условието на всяка задача)</w:t>
+      <w:proofErr w:type="spellStart"/>
+      <w:r>
+        <w:rPr>
+          <w:lang w:val="bg-BG"/>
+        </w:rPr>
+        <w:t>memory</w:t>
+      </w:r>
+      <w:proofErr w:type="spellEnd"/>
+      <w:r>
+        <w:rPr>
+          <w:lang w:val="bg-BG"/>
+        </w:rPr>
+        <w:t xml:space="preserve"> </w:t>
+      </w:r>
+      <w:proofErr w:type="spellStart"/>
+      <w:r>
+        <w:rPr>
+          <w:lang w:val="bg-BG"/>
+        </w:rPr>
+        <w:t>limit</w:t>
+      </w:r>
+      <w:proofErr w:type="spellEnd"/>
+      <w:r>
+        <w:rPr>
+          <w:lang w:val="bg-BG"/>
+        </w:rPr>
+        <w:t>) – програмата е използвала повече памет от позволеното (ограничението се задава в условието на всяка задача)</w:t>
       </w:r>
     </w:p>
     <w:p>
@@ -3898,13 +4923,69 @@
         <w:rPr>
           <w:lang w:val="bg-BG"/>
         </w:rPr>
-        <w:t xml:space="preserve">Това е равносилно на Exception/warning/error. Ако всички тестове </w:t>
-      </w:r>
-      <w:r>
-        <w:rPr>
-          <w:lang w:val="bg-BG"/>
-        </w:rPr>
-        <w:t>показват тази грешка, разгледайте внимателно кода, който събмитвате.</w:t>
+        <w:t xml:space="preserve">Това е равносилно на </w:t>
+      </w:r>
+      <w:proofErr w:type="spellStart"/>
+      <w:r>
+        <w:rPr>
+          <w:lang w:val="bg-BG"/>
+        </w:rPr>
+        <w:t>Exception</w:t>
+      </w:r>
+      <w:proofErr w:type="spellEnd"/>
+      <w:r>
+        <w:rPr>
+          <w:lang w:val="bg-BG"/>
+        </w:rPr>
+        <w:t>/</w:t>
+      </w:r>
+      <w:proofErr w:type="spellStart"/>
+      <w:r>
+        <w:rPr>
+          <w:lang w:val="bg-BG"/>
+        </w:rPr>
+        <w:t>warning</w:t>
+      </w:r>
+      <w:proofErr w:type="spellEnd"/>
+      <w:r>
+        <w:rPr>
+          <w:lang w:val="bg-BG"/>
+        </w:rPr>
+        <w:t>/</w:t>
+      </w:r>
+      <w:proofErr w:type="spellStart"/>
+      <w:r>
+        <w:rPr>
+          <w:lang w:val="bg-BG"/>
+        </w:rPr>
+        <w:t>error</w:t>
+      </w:r>
+      <w:proofErr w:type="spellEnd"/>
+      <w:r>
+        <w:rPr>
+          <w:lang w:val="bg-BG"/>
+        </w:rPr>
+        <w:t xml:space="preserve">. Ако всички тестове </w:t>
+      </w:r>
+      <w:r>
+        <w:rPr>
+          <w:lang w:val="bg-BG"/>
+        </w:rPr>
+        <w:t xml:space="preserve">показват тази грешка, разгледайте внимателно кода, който </w:t>
+      </w:r>
+      <w:proofErr w:type="spellStart"/>
+      <w:r>
+        <w:rPr>
+          <w:lang w:val="bg-BG"/>
+        </w:rPr>
+        <w:t>събмитвате</w:t>
+      </w:r>
+      <w:proofErr w:type="spellEnd"/>
+      <w:r>
+        <w:rPr>
+          <w:lang w:val="bg-BG"/>
+        </w:rPr>
+        <w:t>.</w:t>
       </w:r>
     </w:p>
     <w:p>
@@ -3976,6 +5057,7 @@
         <w:rPr>
           <w:lang w:val="bg-BG"/>
         </w:rPr>
+        <w:lastRenderedPageBreak/>
         <w:t>Лимит памет</w:t>
       </w:r>
     </w:p>
@@ -4096,14 +5178,21 @@
         <w:rPr>
           <w:lang w:val="bg-BG"/>
         </w:rPr>
-        <w:t xml:space="preserve">Да. Judge проверява символ по символ и всяко несъвпадение се счита за грешен отговор, например – изпуснати или излишни празни места, липса на препинателни знаци или наличието </w:t>
-      </w:r>
-      <w:r>
-        <w:rPr>
-          <w:lang w:val="bg-BG"/>
-        </w:rPr>
-        <w:lastRenderedPageBreak/>
-        <w:t>им, когато такива не се изискват, правописни грешки, размяна на малки с главни букви и обратно, и т.н. До такава грешка ще доведат и излишни съобщения, които сте вкарали в програмата си, като обяснения за потребителя какво да въведе. Следвайте стриктно посочения формат</w:t>
+        <w:t xml:space="preserve">Да. </w:t>
+      </w:r>
+      <w:proofErr w:type="spellStart"/>
+      <w:r>
+        <w:rPr>
+          <w:lang w:val="bg-BG"/>
+        </w:rPr>
+        <w:t>Judge</w:t>
+      </w:r>
+      <w:proofErr w:type="spellEnd"/>
+      <w:r>
+        <w:rPr>
+          <w:lang w:val="bg-BG"/>
+        </w:rPr>
+        <w:t xml:space="preserve"> проверява символ по символ и всяко несъвпадение се счита за грешен отговор, например – изпуснати или излишни празни места, липса на препинателни знаци или наличието им, когато такива не се изискват, правописни грешки, размяна на малки с главни букви и обратно, и т.н. До такава грешка ще доведат и излишни съобщения, които сте вкарали в програмата си, като обяснения за потребителя какво да въведе. Следвайте стриктно посочения формат</w:t>
       </w:r>
       <w:r>
         <w:rPr>
@@ -4191,10 +5280,22 @@
         <w:rPr>
           <w:lang w:val="bg-BG"/>
         </w:rPr>
-        <w:t xml:space="preserve"> &lt;скрийншот&gt;</w:t>
-      </w:r>
-      <w:bookmarkStart w:id="0" w:name="_GoBack"/>
-      <w:bookmarkEnd w:id="0"/>
+        <w:t xml:space="preserve"> &lt;</w:t>
+      </w:r>
+      <w:proofErr w:type="spellStart"/>
+      <w:r>
+        <w:rPr>
+          <w:lang w:val="bg-BG"/>
+        </w:rPr>
+        <w:t>скрийншот</w:t>
+      </w:r>
+      <w:proofErr w:type="spellEnd"/>
+      <w:r>
+        <w:rPr>
+          <w:lang w:val="bg-BG"/>
+        </w:rPr>
+        <w:t>&gt;</w:t>
+      </w:r>
     </w:p>
     <w:p>
       <w:pPr>
@@ -4258,11 +5359,19 @@
           <w:lang w:val="bg-BG"/>
         </w:rPr>
       </w:pPr>
-      <w:r>
-        <w:rPr>
-          <w:lang w:val="bg-BG"/>
-        </w:rPr>
-        <w:t>JavaScript – входящите данни се подават на функцията ви като масив от стрингове</w:t>
+      <w:proofErr w:type="spellStart"/>
+      <w:r>
+        <w:rPr>
+          <w:lang w:val="bg-BG"/>
+        </w:rPr>
+        <w:t>JavaScript</w:t>
+      </w:r>
+      <w:proofErr w:type="spellEnd"/>
+      <w:r>
+        <w:rPr>
+          <w:lang w:val="bg-BG"/>
+        </w:rPr>
+        <w:t xml:space="preserve"> – входящите данни се подават на функцията ви като масив от стрингове</w:t>
       </w:r>
     </w:p>
     <w:p>
@@ -4376,6 +5485,7 @@
         <w:rPr>
           <w:lang w:val="bg-BG"/>
         </w:rPr>
+        <w:lastRenderedPageBreak/>
         <w:t>Колко е тежестта на всеки тест в системата?</w:t>
       </w:r>
     </w:p>

</xml_diff>

<commit_message>
additions made; file needs reorganizing of content
</commit_message>
<xml_diff>
--- a/SoftUni_FAQ.docx
+++ b/SoftUni_FAQ.docx
@@ -199,6 +199,7 @@
       </w:pPr>
       <w:r>
         <w:rPr>
+          <w:highlight w:val="yellow"/>
           <w:lang w:val="bg-BG"/>
         </w:rPr>
         <w:t>"Не мога да намеря определен материал, който ми е необходим, какво да правя?"</w:t>
@@ -210,6 +211,76 @@
           <w:lang w:val="bg-BG"/>
         </w:rPr>
       </w:pPr>
+      <w:r>
+        <w:rPr>
+          <w:highlight w:val="yellow"/>
+          <w:lang w:val="bg-BG"/>
+        </w:rPr>
+        <w:t>Какви са правата и задълженията н</w:t>
+      </w:r>
+      <w:r>
+        <w:rPr>
+          <w:highlight w:val="yellow"/>
+          <w:lang w:val="bg-BG"/>
+        </w:rPr>
+        <w:t>а Студентския Съвет към СофтУни?</w:t>
+      </w:r>
+    </w:p>
+    <w:p>
+      <w:pPr>
+        <w:rPr>
+          <w:lang w:val="bg-BG"/>
+        </w:rPr>
+      </w:pPr>
+    </w:p>
+    <w:p>
+      <w:pPr>
+        <w:rPr>
+          <w:lang w:val="bg-BG"/>
+        </w:rPr>
+      </w:pPr>
+      <w:r>
+        <w:rPr>
+          <w:highlight w:val="yellow"/>
+          <w:lang w:val="bg-BG"/>
+        </w:rPr>
+        <w:t xml:space="preserve">Имат ли студентите от СофтУни отстъпки при покупка на </w:t>
+      </w:r>
+      <w:r>
+        <w:rPr>
+          <w:highlight w:val="yellow"/>
+          <w:lang w:val="bg-BG"/>
+        </w:rPr>
+        <w:t>компютри/</w:t>
+      </w:r>
+      <w:r>
+        <w:rPr>
+          <w:highlight w:val="yellow"/>
+          <w:lang w:val="bg-BG"/>
+        </w:rPr>
+        <w:t>лаптопи? Къде? Как да я използвам?</w:t>
+      </w:r>
+    </w:p>
+    <w:p>
+      <w:pPr>
+        <w:rPr>
+          <w:lang w:val="bg-BG"/>
+        </w:rPr>
+      </w:pPr>
+      <w:r>
+        <w:rPr>
+          <w:highlight w:val="yellow"/>
+          <w:lang w:val="bg-BG"/>
+        </w:rPr>
+        <w:t>Имам ли право на студентски заем за обучението си в СофтУни? Какви са условията?</w:t>
+      </w:r>
+    </w:p>
+    <w:p>
+      <w:pPr>
+        <w:rPr>
+          <w:lang w:val="bg-BG"/>
+        </w:rPr>
+      </w:pPr>
     </w:p>
     <w:p>
       <w:pPr>
@@ -235,119 +306,928 @@
         <w:rPr>
           <w:lang w:val="bg-BG"/>
         </w:rPr>
-        <w:t>Може да видите адреса на СофтУни на картата тук &lt;линк&gt;</w:t>
-      </w:r>
-    </w:p>
-    <w:p>
-      <w:pPr>
-        <w:rPr>
-          <w:lang w:val="bg-BG"/>
-        </w:rPr>
-      </w:pPr>
-      <w:r>
-        <w:rPr>
-          <w:lang w:val="bg-BG"/>
-        </w:rPr>
-        <w:t>От Централна Гара до университета най-бързо се стига с метро – от станция Централна Гара до Сердика, прекачване по линия 1 и след това от Сердика до станция Жолио Кюри (не е проблем да слезете и на станция Г.М. Димитров). Алтернативно, може да ползвате автобус 413 до спирка &lt;провери&gt;.</w:t>
-      </w:r>
-    </w:p>
-    <w:p>
-      <w:pPr>
-        <w:rPr>
-          <w:lang w:val="bg-BG"/>
-        </w:rPr>
-      </w:pPr>
-      <w:r>
-        <w:rPr>
-          <w:lang w:val="bg-BG"/>
-        </w:rPr>
-        <w:t>Други линии от градския транспорт, които минават в близост до СофтУни са:</w:t>
-      </w:r>
-    </w:p>
-    <w:p>
-      <w:pPr>
-        <w:rPr>
-          <w:lang w:val="bg-BG"/>
-        </w:rPr>
-      </w:pPr>
+        <w:t xml:space="preserve">Може да видите </w:t>
+      </w:r>
+      <w:r>
+        <w:rPr>
+          <w:lang w:val="bg-BG"/>
+        </w:rPr>
+        <w:t>местоположението на сградата</w:t>
+      </w:r>
+      <w:r>
+        <w:rPr>
+          <w:lang w:val="bg-BG"/>
+        </w:rPr>
+        <w:t xml:space="preserve"> на СофтУни на картата тук &lt;линк&gt;</w:t>
+      </w:r>
+      <w:r>
+        <w:rPr>
+          <w:lang w:val="bg-BG"/>
+        </w:rPr>
+        <w:t xml:space="preserve"> ако се придвижвате с кола, велосипед или пеш.</w:t>
+      </w:r>
+    </w:p>
+    <w:p>
+      <w:pPr>
+        <w:rPr>
+          <w:lang w:val="bg-BG"/>
+        </w:rPr>
+      </w:pPr>
+      <w:r>
+        <w:rPr>
+          <w:lang w:val="bg-BG"/>
+        </w:rPr>
+        <w:t>Линиите на градския транспорт, които минават в близост до СофтУни са:</w:t>
+      </w:r>
+    </w:p>
+    <w:p>
+      <w:pPr>
+        <w:pStyle w:val="Heading5"/>
+        <w:rPr>
+          <w:lang w:val="bg-BG"/>
+        </w:rPr>
+      </w:pPr>
+      <w:r>
+        <w:rPr>
+          <w:lang w:val="bg-BG"/>
+        </w:rPr>
+        <w:t>Метро</w:t>
+      </w:r>
+    </w:p>
+    <w:p>
+      <w:pPr>
+        <w:rPr>
+          <w:lang w:val="bg-BG"/>
+        </w:rPr>
+      </w:pPr>
+      <w:r>
+        <w:rPr>
+          <w:lang w:val="bg-BG"/>
+        </w:rPr>
+        <w:t xml:space="preserve">В близост до университета </w:t>
+      </w:r>
+      <w:r>
+        <w:rPr>
+          <w:lang w:val="bg-BG"/>
+        </w:rPr>
+        <w:t>(5-10 мин.) има две станции на метрото</w:t>
+      </w:r>
+      <w:r>
+        <w:rPr>
+          <w:lang w:val="bg-BG"/>
+        </w:rPr>
+        <w:t xml:space="preserve"> – Жолио Кюри и Г.М. Димитров. </w:t>
+      </w:r>
+    </w:p>
+    <w:p>
+      <w:pPr>
+        <w:rPr>
+          <w:lang w:val="bg-BG"/>
+        </w:rPr>
+      </w:pPr>
+      <w:r>
+        <w:rPr>
+          <w:lang w:val="bg-BG"/>
+        </w:rPr>
+        <w:t xml:space="preserve">Ако пътувате от централна гара, трябва да хванете метро от станция Централна Гара до Сердика, да се прекачите на линия 1 и от Сердика да </w:t>
+      </w:r>
+      <w:r>
+        <w:rPr>
+          <w:lang w:val="bg-BG"/>
+        </w:rPr>
+        <w:t xml:space="preserve">хванете влак до </w:t>
+      </w:r>
+      <w:r>
+        <w:rPr>
+          <w:lang w:val="bg-BG"/>
+        </w:rPr>
+        <w:t>Жолио Кюри.</w:t>
+      </w:r>
+    </w:p>
+    <w:p>
+      <w:pPr>
+        <w:pStyle w:val="Heading5"/>
+        <w:rPr>
+          <w:lang w:val="bg-BG"/>
+        </w:rPr>
+      </w:pPr>
+      <w:r>
+        <w:rPr>
+          <w:lang w:val="bg-BG"/>
+        </w:rPr>
+        <w:t>Автобуси</w:t>
+      </w:r>
+    </w:p>
+    <w:p>
+      <w:pPr>
+        <w:rPr>
+          <w:lang w:val="bg-BG"/>
+        </w:rPr>
+      </w:pPr>
+      <w:r>
+        <w:rPr>
+          <w:lang w:val="bg-BG"/>
+        </w:rPr>
+        <w:t xml:space="preserve">Може да видите разписанията на автобусните линии тук: </w:t>
+      </w:r>
+      <w:r>
+        <w:rPr>
+          <w:lang w:val="bg-BG"/>
+        </w:rPr>
+        <w:t>http://www.sofiatraffic.bg/bg/transport/schedules</w:t>
+      </w:r>
+    </w:p>
+    <w:p>
+      <w:pPr>
+        <w:rPr>
+          <w:lang w:val="bg-BG"/>
+        </w:rPr>
+      </w:pPr>
+      <w:r>
+        <w:rPr>
+          <w:lang w:val="bg-BG"/>
+        </w:rPr>
+        <w:t xml:space="preserve">67 – Движи се от </w:t>
+      </w:r>
+      <w:r>
+        <w:rPr>
+          <w:lang w:val="bg-BG"/>
+        </w:rPr>
+        <w:t>Семинарията до кв. Симеоново. Най-близк</w:t>
+      </w:r>
+      <w:r>
+        <w:rPr>
+          <w:lang w:val="bg-BG"/>
+        </w:rPr>
+        <w:t>ите</w:t>
+      </w:r>
+      <w:r>
+        <w:rPr>
+          <w:lang w:val="bg-BG"/>
+        </w:rPr>
+        <w:t xml:space="preserve"> </w:t>
+      </w:r>
+      <w:r>
+        <w:rPr>
+          <w:lang w:val="bg-BG"/>
+        </w:rPr>
+        <w:t xml:space="preserve">до университета </w:t>
+      </w:r>
+      <w:r>
+        <w:rPr>
+          <w:lang w:val="bg-BG"/>
+        </w:rPr>
+        <w:t>спирк</w:t>
+      </w:r>
+      <w:r>
+        <w:rPr>
+          <w:lang w:val="bg-BG"/>
+        </w:rPr>
+        <w:t>и са</w:t>
+      </w:r>
+      <w:r>
+        <w:rPr>
+          <w:lang w:val="bg-BG"/>
+        </w:rPr>
+        <w:t xml:space="preserve"> </w:t>
+      </w:r>
+      <w:r>
+        <w:rPr>
+          <w:lang w:val="bg-BG"/>
+        </w:rPr>
+        <w:t>“СТЦ Интерпред” (1112) или спирка “ж.к. Дианабад” (0627) (на бул. Драган</w:t>
+      </w:r>
+      <w:r>
+        <w:rPr>
+          <w:lang w:val="bg-BG"/>
+        </w:rPr>
+        <w:t xml:space="preserve"> </w:t>
+      </w:r>
+      <w:r>
+        <w:rPr>
+          <w:lang w:val="bg-BG"/>
+        </w:rPr>
+        <w:t>Цанков)</w:t>
+      </w:r>
+      <w:r>
+        <w:rPr>
+          <w:lang w:val="bg-BG"/>
+        </w:rPr>
+        <w:t>.</w:t>
+      </w:r>
+    </w:p>
+    <w:p>
+      <w:pPr>
+        <w:rPr>
+          <w:lang w:val="bg-BG"/>
+        </w:rPr>
+      </w:pPr>
+      <w:r>
+        <w:rPr>
+          <w:lang w:val="bg-BG"/>
+        </w:rPr>
+        <w:t xml:space="preserve">413 – Движи се от Централна Гара до Младост 4. </w:t>
+      </w:r>
+      <w:r>
+        <w:rPr>
+          <w:lang w:val="bg-BG"/>
+        </w:rPr>
+        <w:t xml:space="preserve">Най-близките до университета спирки са </w:t>
+      </w:r>
+      <w:r>
+        <w:rPr>
+          <w:lang w:val="bg-BG"/>
+        </w:rPr>
+        <w:t>“СТЦ Интерпред” (1112) или спирка “ж.к. Дианабад” (0627) (на бул. Драган</w:t>
+      </w:r>
+      <w:r>
+        <w:rPr>
+          <w:lang w:val="bg-BG"/>
+        </w:rPr>
+        <w:t xml:space="preserve"> </w:t>
+      </w:r>
+      <w:r>
+        <w:rPr>
+          <w:lang w:val="bg-BG"/>
+        </w:rPr>
+        <w:t>Цанков)</w:t>
+      </w:r>
+      <w:r>
+        <w:rPr>
+          <w:lang w:val="bg-BG"/>
+        </w:rPr>
+        <w:t>.</w:t>
+      </w:r>
+    </w:p>
+    <w:p>
+      <w:pPr>
+        <w:rPr>
+          <w:lang w:val="bg-BG"/>
+        </w:rPr>
+      </w:pPr>
+      <w:r>
+        <w:rPr>
+          <w:lang w:val="bg-BG"/>
+        </w:rPr>
+        <w:lastRenderedPageBreak/>
+        <w:t xml:space="preserve">88 – Движи се от ж.к. Дружба 2 до Зоопарка. </w:t>
+      </w:r>
+      <w:r>
+        <w:rPr>
+          <w:lang w:val="bg-BG"/>
+        </w:rPr>
+        <w:t xml:space="preserve">Най-близките до университета спирки са </w:t>
+      </w:r>
+      <w:r>
+        <w:rPr>
+          <w:lang w:val="bg-BG"/>
+        </w:rPr>
+        <w:t>“ПК Диана” (1342)</w:t>
+      </w:r>
+      <w:r>
+        <w:rPr>
+          <w:lang w:val="bg-BG"/>
+        </w:rPr>
+        <w:t xml:space="preserve"> </w:t>
+      </w:r>
+      <w:r>
+        <w:rPr>
+          <w:lang w:val="bg-BG"/>
+        </w:rPr>
+        <w:t xml:space="preserve">и </w:t>
+      </w:r>
+      <w:r>
+        <w:rPr>
+          <w:lang w:val="bg-BG"/>
+        </w:rPr>
+        <w:t>“СБАЛ по онкология” (0764) (на кръстовището на бул. Г. М. Димитров и бул.</w:t>
+      </w:r>
+      <w:r>
+        <w:rPr>
+          <w:lang w:val="bg-BG"/>
+        </w:rPr>
+        <w:t xml:space="preserve"> </w:t>
+      </w:r>
+      <w:r>
+        <w:rPr>
+          <w:lang w:val="bg-BG"/>
+        </w:rPr>
+        <w:t xml:space="preserve">Драган </w:t>
+      </w:r>
+      <w:r>
+        <w:rPr>
+          <w:lang w:val="bg-BG"/>
+        </w:rPr>
+        <w:t>Цанков</w:t>
+      </w:r>
+      <w:r>
+        <w:rPr>
+          <w:lang w:val="bg-BG"/>
+        </w:rPr>
+        <w:t>)</w:t>
+      </w:r>
+      <w:r>
+        <w:rPr>
+          <w:lang w:val="bg-BG"/>
+        </w:rPr>
+        <w:t>.</w:t>
+      </w:r>
+    </w:p>
+    <w:p>
+      <w:pPr>
+        <w:rPr>
+          <w:lang w:val="bg-BG"/>
+        </w:rPr>
+      </w:pPr>
+      <w:r>
+        <w:rPr>
+          <w:lang w:val="bg-BG"/>
+        </w:rPr>
+        <w:t>94 – Движи се от Студентски Град до СУ „Св. Климент Охридски“</w:t>
+      </w:r>
+      <w:r>
+        <w:rPr>
+          <w:lang w:val="bg-BG"/>
+        </w:rPr>
+        <w:t xml:space="preserve"> (покрай Семинарията и НДК)</w:t>
+      </w:r>
+      <w:r>
+        <w:rPr>
+          <w:lang w:val="bg-BG"/>
+        </w:rPr>
+        <w:t xml:space="preserve">. Най-близка до университета спирка е </w:t>
+      </w:r>
+      <w:r>
+        <w:rPr>
+          <w:lang w:val="bg-BG"/>
+        </w:rPr>
+        <w:t>“ПК Диана” (1342)</w:t>
+      </w:r>
+      <w:r>
+        <w:rPr>
+          <w:lang w:val="bg-BG"/>
+        </w:rPr>
+        <w:t>.</w:t>
+      </w:r>
+    </w:p>
+    <w:p>
+      <w:pPr>
+        <w:rPr>
+          <w:lang w:val="bg-BG"/>
+        </w:rPr>
+      </w:pPr>
+      <w:r>
+        <w:rPr>
+          <w:lang w:val="bg-BG"/>
+        </w:rPr>
+        <w:t xml:space="preserve">102 – Движи се от Студентски Град до ж.к. Овча Купел 2. </w:t>
+      </w:r>
+      <w:r>
+        <w:rPr>
+          <w:lang w:val="bg-BG"/>
+        </w:rPr>
+        <w:t xml:space="preserve">Най-близка до университета спирка е </w:t>
+      </w:r>
+      <w:r>
+        <w:rPr>
+          <w:lang w:val="bg-BG"/>
+        </w:rPr>
+        <w:t>“ПК Диана” (1342)</w:t>
+      </w:r>
+      <w:r>
+        <w:rPr>
+          <w:lang w:val="bg-BG"/>
+        </w:rPr>
+        <w:t>.</w:t>
+      </w:r>
+    </w:p>
+    <w:p>
+      <w:pPr>
+        <w:rPr>
+          <w:lang w:val="bg-BG"/>
+        </w:rPr>
+      </w:pPr>
+      <w:r>
+        <w:rPr>
+          <w:lang w:val="bg-BG"/>
+        </w:rPr>
+        <w:t xml:space="preserve">280 – Движи се от Студентски Град до СУ „Св. Климент Охридски“ (покрай Техническия Университет, след това по Цариградско Шосе). </w:t>
+      </w:r>
+      <w:r>
+        <w:rPr>
+          <w:lang w:val="bg-BG"/>
+        </w:rPr>
+        <w:t xml:space="preserve">Най-близка до университета спирка е </w:t>
+      </w:r>
+      <w:r>
+        <w:rPr>
+          <w:lang w:val="bg-BG"/>
+        </w:rPr>
+        <w:t>“СБАЛ по онкология” (0764) (на кръстовището на бул. Г. М. Димитров и бул.</w:t>
+      </w:r>
+      <w:r>
+        <w:rPr>
+          <w:lang w:val="bg-BG"/>
+        </w:rPr>
+        <w:t xml:space="preserve"> </w:t>
+      </w:r>
+      <w:r>
+        <w:rPr>
+          <w:lang w:val="bg-BG"/>
+        </w:rPr>
+        <w:t xml:space="preserve">Драган </w:t>
+      </w:r>
+      <w:r>
+        <w:rPr>
+          <w:lang w:val="bg-BG"/>
+        </w:rPr>
+        <w:t>Цанков</w:t>
+      </w:r>
+      <w:r>
+        <w:rPr>
+          <w:lang w:val="bg-BG"/>
+        </w:rPr>
+        <w:t>)</w:t>
+      </w:r>
+      <w:r>
+        <w:rPr>
+          <w:lang w:val="bg-BG"/>
+        </w:rPr>
+        <w:t>.</w:t>
+      </w:r>
+    </w:p>
+    <w:p>
+      <w:pPr>
+        <w:rPr>
+          <w:lang w:val="bg-BG"/>
+        </w:rPr>
+      </w:pPr>
+      <w:r>
+        <w:rPr>
+          <w:lang w:val="bg-BG"/>
+        </w:rPr>
+        <w:t>294</w:t>
+      </w:r>
+      <w:r>
+        <w:rPr>
+          <w:lang w:val="bg-BG"/>
+        </w:rPr>
+        <w:t xml:space="preserve"> – Движи се от Студентски Град до </w:t>
+      </w:r>
+      <w:r>
+        <w:rPr>
+          <w:lang w:val="bg-BG"/>
+        </w:rPr>
+        <w:t>Площад на авиацията (кръстовището на бул. Г.М. Димитров и Цариградско Шосе)</w:t>
+      </w:r>
+      <w:r>
+        <w:rPr>
+          <w:lang w:val="bg-BG"/>
+        </w:rPr>
+        <w:t xml:space="preserve">. Най-близка до университета спирка е </w:t>
+      </w:r>
+      <w:r>
+        <w:rPr>
+          <w:lang w:val="bg-BG"/>
+        </w:rPr>
+        <w:t>“СБАЛ по онкология” (0764) (на кръстовището на бул. Г. М. Димитров и бул.</w:t>
+      </w:r>
+      <w:r>
+        <w:rPr>
+          <w:lang w:val="bg-BG"/>
+        </w:rPr>
+        <w:t xml:space="preserve"> </w:t>
+      </w:r>
+      <w:r>
+        <w:rPr>
+          <w:lang w:val="bg-BG"/>
+        </w:rPr>
+        <w:t xml:space="preserve">Драган </w:t>
+      </w:r>
+      <w:r>
+        <w:rPr>
+          <w:lang w:val="bg-BG"/>
+        </w:rPr>
+        <w:t>Цанков</w:t>
+      </w:r>
+      <w:r>
+        <w:rPr>
+          <w:lang w:val="bg-BG"/>
+        </w:rPr>
+        <w:t>)</w:t>
+      </w:r>
+      <w:r>
+        <w:rPr>
+          <w:lang w:val="bg-BG"/>
+        </w:rPr>
+        <w:t>.</w:t>
+      </w:r>
+    </w:p>
+    <w:p>
+      <w:pPr>
+        <w:rPr>
+          <w:lang w:val="bg-BG"/>
+        </w:rPr>
+      </w:pPr>
+      <w:r>
+        <w:rPr>
+          <w:lang w:val="bg-BG"/>
+        </w:rPr>
+        <w:t>69</w:t>
+      </w:r>
+      <w:r>
+        <w:rPr>
+          <w:lang w:val="bg-BG"/>
+        </w:rPr>
+        <w:t xml:space="preserve"> – Движи се от СБАЛ по Онкология до с. Бистрица. </w:t>
+      </w:r>
+      <w:r>
+        <w:rPr>
+          <w:lang w:val="bg-BG"/>
+        </w:rPr>
+        <w:t xml:space="preserve">Най-близка до университета спирка е </w:t>
+      </w:r>
+      <w:r>
+        <w:rPr>
+          <w:lang w:val="bg-BG"/>
+        </w:rPr>
+        <w:t>“СБАЛ по онкология” (0764) (на кръстовището на бул. Г. М. Димитров и бул.</w:t>
+      </w:r>
+      <w:r>
+        <w:rPr>
+          <w:lang w:val="bg-BG"/>
+        </w:rPr>
+        <w:t xml:space="preserve"> </w:t>
+      </w:r>
+      <w:r>
+        <w:rPr>
+          <w:lang w:val="bg-BG"/>
+        </w:rPr>
+        <w:t xml:space="preserve">Драган </w:t>
+      </w:r>
+      <w:r>
+        <w:rPr>
+          <w:lang w:val="bg-BG"/>
+        </w:rPr>
+        <w:t>Цанков</w:t>
+      </w:r>
+      <w:r>
+        <w:rPr>
+          <w:lang w:val="bg-BG"/>
+        </w:rPr>
+        <w:t>)</w:t>
+      </w:r>
+      <w:r>
+        <w:rPr>
+          <w:lang w:val="bg-BG"/>
+        </w:rPr>
+        <w:t>.</w:t>
+      </w:r>
+    </w:p>
+    <w:p>
+      <w:pPr>
+        <w:rPr>
+          <w:lang w:val="bg-BG"/>
+        </w:rPr>
+      </w:pPr>
+      <w:r>
+        <w:rPr>
+          <w:lang w:val="bg-BG"/>
+        </w:rPr>
+        <w:t>70</w:t>
+      </w:r>
+      <w:r>
+        <w:rPr>
+          <w:lang w:val="bg-BG"/>
+        </w:rPr>
+        <w:t xml:space="preserve"> - </w:t>
+      </w:r>
+      <w:r>
+        <w:rPr>
+          <w:lang w:val="bg-BG"/>
+        </w:rPr>
+        <w:t xml:space="preserve">Движи се от СБАЛ по Онкология до с. </w:t>
+      </w:r>
+      <w:r>
+        <w:rPr>
+          <w:lang w:val="bg-BG"/>
+        </w:rPr>
+        <w:t>Плана</w:t>
+      </w:r>
+      <w:r>
+        <w:rPr>
+          <w:lang w:val="bg-BG"/>
+        </w:rPr>
+        <w:t xml:space="preserve">. Най-близка до университета спирка е </w:t>
+      </w:r>
+      <w:r>
+        <w:rPr>
+          <w:lang w:val="bg-BG"/>
+        </w:rPr>
+        <w:t>“СБАЛ по онкология” (0764) (на кръстовището на бул. Г. М. Димитров и бул.</w:t>
+      </w:r>
+      <w:r>
+        <w:rPr>
+          <w:lang w:val="bg-BG"/>
+        </w:rPr>
+        <w:t xml:space="preserve"> </w:t>
+      </w:r>
+      <w:r>
+        <w:rPr>
+          <w:lang w:val="bg-BG"/>
+        </w:rPr>
+        <w:t xml:space="preserve">Драган </w:t>
+      </w:r>
+      <w:r>
+        <w:rPr>
+          <w:lang w:val="bg-BG"/>
+        </w:rPr>
+        <w:t>Цанков</w:t>
+      </w:r>
+      <w:r>
+        <w:rPr>
+          <w:lang w:val="bg-BG"/>
+        </w:rPr>
+        <w:t>)</w:t>
+      </w:r>
+      <w:r>
+        <w:rPr>
+          <w:lang w:val="bg-BG"/>
+        </w:rPr>
+        <w:t>.</w:t>
+      </w:r>
+    </w:p>
+    <w:p>
+      <w:pPr>
+        <w:rPr>
+          <w:lang w:val="bg-BG"/>
+        </w:rPr>
+      </w:pPr>
+      <w:r>
+        <w:rPr>
+          <w:lang w:val="bg-BG"/>
+        </w:rPr>
+        <w:t>123</w:t>
+      </w:r>
+      <w:r>
+        <w:rPr>
+          <w:lang w:val="bg-BG"/>
+        </w:rPr>
+        <w:t xml:space="preserve"> </w:t>
+      </w:r>
+      <w:r>
+        <w:rPr>
+          <w:lang w:val="bg-BG"/>
+        </w:rPr>
+        <w:t xml:space="preserve">- </w:t>
+      </w:r>
+      <w:r>
+        <w:rPr>
+          <w:lang w:val="bg-BG"/>
+        </w:rPr>
+        <w:t xml:space="preserve">Движи се от СБАЛ по Онкология до </w:t>
+      </w:r>
+      <w:r>
+        <w:rPr>
+          <w:lang w:val="bg-BG"/>
+        </w:rPr>
+        <w:t>лифт Симеоново</w:t>
+      </w:r>
+      <w:r>
+        <w:rPr>
+          <w:lang w:val="bg-BG"/>
+        </w:rPr>
+        <w:t xml:space="preserve">. Най-близка до университета спирка е </w:t>
+      </w:r>
+      <w:r>
+        <w:rPr>
+          <w:lang w:val="bg-BG"/>
+        </w:rPr>
+        <w:t>“СБАЛ по онкология” (0764) (на кръстовището на бул. Г. М. Димитров и бул.</w:t>
+      </w:r>
+      <w:r>
+        <w:rPr>
+          <w:lang w:val="bg-BG"/>
+        </w:rPr>
+        <w:t xml:space="preserve"> </w:t>
+      </w:r>
+      <w:r>
+        <w:rPr>
+          <w:lang w:val="bg-BG"/>
+        </w:rPr>
+        <w:t xml:space="preserve">Драган </w:t>
+      </w:r>
+      <w:r>
+        <w:rPr>
+          <w:lang w:val="bg-BG"/>
+        </w:rPr>
+        <w:t>Цанков</w:t>
+      </w:r>
+      <w:r>
+        <w:rPr>
+          <w:lang w:val="bg-BG"/>
+        </w:rPr>
+        <w:t>)</w:t>
+      </w:r>
+      <w:r>
+        <w:rPr>
+          <w:lang w:val="bg-BG"/>
+        </w:rPr>
+        <w:t>.</w:t>
+      </w:r>
+      <w:r>
+        <w:rPr>
+          <w:lang w:val="bg-BG"/>
+        </w:rPr>
+        <w:t xml:space="preserve"> </w:t>
+      </w:r>
+    </w:p>
+    <w:p>
+      <w:pPr>
+        <w:pStyle w:val="Heading5"/>
+        <w:rPr>
+          <w:lang w:val="bg-BG"/>
+        </w:rPr>
+      </w:pPr>
+      <w:r>
+        <w:rPr>
+          <w:lang w:val="bg-BG"/>
+        </w:rPr>
+        <w:t>Маршрутни таксита</w:t>
+      </w:r>
+    </w:p>
+    <w:p>
+      <w:pPr>
+        <w:rPr>
+          <w:lang w:val="bg-BG"/>
+        </w:rPr>
+      </w:pPr>
+      <w:r>
+        <w:rPr>
+          <w:lang w:val="bg-BG"/>
+        </w:rPr>
+        <w:t xml:space="preserve">5 </w:t>
+      </w:r>
+      <w:r>
+        <w:rPr>
+          <w:lang w:val="bg-BG"/>
+        </w:rPr>
+        <w:t>–</w:t>
+      </w:r>
+      <w:r>
+        <w:rPr>
+          <w:lang w:val="bg-BG"/>
+        </w:rPr>
+        <w:t xml:space="preserve"> </w:t>
+      </w:r>
+      <w:r>
+        <w:rPr>
+          <w:lang w:val="bg-BG"/>
+        </w:rPr>
+        <w:t>Движи се от Централна Гара до Студентски Град. Спира в близост до метро станция Г.М. Димитров.</w:t>
+      </w:r>
+    </w:p>
+    <w:p>
+      <w:pPr>
+        <w:rPr>
+          <w:lang w:val="bg-BG"/>
+        </w:rPr>
+      </w:pPr>
+      <w:r>
+        <w:rPr>
+          <w:lang w:val="bg-BG"/>
+        </w:rPr>
+        <w:t>27</w:t>
+      </w:r>
+      <w:r>
+        <w:rPr>
+          <w:lang w:val="bg-BG"/>
+        </w:rPr>
+        <w:t xml:space="preserve"> - </w:t>
+      </w:r>
+      <w:r>
+        <w:rPr>
+          <w:lang w:val="bg-BG"/>
+        </w:rPr>
+        <w:t xml:space="preserve">Движи се от </w:t>
+      </w:r>
+      <w:r>
+        <w:rPr>
+          <w:lang w:val="bg-BG"/>
+        </w:rPr>
+        <w:t>кв. Овча Купел</w:t>
+      </w:r>
+      <w:r>
+        <w:rPr>
+          <w:lang w:val="bg-BG"/>
+        </w:rPr>
+        <w:t xml:space="preserve"> до Студентски Град. Спира в близост до метро станция Г.М. Димитров.</w:t>
+      </w:r>
+    </w:p>
+    <w:p>
+      <w:pPr>
+        <w:pStyle w:val="Heading4"/>
+        <w:rPr>
+          <w:lang w:val="bg-BG"/>
+        </w:rPr>
+      </w:pPr>
+      <w:r>
+        <w:rPr>
+          <w:lang w:val="bg-BG"/>
+        </w:rPr>
+        <w:t>Как да намеря сградата на университета и входовете й?</w:t>
+      </w:r>
+    </w:p>
+    <w:p>
+      <w:pPr>
+        <w:rPr>
+          <w:lang w:val="bg-BG"/>
+        </w:rPr>
+      </w:pPr>
+      <w:r>
+        <w:rPr>
+          <w:highlight w:val="yellow"/>
+          <w:lang w:val="bg-BG"/>
+        </w:rPr>
+        <w:t>&lt;снимки от темата във форума, допълнителен снимков материал, заден вход&gt;</w:t>
+      </w:r>
+    </w:p>
+    <w:p>
+      <w:pPr>
+        <w:rPr>
+          <w:lang w:val="bg-BG"/>
+        </w:rPr>
+      </w:pPr>
+      <w:r>
+        <w:rPr>
+          <w:lang w:val="bg-BG"/>
+        </w:rPr>
+        <w:t>https://softuni.bg/Forum/2895/Novite-zali-na-ul-Tintyava-15-17-Kude-se-namirat-Kak-se-stiga-Random-Questions</w:t>
+      </w:r>
+    </w:p>
+    <w:p>
+      <w:pPr>
+        <w:pStyle w:val="Heading4"/>
+        <w:rPr>
+          <w:lang w:val="bg-BG"/>
+        </w:rPr>
+      </w:pPr>
+      <w:r>
+        <w:rPr>
+          <w:lang w:val="bg-BG"/>
+        </w:rPr>
+        <w:t>Забелязах бъг/грешка по сайта/форума на СофтУни. Къде да го докладвам?</w:t>
+      </w:r>
+    </w:p>
+    <w:p>
+      <w:pPr>
+        <w:rPr>
+          <w:lang w:val="bg-BG"/>
+        </w:rPr>
+      </w:pPr>
+      <w:r>
+        <w:rPr>
+          <w:lang w:val="bg-BG"/>
+        </w:rPr>
+        <w:t>Във форума на СофтУни има специална тема за споделяне на подобни грешки</w:t>
+      </w:r>
+      <w:r>
+        <w:rPr>
+          <w:lang w:val="bg-BG"/>
+        </w:rPr>
+        <w:t xml:space="preserve">, </w:t>
+      </w:r>
+      <w:r>
+        <w:rPr>
+          <w:lang w:val="bg-BG"/>
+        </w:rPr>
+        <w:t>о</w:t>
+      </w:r>
+      <w:r>
+        <w:rPr>
+          <w:lang w:val="bg-BG"/>
+        </w:rPr>
+        <w:t>пишете</w:t>
+      </w:r>
+      <w:r>
+        <w:rPr>
+          <w:lang w:val="bg-BG"/>
+        </w:rPr>
+        <w:t xml:space="preserve"> намерената грешка</w:t>
+      </w:r>
+      <w:r>
+        <w:rPr>
+          <w:lang w:val="bg-BG"/>
+        </w:rPr>
+        <w:t xml:space="preserve"> там</w:t>
+      </w:r>
+      <w:r>
+        <w:rPr>
+          <w:lang w:val="bg-BG"/>
+        </w:rPr>
+        <w:t xml:space="preserve">: </w:t>
+      </w:r>
       <w:hyperlink r:id="rId5" w:history="1">
-        <w:r>
-          <w:rPr>
-            <w:rStyle w:val="Hyperlink"/>
-            <w:lang w:val="bg-BG"/>
-          </w:rPr>
-          <w:t>https://softuni.bg/Files/Documents/Transport-Instructions.pdf</w:t>
-        </w:r>
-      </w:hyperlink>
-    </w:p>
-    <w:p>
-      <w:pPr>
-        <w:rPr>
-          <w:lang w:val="bg-BG"/>
-        </w:rPr>
-      </w:pPr>
-      <w:r>
-        <w:rPr>
-          <w:lang w:val="bg-BG"/>
-        </w:rPr>
-        <w:t>&lt;да се опише по подробно&gt;</w:t>
-      </w:r>
-      <w:bookmarkStart w:id="0" w:name="_GoBack"/>
-      <w:bookmarkEnd w:id="0"/>
-    </w:p>
-    <w:p>
-      <w:pPr>
-        <w:rPr>
-          <w:lang w:val="bg-BG"/>
-        </w:rPr>
-      </w:pPr>
-    </w:p>
-    <w:p>
-      <w:pPr>
-        <w:rPr>
-          <w:lang w:val="bg-BG"/>
-        </w:rPr>
-      </w:pPr>
-    </w:p>
-    <w:p>
-      <w:pPr>
-        <w:pStyle w:val="Heading4"/>
-        <w:rPr>
-          <w:lang w:val="bg-BG"/>
-        </w:rPr>
-      </w:pPr>
-      <w:r>
-        <w:rPr>
-          <w:lang w:val="bg-BG"/>
-        </w:rPr>
-        <w:t>Забелязах бъг/грешка по сайта/форума на СофтУни. Къде да го докладвам?</w:t>
-      </w:r>
-    </w:p>
-    <w:p>
-      <w:pPr>
-        <w:rPr>
-          <w:lang w:val="bg-BG"/>
-        </w:rPr>
-      </w:pPr>
-      <w:r>
-        <w:rPr>
-          <w:lang w:val="bg-BG"/>
-        </w:rPr>
-        <w:t>Във форума на СофтУни има специална тема за споделяне на подобни грешки</w:t>
-      </w:r>
-      <w:r>
-        <w:rPr>
-          <w:lang w:val="bg-BG"/>
-        </w:rPr>
-        <w:t>, пишете там</w:t>
-      </w:r>
-      <w:r>
-        <w:rPr>
-          <w:lang w:val="bg-BG"/>
-        </w:rPr>
-        <w:t xml:space="preserve">: </w:t>
-      </w:r>
-      <w:hyperlink r:id="rId6" w:history="1">
         <w:r>
           <w:rPr>
             <w:rStyle w:val="Hyperlink"/>
@@ -439,6 +1319,7 @@
         <w:rPr>
           <w:lang w:val="bg-BG"/>
         </w:rPr>
+        <w:lastRenderedPageBreak/>
         <w:t>Имам административен въпрос към е</w:t>
       </w:r>
       <w:r>
@@ -482,7 +1363,6 @@
         <w:rPr>
           <w:lang w:val="bg-BG"/>
         </w:rPr>
-        <w:lastRenderedPageBreak/>
         <w:t>по имейл</w:t>
       </w:r>
       <w:r>
@@ -497,7 +1377,7 @@
         </w:rPr>
         <w:t xml:space="preserve"> на </w:t>
       </w:r>
-      <w:hyperlink r:id="rId7" w:history="1">
+      <w:hyperlink r:id="rId6" w:history="1">
         <w:r>
           <w:rPr>
             <w:rStyle w:val="Hyperlink"/>
@@ -512,7 +1392,7 @@
         </w:rPr>
         <w:t xml:space="preserve"> &lt;mailto линк&gt; или чрез формата за контакт на сайта (</w:t>
       </w:r>
-      <w:hyperlink r:id="rId8" w:history="1">
+      <w:hyperlink r:id="rId7" w:history="1">
         <w:r>
           <w:rPr>
             <w:rStyle w:val="Hyperlink"/>
@@ -620,49 +1500,7 @@
         <w:rPr>
           <w:lang w:val="bg-BG"/>
         </w:rPr>
-        <w:t>и се ангажира с това да предостави възможности за директен контакт между студентите и фирмите, търсещи служители. Н</w:t>
-      </w:r>
-      <w:r>
-        <w:rPr>
-          <w:lang w:val="bg-BG"/>
-        </w:rPr>
-        <w:t>о</w:t>
-      </w:r>
-      <w:r>
-        <w:rPr>
-          <w:lang w:val="bg-BG"/>
-        </w:rPr>
-        <w:t>,</w:t>
-      </w:r>
-      <w:r>
-        <w:rPr>
-          <w:lang w:val="bg-BG"/>
-        </w:rPr>
-        <w:t xml:space="preserve"> </w:t>
-      </w:r>
-      <w:r>
-        <w:rPr>
-          <w:lang w:val="bg-BG"/>
-        </w:rPr>
-        <w:t xml:space="preserve">в крайна сметка, </w:t>
-      </w:r>
-      <w:r>
-        <w:rPr>
-          <w:lang w:val="bg-BG"/>
-        </w:rPr>
-        <w:t>решението дали даден студент ще бъде взет на работа</w:t>
-      </w:r>
-      <w:r>
-        <w:rPr>
-          <w:lang w:val="bg-BG"/>
-        </w:rPr>
-        <w:t>,</w:t>
-      </w:r>
-      <w:r>
-        <w:rPr>
-          <w:lang w:val="bg-BG"/>
-        </w:rPr>
-        <w:t xml:space="preserve"> е изцяло в ръцете на работодателите. </w:t>
+        <w:t>и се ангажира с това да предостави възможности за директен контакт между студентите и фирмите, търсещи служители.</w:t>
       </w:r>
     </w:p>
     <w:p>
@@ -693,7 +1531,31 @@
         <w:rPr>
           <w:lang w:val="bg-BG"/>
         </w:rPr>
-        <w:t xml:space="preserve">сичко зависи от това в каква степен студентът е усвоил нужните умения и как ще се представи на интервютата за работа. </w:t>
+        <w:t>сичко зависи от това в каква степен сту</w:t>
+      </w:r>
+      <w:r>
+        <w:rPr>
+          <w:lang w:val="bg-BG"/>
+        </w:rPr>
+        <w:t>дентът е усвоил нужните умения,</w:t>
+      </w:r>
+      <w:r>
+        <w:rPr>
+          <w:lang w:val="bg-BG"/>
+        </w:rPr>
+        <w:t xml:space="preserve"> как ще се представи на интервютата за работа</w:t>
+      </w:r>
+      <w:r>
+        <w:rPr>
+          <w:lang w:val="bg-BG"/>
+        </w:rPr>
+        <w:t xml:space="preserve"> и дали отговаря в достатъчна степен на нуждите на работодателя</w:t>
+      </w:r>
+      <w:r>
+        <w:rPr>
+          <w:lang w:val="bg-BG"/>
+        </w:rPr>
+        <w:t xml:space="preserve">. </w:t>
       </w:r>
     </w:p>
     <w:p>
@@ -853,7 +1715,19 @@
         <w:rPr>
           <w:lang w:val="bg-BG"/>
         </w:rPr>
-        <w:t>Към момента все още е рано да се посочи ясна статистика за този показател. Целта на СофтУни е около 80% от започналите обучение студенти да завършват успешно.</w:t>
+        <w:t>Към момента все още е рано да се посочи ясна статистика за този показател. Целта на СофтУни е около 80% от започналите обучение студенти да завършват успешно</w:t>
+      </w:r>
+      <w:r>
+        <w:rPr>
+          <w:lang w:val="bg-BG"/>
+        </w:rPr>
+        <w:t xml:space="preserve"> и да започнат работа</w:t>
+      </w:r>
+      <w:r>
+        <w:rPr>
+          <w:lang w:val="bg-BG"/>
+        </w:rPr>
+        <w:t>.</w:t>
       </w:r>
     </w:p>
     <w:p>
@@ -867,6 +1741,55 @@
         <w:rPr>
           <w:lang w:val="bg-BG"/>
         </w:rPr>
+        <w:t>Какви са разликите в правата и задълженията на студентите за двете форми на обучение (присъствено и онлайн)?</w:t>
+      </w:r>
+    </w:p>
+    <w:p>
+      <w:pPr>
+        <w:rPr>
+          <w:lang w:val="bg-BG"/>
+        </w:rPr>
+      </w:pPr>
+      <w:r>
+        <w:rPr>
+          <w:lang w:val="bg-BG"/>
+        </w:rPr>
+        <w:t xml:space="preserve">Тук може да намерите подробна </w:t>
+      </w:r>
+      <w:r>
+        <w:rPr>
+          <w:lang w:val="bg-BG"/>
+        </w:rPr>
+        <w:t>информация по въпроса</w:t>
+      </w:r>
+      <w:r>
+        <w:rPr>
+          <w:lang w:val="bg-BG"/>
+        </w:rPr>
+        <w:t xml:space="preserve">: </w:t>
+      </w:r>
+      <w:hyperlink r:id="rId8" w:history="1">
+        <w:r>
+          <w:rPr>
+            <w:rStyle w:val="Hyperlink"/>
+            <w:lang w:val="bg-BG"/>
+          </w:rPr>
+          <w:t>https://softuni.bg/plans</w:t>
+        </w:r>
+      </w:hyperlink>
+    </w:p>
+    <w:p>
+      <w:pPr>
+        <w:pStyle w:val="Heading4"/>
+        <w:rPr>
+          <w:lang w:val="bg-BG"/>
+        </w:rPr>
+      </w:pPr>
+      <w:r>
+        <w:rPr>
+          <w:lang w:val="bg-BG"/>
+        </w:rPr>
+        <w:lastRenderedPageBreak/>
         <w:br/>
         <w:t>Реална ли е ползата от присъственото обучение или онлайн предоставя същото като качество?</w:t>
       </w:r>
@@ -950,7 +1873,6 @@
         <w:rPr>
           <w:lang w:val="bg-BG"/>
         </w:rPr>
-        <w:lastRenderedPageBreak/>
         <w:t>Има ли някакви допълнителни разходи освен семестриалните такси, които трябва да бъдат предвидени за обучението?</w:t>
       </w:r>
     </w:p>
@@ -1285,6 +2207,84 @@
     </w:p>
     <w:p>
       <w:pPr>
+        <w:rPr>
+          <w:lang w:val="bg-BG"/>
+        </w:rPr>
+      </w:pPr>
+      <w:r>
+        <w:rPr>
+          <w:lang w:val="bg-BG"/>
+        </w:rPr>
+        <w:t>За ниво 1 (т.е. след завършване на ниво 0), обикновено покани получават хората, изкарали максимален резултат на приемния изпит (500/500 точки).</w:t>
+      </w:r>
+    </w:p>
+    <w:p>
+      <w:pPr>
+        <w:pStyle w:val="Heading4"/>
+        <w:rPr>
+          <w:lang w:val="bg-BG"/>
+        </w:rPr>
+      </w:pPr>
+      <w:r>
+        <w:rPr>
+          <w:lang w:val="bg-BG"/>
+        </w:rPr>
+        <w:lastRenderedPageBreak/>
+        <w:t>Какви са предимствата при кандидатстване за стипендия?</w:t>
+      </w:r>
+    </w:p>
+    <w:p>
+      <w:pPr>
+        <w:rPr>
+          <w:lang w:val="bg-BG"/>
+        </w:rPr>
+      </w:pPr>
+      <w:r>
+        <w:rPr>
+          <w:lang w:val="bg-BG"/>
+        </w:rPr>
+        <w:t xml:space="preserve">Ако покривате поставените формални критерии за получаване на стипендия, ще бъдете поканени да кандидатствате за такава. </w:t>
+      </w:r>
+    </w:p>
+    <w:p>
+      <w:pPr>
+        <w:rPr>
+          <w:lang w:val="bg-BG"/>
+        </w:rPr>
+      </w:pPr>
+      <w:r>
+        <w:rPr>
+          <w:lang w:val="bg-BG"/>
+        </w:rPr>
+        <w:t>При избора си на стипендианти, екипът на СофтУни дава предимство на хората, които се включват по-активно в учебния процес – активност във форума, участие като асистенти/лектори за по-ниските нива,</w:t>
+      </w:r>
+      <w:r>
+        <w:rPr>
+          <w:lang w:val="bg-BG"/>
+        </w:rPr>
+        <w:t xml:space="preserve"> участие като квестори на изпити, участие в комисии по оценка на екипни проекти,</w:t>
+      </w:r>
+      <w:r>
+        <w:rPr>
+          <w:lang w:val="bg-BG"/>
+        </w:rPr>
+        <w:t xml:space="preserve"> цялостно подпомагане на учебния процес</w:t>
+      </w:r>
+      <w:r>
+        <w:rPr>
+          <w:lang w:val="bg-BG"/>
+        </w:rPr>
+        <w:t>, т.е. насърчава се инициативността</w:t>
+      </w:r>
+      <w:r>
+        <w:rPr>
+          <w:lang w:val="bg-BG"/>
+        </w:rPr>
+        <w:t>.</w:t>
+      </w:r>
+    </w:p>
+    <w:p>
+      <w:pPr>
         <w:pStyle w:val="Heading4"/>
         <w:rPr>
           <w:lang w:val="bg-BG"/>
@@ -1427,7 +2427,6 @@
         <w:rPr>
           <w:lang w:val="bg-BG"/>
         </w:rPr>
-        <w:lastRenderedPageBreak/>
         <w:t>Да разполагат с достатъчно свободно време, за да участват във всички изброени дейности.</w:t>
       </w:r>
     </w:p>
@@ -1540,6 +2539,507 @@
         <w:rPr>
           <w:lang w:val="bg-BG"/>
         </w:rPr>
+        <w:t>Как протича една лекция?</w:t>
+      </w:r>
+    </w:p>
+    <w:p>
+      <w:pPr>
+        <w:rPr>
+          <w:lang w:val="bg-BG"/>
+        </w:rPr>
+      </w:pPr>
+      <w:r>
+        <w:rPr>
+          <w:lang w:val="bg-BG"/>
+        </w:rPr>
+        <w:t xml:space="preserve">В зависимост от обема на материала, който трябва да бъде покрит, една лекция може да продължи между 1 ½ и 3 ½ часа. </w:t>
+      </w:r>
+      <w:r>
+        <w:rPr>
+          <w:lang w:val="bg-BG"/>
+        </w:rPr>
+        <w:t xml:space="preserve">Правят се почивки </w:t>
+      </w:r>
+      <w:r>
+        <w:rPr>
+          <w:lang w:val="bg-BG"/>
+        </w:rPr>
+        <w:t>по</w:t>
+      </w:r>
+      <w:r>
+        <w:rPr>
+          <w:lang w:val="bg-BG"/>
+        </w:rPr>
+        <w:t xml:space="preserve"> около 15 минути на всеки час.</w:t>
+      </w:r>
+    </w:p>
+    <w:p>
+      <w:pPr>
+        <w:rPr>
+          <w:lang w:val="bg-BG"/>
+        </w:rPr>
+      </w:pPr>
+      <w:r>
+        <w:rPr>
+          <w:lang w:val="bg-BG"/>
+        </w:rPr>
+        <w:t xml:space="preserve">Обикновено за лекциите са предвидени 4 астрономически часа, като след приключване на самата лекция, останалото време се използва за упражнения в час. </w:t>
+      </w:r>
+    </w:p>
+    <w:p>
+      <w:pPr>
+        <w:rPr>
+          <w:lang w:val="bg-BG"/>
+        </w:rPr>
+      </w:pPr>
+      <w:r>
+        <w:rPr>
+          <w:lang w:val="bg-BG"/>
+        </w:rPr>
+        <w:t xml:space="preserve">По време на упражнения студентите могат да решават задачи от домашни/изпити, да работят по екипни проекти. В залата има асистенти (топ студенти от по-горни нива), които помагат на </w:t>
+      </w:r>
+      <w:r>
+        <w:rPr>
+          <w:lang w:val="bg-BG"/>
+        </w:rPr>
+        <w:t>колегите си</w:t>
+      </w:r>
+      <w:r>
+        <w:rPr>
+          <w:lang w:val="bg-BG"/>
+        </w:rPr>
+        <w:t xml:space="preserve">, ако </w:t>
+      </w:r>
+      <w:r>
+        <w:rPr>
+          <w:lang w:val="bg-BG"/>
+        </w:rPr>
+        <w:t xml:space="preserve">те </w:t>
+      </w:r>
+      <w:r>
+        <w:rPr>
+          <w:lang w:val="bg-BG"/>
+        </w:rPr>
+        <w:t>срещнат затруднения.</w:t>
+      </w:r>
+    </w:p>
+    <w:p>
+      <w:pPr>
+        <w:rPr>
+          <w:lang w:val="bg-BG"/>
+        </w:rPr>
+      </w:pPr>
+      <w:r>
+        <w:rPr>
+          <w:lang w:val="bg-BG"/>
+        </w:rPr>
+        <w:lastRenderedPageBreak/>
+        <w:t>В общия случай стремежът е разпределението на времето между лекции и упражнения да е 50:50, т.е. 2 часа лекция, следвана от 2 часа упражнения.</w:t>
+      </w:r>
+    </w:p>
+    <w:p>
+      <w:pPr>
+        <w:pStyle w:val="Heading4"/>
+        <w:rPr>
+          <w:lang w:val="bg-BG"/>
+        </w:rPr>
+      </w:pPr>
+      <w:r>
+        <w:rPr>
+          <w:lang w:val="bg-BG"/>
+        </w:rPr>
+        <w:t>Как протича обучението през първата година от следването?</w:t>
+      </w:r>
+    </w:p>
+    <w:p>
+      <w:pPr>
+        <w:rPr>
+          <w:lang w:val="bg-BG"/>
+        </w:rPr>
+      </w:pPr>
+      <w:r>
+        <w:rPr>
+          <w:lang w:val="bg-BG"/>
+        </w:rPr>
+        <w:t>Първата година от следването е разделена на три нива, всяко с продължителност около 4 месеца.</w:t>
+      </w:r>
+      <w:r>
+        <w:rPr>
+          <w:lang w:val="bg-BG"/>
+        </w:rPr>
+        <w:t xml:space="preserve"> За всяко ниво са предвидени средно по 4 курса. По-голямата част от курсовете са с продължителност около 1 м</w:t>
+      </w:r>
+      <w:r>
+        <w:rPr>
+          <w:lang w:val="bg-BG"/>
+        </w:rPr>
+        <w:t xml:space="preserve">есец. </w:t>
+      </w:r>
+    </w:p>
+    <w:p>
+      <w:pPr>
+        <w:rPr>
+          <w:lang w:val="bg-BG"/>
+        </w:rPr>
+      </w:pPr>
+      <w:r>
+        <w:rPr>
+          <w:lang w:val="bg-BG"/>
+        </w:rPr>
+        <w:t>Н</w:t>
+      </w:r>
+      <w:r>
+        <w:rPr>
+          <w:lang w:val="bg-BG"/>
+        </w:rPr>
+        <w:t xml:space="preserve">якои курсове </w:t>
+      </w:r>
+      <w:r>
+        <w:rPr>
+          <w:lang w:val="bg-BG"/>
+        </w:rPr>
+        <w:t>се пров</w:t>
+      </w:r>
+      <w:r>
+        <w:rPr>
+          <w:lang w:val="bg-BG"/>
+        </w:rPr>
+        <w:t>е</w:t>
+      </w:r>
+      <w:r>
+        <w:rPr>
+          <w:lang w:val="bg-BG"/>
+        </w:rPr>
+        <w:t>ждат</w:t>
+      </w:r>
+      <w:r>
+        <w:rPr>
+          <w:lang w:val="bg-BG"/>
+        </w:rPr>
+        <w:t xml:space="preserve"> по време на цялото ниво</w:t>
+      </w:r>
+      <w:r>
+        <w:rPr>
+          <w:lang w:val="bg-BG"/>
+        </w:rPr>
+        <w:t xml:space="preserve"> (например курсът по </w:t>
+      </w:r>
+      <w:r>
+        <w:rPr>
+          <w:lang w:val="bg-BG"/>
+        </w:rPr>
+        <w:t>Екипни и личностни умения</w:t>
+      </w:r>
+      <w:r>
+        <w:rPr>
+          <w:lang w:val="bg-BG"/>
+        </w:rPr>
+        <w:t xml:space="preserve"> в ниво 1).</w:t>
+      </w:r>
+    </w:p>
+    <w:p>
+      <w:pPr>
+        <w:rPr>
+          <w:lang w:val="bg-BG"/>
+        </w:rPr>
+      </w:pPr>
+      <w:r>
+        <w:rPr>
+          <w:lang w:val="bg-BG"/>
+        </w:rPr>
+        <w:t xml:space="preserve">Конкретното съдържание като курсове за всяко ниво може да намерите тук (секцията Учебен план): </w:t>
+      </w:r>
+      <w:r>
+        <w:rPr>
+          <w:lang w:val="bg-BG"/>
+        </w:rPr>
+        <w:t>https://softuni.bg/professions</w:t>
+      </w:r>
+      <w:r>
+        <w:rPr>
+          <w:lang w:val="bg-BG"/>
+        </w:rPr>
+        <w:t xml:space="preserve"> </w:t>
+      </w:r>
+    </w:p>
+    <w:p>
+      <w:pPr>
+        <w:pStyle w:val="Heading4"/>
+        <w:rPr>
+          <w:lang w:val="bg-BG"/>
+        </w:rPr>
+      </w:pPr>
+      <w:r>
+        <w:rPr>
+          <w:lang w:val="bg-BG"/>
+        </w:rPr>
+        <w:t xml:space="preserve">Как протича обучението през </w:t>
+      </w:r>
+      <w:r>
+        <w:rPr>
+          <w:lang w:val="bg-BG"/>
+        </w:rPr>
+        <w:t>втората</w:t>
+      </w:r>
+      <w:r>
+        <w:rPr>
+          <w:lang w:val="bg-BG"/>
+        </w:rPr>
+        <w:t xml:space="preserve"> година от следването?</w:t>
+      </w:r>
+    </w:p>
+    <w:p>
+      <w:pPr>
+        <w:rPr>
+          <w:lang w:val="bg-BG"/>
+        </w:rPr>
+      </w:pPr>
+      <w:r>
+        <w:rPr>
+          <w:lang w:val="bg-BG"/>
+        </w:rPr>
+        <w:t xml:space="preserve">Втората година от обучението в СофтУни предвижда студентите сами да избират какви предмети да изучават, като имат право да избират измежду някакъв набор от т.нар. </w:t>
+      </w:r>
+      <w:r>
+        <w:t xml:space="preserve">fast track </w:t>
+      </w:r>
+      <w:r>
+        <w:rPr>
+          <w:lang w:val="bg-BG"/>
+        </w:rPr>
+        <w:t>курсове. За да завършат обучението си, студентите трябва успешно да вземат 10 изпита по записаните предмети.</w:t>
+      </w:r>
+    </w:p>
+    <w:p>
+      <w:pPr>
+        <w:rPr>
+          <w:lang w:val="bg-BG"/>
+        </w:rPr>
+      </w:pPr>
+      <w:r>
+        <w:rPr>
+          <w:lang w:val="bg-BG"/>
+        </w:rPr>
+        <w:t>Това дава възможност всеки студент да изучава това, което желае, и да се специализира в конкретна област.</w:t>
+      </w:r>
+    </w:p>
+    <w:p>
+      <w:pPr>
+        <w:rPr>
+          <w:lang w:val="bg-BG"/>
+        </w:rPr>
+      </w:pPr>
+      <w:r>
+        <w:rPr>
+          <w:lang w:val="bg-BG"/>
+        </w:rPr>
+        <w:t xml:space="preserve">За повече информация и въпроси, разгледайте тази тема във форума: </w:t>
+      </w:r>
+      <w:hyperlink r:id="rId10" w:history="1">
+        <w:r>
+          <w:rPr>
+            <w:rStyle w:val="Hyperlink"/>
+            <w:lang w:val="bg-BG"/>
+          </w:rPr>
+          <w:t>https://softuni.bg/forum/2292/Poyasneniya-otnosno-novata-koncepciya-za-niva-4-5-i-6</w:t>
+        </w:r>
+      </w:hyperlink>
+      <w:r>
+        <w:rPr>
+          <w:lang w:val="bg-BG"/>
+        </w:rPr>
+        <w:t xml:space="preserve"> </w:t>
+      </w:r>
+    </w:p>
+    <w:p>
+      <w:pPr>
+        <w:pStyle w:val="Heading4"/>
+        <w:rPr>
+          <w:lang w:val="bg-BG"/>
+        </w:rPr>
+      </w:pPr>
+      <w:r>
+        <w:rPr>
+          <w:lang w:val="bg-BG"/>
+        </w:rPr>
+        <w:t>Искам да специализирам в определена област. Мога ли да го направя?</w:t>
+      </w:r>
+    </w:p>
+    <w:p>
+      <w:pPr>
+        <w:rPr>
+          <w:lang w:val="bg-BG"/>
+        </w:rPr>
+      </w:pPr>
+      <w:r>
+        <w:rPr>
+          <w:lang w:val="bg-BG"/>
+        </w:rPr>
+        <w:t xml:space="preserve">Да, концепцията за </w:t>
+      </w:r>
+      <w:r>
+        <w:rPr>
+          <w:lang w:val="bg-BG"/>
+        </w:rPr>
+        <w:t>протичането на обучението през втората година от следването позволява на студентите да изучават предметите, които ги интересуват.</w:t>
+      </w:r>
+    </w:p>
+    <w:p>
+      <w:pPr>
+        <w:pStyle w:val="Heading4"/>
+        <w:rPr>
+          <w:lang w:val="bg-BG"/>
+        </w:rPr>
+      </w:pPr>
+      <w:r>
+        <w:rPr>
+          <w:lang w:val="bg-BG"/>
+        </w:rPr>
+        <w:t>Колко ще ми струва обучението за целия двугодишен период от следването?</w:t>
+      </w:r>
+    </w:p>
+    <w:p>
+      <w:pPr>
+        <w:rPr>
+          <w:lang w:val="bg-BG"/>
+        </w:rPr>
+      </w:pPr>
+      <w:r>
+        <w:rPr>
+          <w:lang w:val="bg-BG"/>
+        </w:rPr>
+        <w:t>През първата година, таксата за присъствено обучение за едно ниво е 490 лв., т.е. общо 1470 лв. (за три</w:t>
+      </w:r>
+      <w:r>
+        <w:rPr>
+          <w:lang w:val="bg-BG"/>
+        </w:rPr>
+        <w:t>те</w:t>
+      </w:r>
+      <w:r>
+        <w:rPr>
+          <w:lang w:val="bg-BG"/>
+        </w:rPr>
+        <w:t xml:space="preserve"> нива</w:t>
+      </w:r>
+      <w:r>
+        <w:rPr>
+          <w:lang w:val="bg-BG"/>
+        </w:rPr>
+        <w:t xml:space="preserve">). </w:t>
+      </w:r>
+      <w:r>
+        <w:rPr>
+          <w:lang w:val="bg-BG"/>
+        </w:rPr>
+        <w:t>Присъствените студенти имат право на стипендия, която покрива таксата за обучение в едно ниво, т.е. имате възможност да изкарате първата година в СофтУни без да заплащате такса, ако за всяко от трите нива ви бъде предоставена стипендия.</w:t>
+      </w:r>
+    </w:p>
+    <w:p>
+      <w:pPr>
+        <w:rPr>
+          <w:lang w:val="bg-BG"/>
+        </w:rPr>
+      </w:pPr>
+      <w:r>
+        <w:rPr>
+          <w:lang w:val="bg-BG"/>
+        </w:rPr>
+        <w:t xml:space="preserve">За онлайн студентите таксата е 150 лв. на ниво, т.е. общо </w:t>
+      </w:r>
+      <w:r>
+        <w:rPr>
+          <w:lang w:val="bg-BG"/>
+        </w:rPr>
+        <w:t>450 лв. за цялата година.</w:t>
+      </w:r>
+    </w:p>
+    <w:p>
+      <w:pPr>
+        <w:rPr>
+          <w:lang w:val="bg-BG"/>
+        </w:rPr>
+      </w:pPr>
+      <w:r>
+        <w:rPr>
+          <w:lang w:val="bg-BG"/>
+        </w:rPr>
+        <w:t>Допълнително се заплаща такса от 20 лв. за явяване на поправителен изпит (по желание).</w:t>
+      </w:r>
+    </w:p>
+    <w:p>
+      <w:pPr>
+        <w:rPr>
+          <w:lang w:val="bg-BG"/>
+        </w:rPr>
+      </w:pPr>
+      <w:r>
+        <w:rPr>
+          <w:lang w:val="bg-BG"/>
+        </w:rPr>
+        <w:t xml:space="preserve">През втората година такси за обучение няма, заплащат се единствено такси за явяване на изпит за всеки курс в размер на 50 лв. При необходими 10 успешно взети курса за получаване на диплома, това означава, че общата сума за такси през втората година </w:t>
+      </w:r>
+      <w:r>
+        <w:rPr>
+          <w:lang w:val="bg-BG"/>
+        </w:rPr>
+        <w:t>е</w:t>
+      </w:r>
+      <w:r>
+        <w:rPr>
+          <w:lang w:val="bg-BG"/>
+        </w:rPr>
+        <w:t xml:space="preserve"> 500 лв.</w:t>
+      </w:r>
+    </w:p>
+    <w:p>
+      <w:pPr>
+        <w:rPr>
+          <w:lang w:val="bg-BG"/>
+        </w:rPr>
+      </w:pPr>
+      <w:r>
+        <w:rPr>
+          <w:lang w:val="bg-BG"/>
+        </w:rPr>
+        <w:t xml:space="preserve">Т.е. общо обучението струва на студентите не повече от 2000 лв. за целия двугодишен срок на обучение, като тази сума може да бъде по-малка ако сте стипендиант или в онлайн форма на обучение. За сравнение, може да разгледате ориентировъчните стартови заплати на студентите при започване на работа </w:t>
+      </w:r>
+      <w:r>
+        <w:rPr>
+          <w:lang w:val="bg-BG"/>
+        </w:rPr>
+        <w:t>на тази страница</w:t>
+      </w:r>
+      <w:r>
+        <w:rPr>
+          <w:lang w:val="bg-BG"/>
+        </w:rPr>
+        <w:t xml:space="preserve"> (секция Професии): </w:t>
+      </w:r>
+      <w:r>
+        <w:rPr>
+          <w:lang w:val="bg-BG"/>
+        </w:rPr>
+        <w:t>https://softuni.bg/professions</w:t>
+      </w:r>
+      <w:r>
+        <w:rPr>
+          <w:lang w:val="bg-BG"/>
+        </w:rPr>
+        <w:t xml:space="preserve"> </w:t>
+      </w:r>
+    </w:p>
+    <w:p>
+      <w:pPr>
+        <w:pStyle w:val="Heading4"/>
+        <w:rPr>
+          <w:lang w:val="bg-BG"/>
+        </w:rPr>
+      </w:pPr>
+      <w:r>
+        <w:rPr>
+          <w:lang w:val="bg-BG"/>
+        </w:rPr>
         <w:t>Не мога да качвам домашни, защо?</w:t>
       </w:r>
     </w:p>
@@ -1558,14 +3058,16 @@
     </w:p>
     <w:p>
       <w:pPr>
-        <w:rPr>
-          <w:lang w:val="bg-BG"/>
-        </w:rPr>
-      </w:pPr>
-      <w:r>
-        <w:rPr>
-          <w:lang w:val="bg-BG"/>
-        </w:rPr>
+        <w:ind w:firstLine="720"/>
+        <w:rPr>
+          <w:lang w:val="bg-BG"/>
+        </w:rPr>
+      </w:pPr>
+      <w:r>
+        <w:rPr>
+          <w:lang w:val="bg-BG"/>
+        </w:rPr>
+        <w:lastRenderedPageBreak/>
         <w:t xml:space="preserve">1) Не </w:t>
       </w:r>
       <w:r>
@@ -1602,6 +3104,7 @@
     </w:p>
     <w:p>
       <w:pPr>
+        <w:ind w:firstLine="720"/>
         <w:rPr>
           <w:lang w:val="bg-BG"/>
         </w:rPr>
@@ -1615,6 +3118,7 @@
     </w:p>
     <w:p>
       <w:pPr>
+        <w:ind w:firstLine="720"/>
         <w:rPr>
           <w:lang w:val="bg-BG"/>
         </w:rPr>
@@ -1636,11 +3140,37 @@
         <w:rPr>
           <w:lang w:val="bg-BG"/>
         </w:rPr>
-        <w:t>В общия случай предаването на домашни става активно след като мине дадената лекция от курса. Често администраторите на курса активират тази възможност и предварително. Ако лекцията не е минала, но имате желание да качите работата си предварително, свържете се с екипа на университета или с лекторите на курса и ги помолете да активират тази възможност.</w:t>
-      </w:r>
-    </w:p>
-    <w:p>
-      <w:pPr>
+        <w:t xml:space="preserve">В общия случай предаването на домашни става активно след като мине дадената лекция от курса. Често </w:t>
+      </w:r>
+      <w:r>
+        <w:rPr>
+          <w:lang w:val="bg-BG"/>
+        </w:rPr>
+        <w:t xml:space="preserve">обаче </w:t>
+      </w:r>
+      <w:r>
+        <w:rPr>
+          <w:lang w:val="bg-BG"/>
+        </w:rPr>
+        <w:t xml:space="preserve">администраторите на курса активират тази възможност и предварително. </w:t>
+      </w:r>
+    </w:p>
+    <w:p>
+      <w:pPr>
+        <w:rPr>
+          <w:lang w:val="bg-BG"/>
+        </w:rPr>
+      </w:pPr>
+      <w:r>
+        <w:rPr>
+          <w:lang w:val="bg-BG"/>
+        </w:rPr>
+        <w:t>Ако лекцията не е минала, но имате желание да качите работата си предварително, свържете се с екипа на университета или с лекторите на курса и ги помолете да активират тази възможност.</w:t>
+      </w:r>
+    </w:p>
+    <w:p>
+      <w:pPr>
+        <w:ind w:firstLine="720"/>
         <w:rPr>
           <w:lang w:val="bg-BG"/>
         </w:rPr>
@@ -1696,11 +3226,24 @@
         <w:rPr>
           <w:lang w:val="bg-BG"/>
         </w:rPr>
-        <w:t>За да проверявате домашни, има няколко условия, които трябва да са изпълнени:</w:t>
-      </w:r>
-    </w:p>
-    <w:p>
-      <w:pPr>
+        <w:t>За да проверявате домашни, има няколко условия, които трябва да са изпълнени</w:t>
+      </w:r>
+      <w:r>
+        <w:rPr>
+          <w:lang w:val="bg-BG"/>
+        </w:rPr>
+        <w:t>. Трябва</w:t>
+      </w:r>
+      <w:r>
+        <w:rPr>
+          <w:lang w:val="bg-BG"/>
+        </w:rPr>
+        <w:t>:</w:t>
+      </w:r>
+    </w:p>
+    <w:p>
+      <w:pPr>
+        <w:ind w:firstLine="720"/>
         <w:rPr>
           <w:lang w:val="bg-BG"/>
         </w:rPr>
@@ -1714,15 +3257,28 @@
     </w:p>
     <w:p>
       <w:pPr>
-        <w:rPr>
-          <w:lang w:val="bg-BG"/>
-        </w:rPr>
-      </w:pPr>
-      <w:r>
-        <w:rPr>
-          <w:lang w:val="bg-BG"/>
-        </w:rPr>
-        <w:t>2) Да сте предали домашно за съответната лекция в срок</w:t>
+        <w:ind w:firstLine="720"/>
+        <w:rPr>
+          <w:lang w:val="bg-BG"/>
+        </w:rPr>
+      </w:pPr>
+      <w:r>
+        <w:rPr>
+          <w:lang w:val="bg-BG"/>
+        </w:rPr>
+        <w:t>2) Да сте предали домашно</w:t>
+      </w:r>
+      <w:r>
+        <w:rPr>
+          <w:lang w:val="bg-BG"/>
+        </w:rPr>
+        <w:t>то си</w:t>
+      </w:r>
+      <w:r>
+        <w:rPr>
+          <w:lang w:val="bg-BG"/>
+        </w:rPr>
+        <w:t xml:space="preserve"> за съответната лекция в срок</w:t>
       </w:r>
     </w:p>
     <w:p>
@@ -1740,6 +3296,7 @@
     </w:p>
     <w:p>
       <w:pPr>
+        <w:ind w:firstLine="720"/>
         <w:rPr>
           <w:lang w:val="bg-BG"/>
         </w:rPr>
@@ -1761,32 +3318,190 @@
         <w:rPr>
           <w:lang w:val="bg-BG"/>
         </w:rPr>
+        <w:t>Предварително проверяване на домашни</w:t>
+      </w:r>
+      <w:r>
+        <w:rPr>
+          <w:lang w:val="bg-BG"/>
+        </w:rPr>
+        <w:t>,</w:t>
+      </w:r>
+      <w:r>
+        <w:rPr>
+          <w:lang w:val="bg-BG"/>
+        </w:rPr>
+        <w:t xml:space="preserve"> преди да е изтекъл крайният</w:t>
+      </w:r>
+      <w:r>
+        <w:rPr>
+          <w:lang w:val="bg-BG"/>
+        </w:rPr>
+        <w:t xml:space="preserve"> срок за предаване, е невъзможно</w:t>
+      </w:r>
+      <w:r>
+        <w:rPr>
+          <w:lang w:val="bg-BG"/>
+        </w:rPr>
+        <w:t>. Срокът за предаване на всяко домашно е описан в разписанието на всеки курс, както и в страницата на курса.</w:t>
+      </w:r>
+      <w:r>
+        <w:rPr>
+          <w:lang w:val="bg-BG"/>
+        </w:rPr>
+        <w:t xml:space="preserve"> &lt;скрийншот&gt;</w:t>
+      </w:r>
+    </w:p>
+    <w:p>
+      <w:pPr>
+        <w:ind w:firstLine="720"/>
+        <w:rPr>
+          <w:lang w:val="bg-BG"/>
+        </w:rPr>
+      </w:pPr>
+      <w:r>
+        <w:rPr>
+          <w:lang w:val="bg-BG"/>
+        </w:rPr>
+        <w:t>4) Срокът за проверяване на домашни да не е изтекъл</w:t>
+      </w:r>
+    </w:p>
+    <w:p>
+      <w:pPr>
+        <w:rPr>
+          <w:lang w:val="bg-BG"/>
+        </w:rPr>
+      </w:pPr>
+      <w:r>
+        <w:rPr>
+          <w:lang w:val="bg-BG"/>
+        </w:rPr>
+        <w:t>Оценяването на домашни става възможно след изтичане на срока за предаването им. След това, студентите имат срок от 3 (три) дни да проверяват домашни от дадената тема. След изтичане на този тридневен срок нямате възможност да проверявате повече домашни към темата.</w:t>
+      </w:r>
+      <w:r>
+        <w:rPr>
+          <w:lang w:val="bg-BG"/>
+        </w:rPr>
+        <w:t xml:space="preserve"> &lt;скрийншот&gt;</w:t>
+      </w:r>
+    </w:p>
+    <w:p>
+      <w:pPr>
+        <w:rPr>
+          <w:lang w:val="bg-BG"/>
+        </w:rPr>
+      </w:pPr>
+      <w:r>
+        <w:rPr>
+          <w:lang w:val="bg-BG"/>
+        </w:rPr>
+        <w:t>При проблеми от друго естество, свържете се с екипа.</w:t>
+      </w:r>
+    </w:p>
+    <w:p>
+      <w:pPr>
+        <w:rPr>
+          <w:lang w:val="bg-BG"/>
+        </w:rPr>
+      </w:pPr>
+    </w:p>
+    <w:p>
+      <w:pPr>
+        <w:pStyle w:val="Heading4"/>
+        <w:rPr>
+          <w:lang w:val="bg-BG"/>
+        </w:rPr>
+      </w:pPr>
+      <w:r>
+        <w:rPr>
+          <w:lang w:val="bg-BG"/>
+        </w:rPr>
+        <w:t>Има ли задължителни и незадължителни задачи за домашно?</w:t>
+      </w:r>
+    </w:p>
+    <w:p>
+      <w:pPr>
+        <w:rPr>
+          <w:lang w:val="bg-BG"/>
+        </w:rPr>
+      </w:pPr>
+      <w:r>
+        <w:rPr>
+          <w:lang w:val="bg-BG"/>
+        </w:rPr>
+        <w:t>Да, незадължителните задачи за означени със звезди</w:t>
+      </w:r>
+      <w:r>
+        <w:rPr>
+          <w:lang w:val="bg-BG"/>
+        </w:rPr>
+        <w:t>. Броят звезди</w:t>
+      </w:r>
+      <w:r>
+        <w:rPr>
+          <w:lang w:val="bg-BG"/>
+        </w:rPr>
+        <w:t xml:space="preserve"> е ориентировъчен за сложността на задачата. </w:t>
+      </w:r>
+    </w:p>
+    <w:p>
+      <w:pPr>
+        <w:rPr>
+          <w:lang w:val="bg-BG"/>
+        </w:rPr>
+      </w:pPr>
+      <w:r>
+        <w:rPr>
+          <w:lang w:val="bg-BG"/>
+        </w:rPr>
         <w:lastRenderedPageBreak/>
-        <w:t>Предварително проверяване на домашни</w:t>
-      </w:r>
-      <w:r>
-        <w:rPr>
-          <w:lang w:val="bg-BG"/>
-        </w:rPr>
-        <w:t>,</w:t>
-      </w:r>
-      <w:r>
-        <w:rPr>
-          <w:lang w:val="bg-BG"/>
-        </w:rPr>
-        <w:t xml:space="preserve"> преди да е изтекъл крайният</w:t>
-      </w:r>
-      <w:r>
-        <w:rPr>
-          <w:lang w:val="bg-BG"/>
-        </w:rPr>
-        <w:t xml:space="preserve"> срок за предаване, е невъзможно</w:t>
-      </w:r>
-      <w:r>
-        <w:rPr>
-          <w:lang w:val="bg-BG"/>
-        </w:rPr>
-        <w:t>. Срокът за предаване на всяко домашно е описан в разписанието на всеки курс, както и в страницата на курса.</w:t>
+        <w:t>Във всеки случай, сте длъжни да предадете задължителните задачи, тези, които не са означени със звезда. При оценяване е редно да санкционирате липсваща или некоректно направена задължителна задача.</w:t>
+      </w:r>
+    </w:p>
+    <w:p>
+      <w:pPr>
+        <w:rPr>
+          <w:lang w:val="bg-BG"/>
+        </w:rPr>
+      </w:pPr>
+      <w:r>
+        <w:rPr>
+          <w:lang w:val="bg-BG"/>
+        </w:rPr>
+        <w:t>Липсата на незадължителните задачи или невярното им изпълнение не трябва да оказват влияние при оценяването на домашни.</w:t>
+      </w:r>
+    </w:p>
+    <w:p>
+      <w:pPr>
+        <w:rPr>
+          <w:lang w:val="bg-BG"/>
+        </w:rPr>
+      </w:pPr>
+    </w:p>
+    <w:p>
+      <w:pPr>
+        <w:pStyle w:val="Heading4"/>
+        <w:rPr>
+          <w:lang w:val="bg-BG"/>
+        </w:rPr>
+      </w:pPr>
+      <w:r>
+        <w:rPr>
+          <w:lang w:val="bg-BG"/>
+        </w:rPr>
+        <w:t>В какви формати мога да качвам домашните?</w:t>
+      </w:r>
+    </w:p>
+    <w:p>
+      <w:pPr>
+        <w:rPr>
+          <w:lang w:val="bg-BG"/>
+        </w:rPr>
+      </w:pPr>
+      <w:r>
+        <w:rPr>
+          <w:lang w:val="bg-BG"/>
+        </w:rPr>
+        <w:t>За всяко домашно е ясно посочено какви формати може да използвате. Най-често трябва да направите архивен файл (.zip, .7z, .rar), в други случаи е позволено да качвате .txt, .pptx и др.</w:t>
       </w:r>
       <w:r>
         <w:rPr>
@@ -1801,24 +3516,155 @@
           <w:lang w:val="bg-BG"/>
         </w:rPr>
       </w:pPr>
-      <w:r>
-        <w:rPr>
-          <w:lang w:val="bg-BG"/>
-        </w:rPr>
-        <w:t>4) Срокът за проверяване на домашни да не е изтекъл</w:t>
-      </w:r>
-    </w:p>
-    <w:p>
-      <w:pPr>
-        <w:rPr>
-          <w:lang w:val="bg-BG"/>
-        </w:rPr>
-      </w:pPr>
-      <w:r>
-        <w:rPr>
-          <w:lang w:val="bg-BG"/>
-        </w:rPr>
-        <w:t>Оценяването на домашни става възможно след изтичане на срока за предаването им. След това, студентите имат срок от 3 (три) дни да проверяват домашни от дадената тема. След изтичане на този тридневен срок нямате възможност да проверявате повече домашни към темата.</w:t>
+    </w:p>
+    <w:p>
+      <w:pPr>
+        <w:pStyle w:val="Heading4"/>
+        <w:rPr>
+          <w:lang w:val="bg-BG"/>
+        </w:rPr>
+      </w:pPr>
+      <w:r>
+        <w:rPr>
+          <w:lang w:val="bg-BG"/>
+        </w:rPr>
+        <w:t>Има ли максимален размер за домашните?</w:t>
+      </w:r>
+    </w:p>
+    <w:p>
+      <w:pPr>
+        <w:rPr>
+          <w:lang w:val="bg-BG"/>
+        </w:rPr>
+      </w:pPr>
+      <w:r>
+        <w:rPr>
+          <w:lang w:val="bg-BG"/>
+        </w:rPr>
+        <w:t>Да, так</w:t>
+      </w:r>
+      <w:r>
+        <w:rPr>
+          <w:lang w:val="bg-BG"/>
+        </w:rPr>
+        <w:t>ъв е посочен за всяко домашно и о</w:t>
+      </w:r>
+      <w:r>
+        <w:rPr>
+          <w:lang w:val="bg-BG"/>
+        </w:rPr>
+        <w:t xml:space="preserve">бикновено варира между 2-8MB. </w:t>
+      </w:r>
+    </w:p>
+    <w:p>
+      <w:pPr>
+        <w:rPr>
+          <w:lang w:val="bg-BG"/>
+        </w:rPr>
+      </w:pPr>
+      <w:r>
+        <w:rPr>
+          <w:lang w:val="bg-BG"/>
+        </w:rPr>
+        <w:t>&lt;скрийншот&gt;</w:t>
+      </w:r>
+    </w:p>
+    <w:p>
+      <w:pPr>
+        <w:rPr>
+          <w:lang w:val="bg-BG"/>
+        </w:rPr>
+      </w:pPr>
+      <w:r>
+        <w:rPr>
+          <w:lang w:val="bg-BG"/>
+        </w:rPr>
+        <w:t>Ако естеството на домашното предполага по-голям размер от разрешеното, свържете се с екипа на университета и</w:t>
+      </w:r>
+      <w:r>
+        <w:rPr>
+          <w:lang w:val="bg-BG"/>
+        </w:rPr>
+        <w:t>ли</w:t>
+      </w:r>
+      <w:r>
+        <w:rPr>
+          <w:lang w:val="bg-BG"/>
+        </w:rPr>
+        <w:t xml:space="preserve"> лектора с молба да бъде променен този максимален размер. В доста случаи може да премахнете различни външни ресурси от работата си преди да я архивирате.</w:t>
+      </w:r>
+      <w:r>
+        <w:rPr>
+          <w:lang w:val="bg-BG"/>
+        </w:rPr>
+        <w:t xml:space="preserve"> </w:t>
+      </w:r>
+    </w:p>
+    <w:p>
+      <w:pPr>
+        <w:rPr>
+          <w:lang w:val="bg-BG"/>
+        </w:rPr>
+      </w:pPr>
+    </w:p>
+    <w:p>
+      <w:pPr>
+        <w:pStyle w:val="Heading4"/>
+        <w:rPr>
+          <w:lang w:val="bg-BG"/>
+        </w:rPr>
+      </w:pPr>
+      <w:r>
+        <w:rPr>
+          <w:lang w:val="bg-BG"/>
+        </w:rPr>
+        <w:t>Как се оценяват домашни?</w:t>
+      </w:r>
+    </w:p>
+    <w:p>
+      <w:pPr>
+        <w:rPr>
+          <w:lang w:val="bg-BG"/>
+        </w:rPr>
+      </w:pPr>
+      <w:r>
+        <w:rPr>
+          <w:lang w:val="bg-BG"/>
+        </w:rPr>
+        <w:t>За да оценявате домашни трябва да са налице условията, описани в тази секция.</w:t>
+      </w:r>
+      <w:r>
+        <w:rPr>
+          <w:lang w:val="bg-BG"/>
+        </w:rPr>
+        <w:t xml:space="preserve"> &lt;линк&gt;</w:t>
+      </w:r>
+    </w:p>
+    <w:p>
+      <w:pPr>
+        <w:rPr>
+          <w:lang w:val="bg-BG"/>
+        </w:rPr>
+      </w:pPr>
+      <w:r>
+        <w:rPr>
+          <w:lang w:val="bg-BG"/>
+        </w:rPr>
+        <w:t>Оценяването става по следния начин:</w:t>
+      </w:r>
+    </w:p>
+    <w:p>
+      <w:pPr>
+        <w:ind w:firstLine="720"/>
+        <w:rPr>
+          <w:lang w:val="bg-BG"/>
+        </w:rPr>
+      </w:pPr>
+      <w:r>
+        <w:rPr>
+          <w:lang w:val="bg-BG"/>
+        </w:rPr>
+        <w:t>1) Отивате в страницата на курса и натискате бутона Оцени домашно срещу съответното домашно.</w:t>
       </w:r>
       <w:r>
         <w:rPr>
@@ -1829,15 +3675,108 @@
     </w:p>
     <w:p>
       <w:pPr>
-        <w:rPr>
-          <w:lang w:val="bg-BG"/>
-        </w:rPr>
-      </w:pPr>
-      <w:r>
-        <w:rPr>
-          <w:lang w:val="bg-BG"/>
-        </w:rPr>
-        <w:t>При проблеми от друго естество, свържете се с екипа.</w:t>
+        <w:ind w:firstLine="720"/>
+        <w:rPr>
+          <w:lang w:val="bg-BG"/>
+        </w:rPr>
+      </w:pPr>
+      <w:r>
+        <w:rPr>
+          <w:lang w:val="bg-BG"/>
+        </w:rPr>
+        <w:t>2) Отваря се нова страница, където имате едно поле за оценка, което приема стойности между 0 и 10, както и тестово поле, в което да напишете своя коментар към работата, която проверявате. Дължината на коме</w:t>
+      </w:r>
+      <w:r>
+        <w:rPr>
+          <w:lang w:val="bg-BG"/>
+        </w:rPr>
+        <w:t>н</w:t>
+      </w:r>
+      <w:r>
+        <w:rPr>
+          <w:lang w:val="bg-BG"/>
+        </w:rPr>
+        <w:t>тара трябва да е поне 200 символа.</w:t>
+      </w:r>
+      <w:r>
+        <w:rPr>
+          <w:lang w:val="bg-BG"/>
+        </w:rPr>
+        <w:t xml:space="preserve"> </w:t>
+      </w:r>
+    </w:p>
+    <w:p>
+      <w:pPr>
+        <w:ind w:firstLine="720"/>
+        <w:rPr>
+          <w:lang w:val="bg-BG"/>
+        </w:rPr>
+      </w:pPr>
+      <w:r>
+        <w:rPr>
+          <w:lang w:val="bg-BG"/>
+        </w:rPr>
+        <w:t>&lt;скрийншот&gt;</w:t>
+      </w:r>
+    </w:p>
+    <w:p>
+      <w:pPr>
+        <w:ind w:firstLine="720"/>
+        <w:rPr>
+          <w:lang w:val="bg-BG"/>
+        </w:rPr>
+      </w:pPr>
+      <w:r>
+        <w:rPr>
+          <w:lang w:val="bg-BG"/>
+        </w:rPr>
+        <w:t>3) Сваляте, разархивирате и проверявате домашното чрез бутона Свали домашно.</w:t>
+      </w:r>
+    </w:p>
+    <w:p>
+      <w:pPr>
+        <w:ind w:firstLine="720"/>
+        <w:rPr>
+          <w:lang w:val="bg-BG"/>
+        </w:rPr>
+      </w:pPr>
+      <w:r>
+        <w:rPr>
+          <w:lang w:val="bg-BG"/>
+        </w:rPr>
+        <w:t>3) При събмитв</w:t>
+      </w:r>
+      <w:r>
+        <w:rPr>
+          <w:lang w:val="bg-BG"/>
+        </w:rPr>
+        <w:t>ане на оценката и придружаващия</w:t>
+      </w:r>
+      <w:r>
+        <w:rPr>
+          <w:lang w:val="bg-BG"/>
+        </w:rPr>
+        <w:t xml:space="preserve"> я коментар, трябва да потвърдите, че те са коректни. Проверете дали не сте допуснали грешка (примерно на отлично домашно давате оценка 0 точки или обратното).</w:t>
+      </w:r>
+      <w:r>
+        <w:rPr>
+          <w:lang w:val="bg-BG"/>
+        </w:rPr>
+        <w:t xml:space="preserve"> </w:t>
+      </w:r>
+    </w:p>
+    <w:p>
+      <w:pPr>
+        <w:ind w:firstLine="720"/>
+        <w:rPr>
+          <w:lang w:val="bg-BG"/>
+        </w:rPr>
+      </w:pPr>
+      <w:r>
+        <w:rPr>
+          <w:lang w:val="bg-BG"/>
+        </w:rPr>
+        <w:t>&lt;скрийншот&gt;</w:t>
       </w:r>
     </w:p>
     <w:p>
@@ -1858,66 +3797,46 @@
         <w:rPr>
           <w:lang w:val="bg-BG"/>
         </w:rPr>
-        <w:t>Има ли задължителни и незадължителни задачи за домашно?</w:t>
-      </w:r>
-    </w:p>
-    <w:p>
-      <w:pPr>
-        <w:rPr>
-          <w:lang w:val="bg-BG"/>
-        </w:rPr>
-      </w:pPr>
-      <w:r>
-        <w:rPr>
-          <w:lang w:val="bg-BG"/>
-        </w:rPr>
-        <w:t>Да, незадължителните задачи за означени със звезди</w:t>
-      </w:r>
-      <w:r>
-        <w:rPr>
-          <w:lang w:val="bg-BG"/>
-        </w:rPr>
-        <w:t>. Броят звезди</w:t>
-      </w:r>
-      <w:r>
-        <w:rPr>
-          <w:lang w:val="bg-BG"/>
-        </w:rPr>
-        <w:t xml:space="preserve"> е ориентировъчен за сложността на задачата. </w:t>
-      </w:r>
-    </w:p>
-    <w:p>
-      <w:pPr>
-        <w:rPr>
-          <w:lang w:val="bg-BG"/>
-        </w:rPr>
-      </w:pPr>
-      <w:r>
-        <w:rPr>
-          <w:lang w:val="bg-BG"/>
-        </w:rPr>
-        <w:t>Във всеки случай, сте длъжни да предадете задължителните задачи, тези, които не са означени със звезда. При оценяване е редно да санкционирате липсваща или некоректно направена задължителна задача.</w:t>
-      </w:r>
-    </w:p>
-    <w:p>
-      <w:pPr>
-        <w:rPr>
-          <w:lang w:val="bg-BG"/>
-        </w:rPr>
-      </w:pPr>
-      <w:r>
-        <w:rPr>
-          <w:lang w:val="bg-BG"/>
-        </w:rPr>
-        <w:t>Липсата на незадължителните задачи или невярното им изпълнение не трябва да оказват влияние при оценяването на домашни.</w:t>
-      </w:r>
-    </w:p>
-    <w:p>
-      <w:pPr>
-        <w:rPr>
-          <w:lang w:val="bg-BG"/>
-        </w:rPr>
-      </w:pPr>
+        <w:lastRenderedPageBreak/>
+        <w:t>Колко домашни мога да оценявам?</w:t>
+      </w:r>
+    </w:p>
+    <w:p>
+      <w:pPr>
+        <w:rPr>
+          <w:lang w:val="bg-BG"/>
+        </w:rPr>
+      </w:pPr>
+      <w:r>
+        <w:rPr>
+          <w:lang w:val="bg-BG"/>
+        </w:rPr>
+        <w:t xml:space="preserve">В рамките на тридневния срок за проверяване на домашни няма ограничение колко </w:t>
+      </w:r>
+      <w:r>
+        <w:rPr>
+          <w:lang w:val="bg-BG"/>
+        </w:rPr>
+        <w:t xml:space="preserve">на брой </w:t>
+      </w:r>
+      <w:r>
+        <w:rPr>
+          <w:lang w:val="bg-BG"/>
+        </w:rPr>
+        <w:t xml:space="preserve">домашни </w:t>
+      </w:r>
+      <w:r>
+        <w:rPr>
+          <w:lang w:val="bg-BG"/>
+        </w:rPr>
+        <w:t xml:space="preserve">може </w:t>
+      </w:r>
+      <w:r>
+        <w:rPr>
+          <w:lang w:val="bg-BG"/>
+        </w:rPr>
+        <w:t xml:space="preserve">да проверите. </w:t>
+      </w:r>
     </w:p>
     <w:p>
       <w:pPr>
@@ -1930,34 +3849,102 @@
         <w:rPr>
           <w:lang w:val="bg-BG"/>
         </w:rPr>
-        <w:t>В какви формати мога да качвам домашните?</w:t>
-      </w:r>
-    </w:p>
-    <w:p>
-      <w:pPr>
-        <w:rPr>
-          <w:lang w:val="bg-BG"/>
-        </w:rPr>
-      </w:pPr>
-      <w:r>
-        <w:rPr>
-          <w:lang w:val="bg-BG"/>
-        </w:rPr>
-        <w:t>За всяко домашно е ясно посочено какви формати може да използвате. Най-често трябва да направите архивен файл (.zip, .7z, .rar), в други случаи е позволено да качвате .txt, .pptx и др.</w:t>
-      </w:r>
-      <w:r>
-        <w:rPr>
-          <w:lang w:val="bg-BG"/>
-        </w:rPr>
-        <w:t xml:space="preserve"> &lt;скрийншот&gt;</w:t>
-      </w:r>
-    </w:p>
-    <w:p>
-      <w:pPr>
-        <w:rPr>
-          <w:lang w:val="bg-BG"/>
-        </w:rPr>
-      </w:pPr>
+        <w:t>Как се оформя крайната оценка за всеки курс?</w:t>
+      </w:r>
+    </w:p>
+    <w:p>
+      <w:pPr>
+        <w:rPr>
+          <w:lang w:val="bg-BG"/>
+        </w:rPr>
+      </w:pPr>
+      <w:r>
+        <w:rPr>
+          <w:lang w:val="bg-BG"/>
+        </w:rPr>
+        <w:t xml:space="preserve">Оценката се формира на база няколко компонента – </w:t>
+      </w:r>
+      <w:r>
+        <w:rPr>
+          <w:lang w:val="bg-BG"/>
+        </w:rPr>
+        <w:t xml:space="preserve">практически </w:t>
+      </w:r>
+      <w:r>
+        <w:rPr>
+          <w:lang w:val="bg-BG"/>
+        </w:rPr>
+        <w:t>изпит, предаване на домашни, оценяване на домашни на състуденти, присъствие на лекции (за студентите в присъствена форма на обучение)</w:t>
+      </w:r>
+      <w:r>
+        <w:rPr>
+          <w:lang w:val="bg-BG"/>
+        </w:rPr>
+        <w:t>, участие в екипни проекти (без студентите от ниво 0)</w:t>
+      </w:r>
+      <w:r>
+        <w:rPr>
+          <w:lang w:val="bg-BG"/>
+        </w:rPr>
+        <w:t xml:space="preserve"> и бонуси. </w:t>
+      </w:r>
+    </w:p>
+    <w:p>
+      <w:pPr>
+        <w:rPr>
+          <w:lang w:val="bg-BG"/>
+        </w:rPr>
+      </w:pPr>
+      <w:r>
+        <w:rPr>
+          <w:lang w:val="bg-BG"/>
+        </w:rPr>
+        <w:t xml:space="preserve">Оценката зависи от общото представяне на студентите в курса, т.е. няма твърди критерии при какви резултати </w:t>
+      </w:r>
+      <w:r>
+        <w:rPr>
+          <w:lang w:val="bg-BG"/>
+        </w:rPr>
+        <w:t xml:space="preserve">(общ брой точки от курса) </w:t>
+      </w:r>
+      <w:r>
+        <w:rPr>
+          <w:lang w:val="bg-BG"/>
+        </w:rPr>
+        <w:t>какви оценки се поставят.</w:t>
+      </w:r>
+    </w:p>
+    <w:p>
+      <w:pPr>
+        <w:rPr>
+          <w:lang w:val="bg-BG"/>
+        </w:rPr>
+      </w:pPr>
+      <w:r>
+        <w:rPr>
+          <w:lang w:val="bg-BG"/>
+        </w:rPr>
+        <w:t>Има разлика в тежестта на всеки компонент за различните курсове</w:t>
+      </w:r>
+      <w:r>
+        <w:rPr>
+          <w:lang w:val="bg-BG"/>
+        </w:rPr>
+        <w:t>, както и за студентите в двете форми на обучение – присъствено и онлайн.</w:t>
+      </w:r>
+    </w:p>
+    <w:p>
+      <w:pPr>
+        <w:rPr>
+          <w:lang w:val="bg-BG"/>
+        </w:rPr>
+      </w:pPr>
+      <w:r>
+        <w:rPr>
+          <w:lang w:val="bg-BG"/>
+        </w:rPr>
+        <w:t>За конкретната тежест на всеки компонент, разгледайте презентационните материали или видеата от въвеждащата лекция за конкретния курс – Въведение в курса.</w:t>
+      </w:r>
     </w:p>
     <w:p>
       <w:pPr>
@@ -1970,58 +3957,39 @@
         <w:rPr>
           <w:lang w:val="bg-BG"/>
         </w:rPr>
-        <w:t>Има ли максимален размер за домашните?</w:t>
-      </w:r>
-    </w:p>
-    <w:p>
-      <w:pPr>
-        <w:rPr>
-          <w:lang w:val="bg-BG"/>
-        </w:rPr>
-      </w:pPr>
-      <w:r>
-        <w:rPr>
-          <w:lang w:val="bg-BG"/>
-        </w:rPr>
-        <w:t>Да, такъв е посочен за всяко домашно. Обикновено варира между 2-8MB. Ако естеството на домашното предполага по-голям размер от разрешеното, свържете се с екипа на университета и</w:t>
-      </w:r>
-      <w:r>
-        <w:rPr>
-          <w:lang w:val="bg-BG"/>
-        </w:rPr>
-        <w:t>ли</w:t>
-      </w:r>
-      <w:r>
-        <w:rPr>
-          <w:lang w:val="bg-BG"/>
-        </w:rPr>
-        <w:t xml:space="preserve"> лектора с молба да бъде променен този максимален размер. В доста случаи може да премахнете различни външни ресурси от работата си преди да я архивирате.</w:t>
-      </w:r>
-      <w:r>
-        <w:rPr>
-          <w:lang w:val="bg-BG"/>
-        </w:rPr>
-        <w:t xml:space="preserve"> &lt;скр</w:t>
-      </w:r>
-      <w:r>
-        <w:rPr>
-          <w:lang w:val="bg-BG"/>
-        </w:rPr>
-        <w:t>и</w:t>
-      </w:r>
-      <w:r>
-        <w:rPr>
-          <w:lang w:val="bg-BG"/>
-        </w:rPr>
-        <w:t>йншот&gt;</w:t>
-      </w:r>
-    </w:p>
-    <w:p>
-      <w:pPr>
-        <w:rPr>
-          <w:lang w:val="bg-BG"/>
-        </w:rPr>
-      </w:pPr>
+        <w:t>Как се определя класирането за всеки курс?</w:t>
+      </w:r>
+    </w:p>
+    <w:p>
+      <w:pPr>
+        <w:rPr>
+          <w:lang w:val="bg-BG"/>
+        </w:rPr>
+      </w:pPr>
+      <w:r>
+        <w:rPr>
+          <w:lang w:val="bg-BG"/>
+        </w:rPr>
+        <w:t xml:space="preserve">Класирането се основава на броя точки на всички студенти, записали съответния курс. То не се отразява на шансовете ви да </w:t>
+      </w:r>
+      <w:r>
+        <w:rPr>
+          <w:lang w:val="bg-BG"/>
+        </w:rPr>
+        <w:t>получите стипендия ако се борите за такава</w:t>
+      </w:r>
+      <w:r>
+        <w:rPr>
+          <w:lang w:val="bg-BG"/>
+        </w:rPr>
+        <w:t xml:space="preserve"> – ако покривате критериите, ще получите покана да кандидатствате за стипендия</w:t>
+      </w:r>
+      <w:r>
+        <w:rPr>
+          <w:lang w:val="bg-BG"/>
+        </w:rPr>
+        <w:t xml:space="preserve">. </w:t>
+      </w:r>
     </w:p>
     <w:p>
       <w:pPr>
@@ -2034,56 +4002,125 @@
         <w:rPr>
           <w:lang w:val="bg-BG"/>
         </w:rPr>
-        <w:t>Как се оценяват домашни?</w:t>
-      </w:r>
-    </w:p>
-    <w:p>
-      <w:pPr>
-        <w:rPr>
-          <w:lang w:val="bg-BG"/>
-        </w:rPr>
-      </w:pPr>
-      <w:r>
-        <w:rPr>
-          <w:lang w:val="bg-BG"/>
-        </w:rPr>
-        <w:t>За да оценявате домашни трябва да са налице условията, описани в тази секция.</w:t>
-      </w:r>
-    </w:p>
-    <w:p>
-      <w:pPr>
-        <w:rPr>
-          <w:lang w:val="bg-BG"/>
-        </w:rPr>
-      </w:pPr>
-      <w:r>
-        <w:rPr>
-          <w:lang w:val="bg-BG"/>
-        </w:rPr>
-        <w:t>Оценяването става по следния начин:</w:t>
-      </w:r>
-    </w:p>
-    <w:p>
-      <w:pPr>
-        <w:rPr>
-          <w:lang w:val="bg-BG"/>
-        </w:rPr>
-      </w:pPr>
-      <w:r>
-        <w:rPr>
-          <w:lang w:val="bg-BG"/>
-        </w:rPr>
-        <w:t>1) Отивате в страницата на курса и натискате бутона Оцени домашно срещу съответното домашно.</w:t>
-      </w:r>
-      <w:r>
-        <w:rPr>
-          <w:lang w:val="bg-BG"/>
-        </w:rPr>
-        <w:t xml:space="preserve"> &lt;скрийншот&gt;</w:t>
-      </w:r>
-    </w:p>
-    <w:p>
-      <w:pPr>
+        <w:t>Получих некоректен/злобен/безполезен коментар към домашно. Какво да правя?</w:t>
+      </w:r>
+    </w:p>
+    <w:p>
+      <w:pPr>
+        <w:rPr>
+          <w:lang w:val="bg-BG"/>
+        </w:rPr>
+      </w:pPr>
+      <w:r>
+        <w:rPr>
+          <w:lang w:val="bg-BG"/>
+        </w:rPr>
+        <w:t xml:space="preserve">При получаване на коментар към ваше домашно ще получите нотификация в сайта на университета. Може да прочетете коментара и да оцените неговата коректност и полезност. За целта имате на разположение четири бутона. </w:t>
+      </w:r>
+    </w:p>
+    <w:p>
+      <w:pPr>
+        <w:rPr>
+          <w:lang w:val="bg-BG"/>
+        </w:rPr>
+      </w:pPr>
+      <w:r>
+        <w:rPr>
+          <w:lang w:val="bg-BG"/>
+        </w:rPr>
+        <w:t>&lt;обяснения и скрийншот&gt;</w:t>
+      </w:r>
+    </w:p>
+    <w:p>
+      <w:pPr>
+        <w:rPr>
+          <w:lang w:val="bg-BG"/>
+        </w:rPr>
+      </w:pPr>
+    </w:p>
+    <w:p>
+      <w:pPr>
+        <w:pStyle w:val="Heading4"/>
+        <w:rPr>
+          <w:lang w:val="bg-BG"/>
+        </w:rPr>
+      </w:pPr>
+      <w:r>
+        <w:rPr>
+          <w:lang w:val="bg-BG"/>
+        </w:rPr>
+        <w:t>Какво трябва да напр</w:t>
+      </w:r>
+      <w:r>
+        <w:rPr>
+          <w:lang w:val="bg-BG"/>
+        </w:rPr>
+        <w:t>а</w:t>
+      </w:r>
+      <w:r>
+        <w:rPr>
+          <w:lang w:val="bg-BG"/>
+        </w:rPr>
+        <w:t>вя, за да получа максималния процент към крайната оценка от компонента оценяване на домашни?</w:t>
+      </w:r>
+    </w:p>
+    <w:p>
+      <w:pPr>
+        <w:rPr>
+          <w:lang w:val="bg-BG"/>
+        </w:rPr>
+      </w:pPr>
+      <w:r>
+        <w:rPr>
+          <w:lang w:val="bg-BG"/>
+        </w:rPr>
+        <w:t>За да получите максималния брой точки от проверка на домашни, трябва да сте оценили поне 3 домашни, като коментарите ви трябва да бъдат отбелязани от проверяваните като коректни и полезни. Затова, стремете се да давате качествена обратна връзка. Също така, може да проверите повече от 3 домашни.</w:t>
+      </w:r>
+    </w:p>
+    <w:p>
+      <w:pPr>
+        <w:rPr>
+          <w:lang w:val="bg-BG"/>
+        </w:rPr>
+      </w:pPr>
+    </w:p>
+    <w:p>
+      <w:pPr>
+        <w:pStyle w:val="Heading4"/>
+        <w:rPr>
+          <w:lang w:val="bg-BG"/>
+        </w:rPr>
+      </w:pPr>
+      <w:r>
+        <w:rPr>
+          <w:lang w:val="bg-BG"/>
+        </w:rPr>
+        <w:t>Качих домашното си, но си открих грешка. Мога ли да я коригирам и да кача наново работата си?</w:t>
+      </w:r>
+    </w:p>
+    <w:p>
+      <w:pPr>
+        <w:rPr>
+          <w:lang w:val="bg-BG"/>
+        </w:rPr>
+      </w:pPr>
+      <w:r>
+        <w:rPr>
+          <w:lang w:val="bg-BG"/>
+        </w:rPr>
+        <w:t>Да, докато срокът за предаване на домашни е активен, може да променяте домашното си многократно и да го качвате наново. В системата се пази последният качен файл.</w:t>
+      </w:r>
+    </w:p>
+    <w:p>
+      <w:pPr>
+        <w:rPr>
+          <w:lang w:val="bg-BG"/>
+        </w:rPr>
+      </w:pPr>
+    </w:p>
+    <w:p>
+      <w:pPr>
+        <w:pStyle w:val="Heading4"/>
         <w:rPr>
           <w:lang w:val="bg-BG"/>
         </w:rPr>
@@ -2093,255 +4130,6 @@
           <w:lang w:val="bg-BG"/>
         </w:rPr>
         <w:lastRenderedPageBreak/>
-        <w:t>2) Отваря се нова страница, където имате едно поле за оценка, което приема стойности между 0 и 10, както и тестово поле, в което да напишете своя коментар към работата, която проверявате. Дължината на коме</w:t>
-      </w:r>
-      <w:r>
-        <w:rPr>
-          <w:lang w:val="bg-BG"/>
-        </w:rPr>
-        <w:t>н</w:t>
-      </w:r>
-      <w:r>
-        <w:rPr>
-          <w:lang w:val="bg-BG"/>
-        </w:rPr>
-        <w:t>тара трябва да е поне 200 символа.</w:t>
-      </w:r>
-      <w:r>
-        <w:rPr>
-          <w:lang w:val="bg-BG"/>
-        </w:rPr>
-        <w:t xml:space="preserve"> &lt;скрийншот&gt;</w:t>
-      </w:r>
-    </w:p>
-    <w:p>
-      <w:pPr>
-        <w:rPr>
-          <w:lang w:val="bg-BG"/>
-        </w:rPr>
-      </w:pPr>
-      <w:r>
-        <w:rPr>
-          <w:lang w:val="bg-BG"/>
-        </w:rPr>
-        <w:t>3) Сваляте, разархивирате и проверявате домашното чрез бутона Свали домашно.</w:t>
-      </w:r>
-    </w:p>
-    <w:p>
-      <w:pPr>
-        <w:rPr>
-          <w:lang w:val="bg-BG"/>
-        </w:rPr>
-      </w:pPr>
-      <w:r>
-        <w:rPr>
-          <w:lang w:val="bg-BG"/>
-        </w:rPr>
-        <w:t>3) При събмитв</w:t>
-      </w:r>
-      <w:r>
-        <w:rPr>
-          <w:lang w:val="bg-BG"/>
-        </w:rPr>
-        <w:t>ане на оценката и придружаващия</w:t>
-      </w:r>
-      <w:r>
-        <w:rPr>
-          <w:lang w:val="bg-BG"/>
-        </w:rPr>
-        <w:t xml:space="preserve"> я коментар, трябва да потвърдите, че те са коректни. Проверете дали не сте допуснали грешка (примерно на отлично домашно давате оценка 0 точки или обратното).</w:t>
-      </w:r>
-      <w:r>
-        <w:rPr>
-          <w:lang w:val="bg-BG"/>
-        </w:rPr>
-        <w:t xml:space="preserve"> &lt;скрийншот&gt;</w:t>
-      </w:r>
-    </w:p>
-    <w:p>
-      <w:pPr>
-        <w:rPr>
-          <w:lang w:val="bg-BG"/>
-        </w:rPr>
-      </w:pPr>
-    </w:p>
-    <w:p>
-      <w:pPr>
-        <w:pStyle w:val="Heading4"/>
-        <w:rPr>
-          <w:lang w:val="bg-BG"/>
-        </w:rPr>
-      </w:pPr>
-      <w:r>
-        <w:rPr>
-          <w:lang w:val="bg-BG"/>
-        </w:rPr>
-        <w:t>Колко домашни мога да оценявам?</w:t>
-      </w:r>
-    </w:p>
-    <w:p>
-      <w:pPr>
-        <w:rPr>
-          <w:lang w:val="bg-BG"/>
-        </w:rPr>
-      </w:pPr>
-      <w:r>
-        <w:rPr>
-          <w:lang w:val="bg-BG"/>
-        </w:rPr>
-        <w:t xml:space="preserve">В рамките на тридневния срок за проверяване на домашни няма ограничение колко домашни </w:t>
-      </w:r>
-      <w:r>
-        <w:rPr>
-          <w:lang w:val="bg-BG"/>
-        </w:rPr>
-        <w:t xml:space="preserve">може </w:t>
-      </w:r>
-      <w:r>
-        <w:rPr>
-          <w:lang w:val="bg-BG"/>
-        </w:rPr>
-        <w:t xml:space="preserve">да проверите. </w:t>
-      </w:r>
-    </w:p>
-    <w:p>
-      <w:pPr>
-        <w:rPr>
-          <w:lang w:val="bg-BG"/>
-        </w:rPr>
-      </w:pPr>
-    </w:p>
-    <w:p>
-      <w:pPr>
-        <w:pStyle w:val="Heading4"/>
-        <w:rPr>
-          <w:lang w:val="bg-BG"/>
-        </w:rPr>
-      </w:pPr>
-      <w:r>
-        <w:rPr>
-          <w:lang w:val="bg-BG"/>
-        </w:rPr>
-        <w:t>Получих некоректен/злобен/безполезен коментар към домашно. Какво да правя?</w:t>
-      </w:r>
-    </w:p>
-    <w:p>
-      <w:pPr>
-        <w:rPr>
-          <w:lang w:val="bg-BG"/>
-        </w:rPr>
-      </w:pPr>
-      <w:r>
-        <w:rPr>
-          <w:lang w:val="bg-BG"/>
-        </w:rPr>
-        <w:t xml:space="preserve">При получаване на коментар към ваше домашно ще получите нотификация в сайта на университета. Може да прочетете коментара и да оцените неговата коректност и полезност. За целта имате на разположение четири бутона. </w:t>
-      </w:r>
-      <w:r>
-        <w:rPr>
-          <w:lang w:val="bg-BG"/>
-        </w:rPr>
-        <w:t>&lt;обяснения и скрийншот&gt;</w:t>
-      </w:r>
-    </w:p>
-    <w:p>
-      <w:pPr>
-        <w:rPr>
-          <w:lang w:val="bg-BG"/>
-        </w:rPr>
-      </w:pPr>
-    </w:p>
-    <w:p>
-      <w:pPr>
-        <w:pStyle w:val="Heading4"/>
-        <w:rPr>
-          <w:lang w:val="bg-BG"/>
-        </w:rPr>
-      </w:pPr>
-      <w:r>
-        <w:rPr>
-          <w:lang w:val="bg-BG"/>
-        </w:rPr>
-        <w:t>Какво трябва да напр</w:t>
-      </w:r>
-      <w:r>
-        <w:rPr>
-          <w:lang w:val="bg-BG"/>
-        </w:rPr>
-        <w:t>а</w:t>
-      </w:r>
-      <w:r>
-        <w:rPr>
-          <w:lang w:val="bg-BG"/>
-        </w:rPr>
-        <w:t>вя, за да получа максималния процент към крайната оценка от компонента оценяване на домашни?</w:t>
-      </w:r>
-    </w:p>
-    <w:p>
-      <w:pPr>
-        <w:rPr>
-          <w:lang w:val="bg-BG"/>
-        </w:rPr>
-      </w:pPr>
-      <w:r>
-        <w:rPr>
-          <w:lang w:val="bg-BG"/>
-        </w:rPr>
-        <w:t>За да получите максималния брой точки от проверка на домашни, трябва да сте оценили поне 3 домашни, като коментарите ви трябва да бъдат отбелязани от проверяваните като коректни и полезни. Затова, стремете се да давате качествена обратна връзка. Също така, може да проверите повече от 3 домашни.</w:t>
-      </w:r>
-    </w:p>
-    <w:p>
-      <w:pPr>
-        <w:rPr>
-          <w:lang w:val="bg-BG"/>
-        </w:rPr>
-      </w:pPr>
-    </w:p>
-    <w:p>
-      <w:pPr>
-        <w:pStyle w:val="Heading4"/>
-        <w:rPr>
-          <w:lang w:val="bg-BG"/>
-        </w:rPr>
-      </w:pPr>
-      <w:r>
-        <w:rPr>
-          <w:lang w:val="bg-BG"/>
-        </w:rPr>
-        <w:t>Качих домашното си, но си открих грешка. Мога ли да я коригирам и да кача наново работата си?</w:t>
-      </w:r>
-    </w:p>
-    <w:p>
-      <w:pPr>
-        <w:rPr>
-          <w:lang w:val="bg-BG"/>
-        </w:rPr>
-      </w:pPr>
-      <w:r>
-        <w:rPr>
-          <w:lang w:val="bg-BG"/>
-        </w:rPr>
-        <w:t>Да, докато срокът за предаване на домашни е активен, може да променяте домашното си многократно и да го качвате наново. В системата се пази последният качен файл.</w:t>
-      </w:r>
-    </w:p>
-    <w:p>
-      <w:pPr>
-        <w:rPr>
-          <w:lang w:val="bg-BG"/>
-        </w:rPr>
-      </w:pPr>
-    </w:p>
-    <w:p>
-      <w:pPr>
-        <w:pStyle w:val="Heading4"/>
-        <w:rPr>
-          <w:lang w:val="bg-BG"/>
-        </w:rPr>
-      </w:pPr>
-      <w:r>
-        <w:rPr>
-          <w:lang w:val="bg-BG"/>
-        </w:rPr>
         <w:t>Имам проблем с някоя от задачите и не мога да я реша. Как да постъпя?</w:t>
       </w:r>
     </w:p>
@@ -2375,7 +4163,7 @@
         </w:rPr>
         <w:t xml:space="preserve">Запознайте се с правилата на форума преди да пускате тема: </w:t>
       </w:r>
-      <w:hyperlink r:id="rId10" w:history="1">
+      <w:hyperlink r:id="rId11" w:history="1">
         <w:r>
           <w:rPr>
             <w:rStyle w:val="Hyperlink"/>
@@ -2437,33 +4225,272 @@
         <w:rPr>
           <w:lang w:val="bg-BG"/>
         </w:rPr>
+        <w:t>Какво представляват екипните проекти?</w:t>
+      </w:r>
+    </w:p>
+    <w:p>
+      <w:pPr>
+        <w:rPr>
+          <w:lang w:val="bg-BG"/>
+        </w:rPr>
+      </w:pPr>
+      <w:r>
+        <w:rPr>
+          <w:lang w:val="bg-BG"/>
+        </w:rPr>
+        <w:t>Към всеки курс в СофтУни се организират екипни проекти. Целта им е студентите да работят заедно по едно по-обемно задание, да разучат технологии, които не са били</w:t>
+      </w:r>
+      <w:r>
+        <w:rPr>
+          <w:lang w:val="bg-BG"/>
+        </w:rPr>
+        <w:t xml:space="preserve"> преподадени на лекции, и да защ</w:t>
+      </w:r>
+      <w:r>
+        <w:rPr>
+          <w:lang w:val="bg-BG"/>
+        </w:rPr>
+        <w:t>итят работата си пред комисия. Заданието за всеки екипен проект, както и точните критерии за оценка, се публикуват в страницата на курса.</w:t>
+      </w:r>
+    </w:p>
+    <w:p>
+      <w:pPr>
+        <w:rPr>
+          <w:lang w:val="bg-BG"/>
+        </w:rPr>
+      </w:pPr>
+    </w:p>
+    <w:p>
+      <w:pPr>
+        <w:pStyle w:val="Heading4"/>
+        <w:rPr>
+          <w:lang w:val="bg-BG"/>
+        </w:rPr>
+      </w:pPr>
+      <w:r>
+        <w:rPr>
+          <w:lang w:val="bg-BG"/>
+        </w:rPr>
+        <w:t>Задължително ли е да участвам в екипните проекти?</w:t>
+      </w:r>
+    </w:p>
+    <w:p>
+      <w:pPr>
+        <w:rPr>
+          <w:lang w:val="bg-BG"/>
+        </w:rPr>
+      </w:pPr>
+      <w:r>
+        <w:rPr>
+          <w:lang w:val="bg-BG"/>
+        </w:rPr>
+        <w:t xml:space="preserve">Не. Ще ви бъде дадена възможност да посочите преди разпределянето на отборите дали искате или не искате да се включите. </w:t>
+      </w:r>
+    </w:p>
+    <w:p>
+      <w:pPr>
+        <w:rPr>
+          <w:lang w:val="bg-BG"/>
+        </w:rPr>
+      </w:pPr>
+      <w:r>
+        <w:rPr>
+          <w:lang w:val="bg-BG"/>
+        </w:rPr>
+        <w:t>Преценете добре времето, с което разполагате</w:t>
+      </w:r>
+      <w:r>
+        <w:rPr>
+          <w:lang w:val="bg-BG"/>
+        </w:rPr>
+        <w:t>,</w:t>
+      </w:r>
+      <w:r>
+        <w:rPr>
+          <w:lang w:val="bg-BG"/>
+        </w:rPr>
+        <w:t xml:space="preserve"> преди да вземете решение. Предвидени са санкции за хората, които заявят участие в екипната работа, но не са работили с колегите си. Наказанията са отнемане на точки от крайната оценка и евентуално забрана за участие в следващите екипни проекти до края на нивото.</w:t>
+      </w:r>
+      <w:r>
+        <w:rPr>
+          <w:lang w:val="bg-BG"/>
+        </w:rPr>
+        <w:t xml:space="preserve"> </w:t>
+      </w:r>
+    </w:p>
+    <w:p>
+      <w:pPr>
+        <w:rPr>
+          <w:lang w:val="bg-BG"/>
+        </w:rPr>
+      </w:pPr>
+      <w:r>
+        <w:rPr>
+          <w:lang w:val="bg-BG"/>
+        </w:rPr>
+        <w:t>&lt;скрийншот&gt;</w:t>
+      </w:r>
+    </w:p>
+    <w:p>
+      <w:pPr>
+        <w:rPr>
+          <w:lang w:val="bg-BG"/>
+        </w:rPr>
+      </w:pPr>
+    </w:p>
+    <w:p>
+      <w:pPr>
+        <w:pStyle w:val="Heading4"/>
+        <w:rPr>
+          <w:lang w:val="bg-BG"/>
+        </w:rPr>
+      </w:pPr>
+      <w:r>
+        <w:rPr>
+          <w:lang w:val="bg-BG"/>
+        </w:rPr>
+        <w:t>Как се разпределят отборите за екипните проекти?</w:t>
+      </w:r>
+    </w:p>
+    <w:p>
+      <w:pPr>
+        <w:rPr>
+          <w:lang w:val="bg-BG"/>
+        </w:rPr>
+      </w:pPr>
+      <w:r>
+        <w:rPr>
+          <w:lang w:val="bg-BG"/>
+        </w:rPr>
+        <w:t xml:space="preserve">Отборите се разпределят на база два критерия - формата на обучение и успехът от следването на студентите. </w:t>
+      </w:r>
+    </w:p>
+    <w:p>
+      <w:pPr>
+        <w:rPr>
+          <w:lang w:val="bg-BG"/>
+        </w:rPr>
+      </w:pPr>
+      <w:r>
+        <w:rPr>
+          <w:lang w:val="bg-BG"/>
+        </w:rPr>
+        <w:t>Формират се отделни групи за присъствените и за онлайн студентите, т.е. един отбор може да е съставен или само от присъствени студенти, или само от онлайн студенти. Броят на членовете в отбор варира между 4-6, обикновено отборите, съставени от онлайн студенти са по-големи.</w:t>
+      </w:r>
+    </w:p>
+    <w:p>
+      <w:pPr>
+        <w:rPr>
+          <w:lang w:val="bg-BG"/>
+        </w:rPr>
+      </w:pPr>
+      <w:r>
+        <w:rPr>
+          <w:lang w:val="bg-BG"/>
+        </w:rPr>
+        <w:t>След това студентите се разпределят на групи съобразно успеха им от следването</w:t>
+      </w:r>
+      <w:r>
+        <w:rPr>
+          <w:lang w:val="bg-BG"/>
+        </w:rPr>
+        <w:t xml:space="preserve"> към момента</w:t>
+      </w:r>
+      <w:r>
+        <w:rPr>
+          <w:lang w:val="bg-BG"/>
+        </w:rPr>
+        <w:t xml:space="preserve">, като един отбор </w:t>
+      </w:r>
+      <w:r>
+        <w:rPr>
+          <w:lang w:val="bg-BG"/>
+        </w:rPr>
+        <w:t>с</w:t>
+      </w:r>
+      <w:r>
+        <w:rPr>
+          <w:lang w:val="bg-BG"/>
+        </w:rPr>
+        <w:t>е</w:t>
+      </w:r>
+      <w:r>
+        <w:rPr>
+          <w:lang w:val="bg-BG"/>
+        </w:rPr>
+        <w:t xml:space="preserve"> съставя от хора с различен успех. Целта е отборите да бъдат балансирани и </w:t>
+      </w:r>
+      <w:r>
+        <w:rPr>
+          <w:lang w:val="bg-BG"/>
+        </w:rPr>
+        <w:t xml:space="preserve">да </w:t>
+      </w:r>
+      <w:r>
+        <w:rPr>
+          <w:lang w:val="bg-BG"/>
+        </w:rPr>
+        <w:t>няма такива, съставени само от топ студенти.</w:t>
+      </w:r>
+    </w:p>
+    <w:p>
+      <w:pPr>
+        <w:rPr>
+          <w:lang w:val="bg-BG"/>
+        </w:rPr>
+      </w:pPr>
+      <w:r>
+        <w:rPr>
+          <w:lang w:val="bg-BG"/>
+        </w:rPr>
+        <w:t>След разпределянето на студентите на база тези два критерия, формирането на отбори става на случаен принцип.</w:t>
+      </w:r>
+    </w:p>
+    <w:p>
+      <w:pPr>
+        <w:rPr>
+          <w:lang w:val="bg-BG"/>
+        </w:rPr>
+      </w:pPr>
+    </w:p>
+    <w:p>
+      <w:pPr>
+        <w:pStyle w:val="Heading4"/>
+        <w:rPr>
+          <w:lang w:val="bg-BG"/>
+        </w:rPr>
+      </w:pPr>
+      <w:r>
+        <w:rPr>
+          <w:lang w:val="bg-BG"/>
+        </w:rPr>
         <w:lastRenderedPageBreak/>
-        <w:t>Какво представляват екипните проекти?</w:t>
-      </w:r>
-    </w:p>
-    <w:p>
-      <w:pPr>
-        <w:rPr>
-          <w:lang w:val="bg-BG"/>
-        </w:rPr>
-      </w:pPr>
-      <w:r>
-        <w:rPr>
-          <w:lang w:val="bg-BG"/>
-        </w:rPr>
-        <w:t>Към всеки курс в СофтУни се организират екипни проекти. Целта им е студентите да работят заедно по едно по-обемно задание, да разучат технологии, които не са били</w:t>
-      </w:r>
-      <w:r>
-        <w:rPr>
-          <w:lang w:val="bg-BG"/>
-        </w:rPr>
-        <w:t xml:space="preserve"> преподадени на лекции, и да защ</w:t>
-      </w:r>
-      <w:r>
-        <w:rPr>
-          <w:lang w:val="bg-BG"/>
-        </w:rPr>
-        <w:t>итят работата си пред комисия. Заданието за всеки екипен проект, както и точните критерии за оценка, се публикуват в страницата на курса.</w:t>
+        <w:t>Колко време имаме за работа по екипния проект?</w:t>
+      </w:r>
+    </w:p>
+    <w:p>
+      <w:pPr>
+        <w:rPr>
+          <w:lang w:val="bg-BG"/>
+        </w:rPr>
+      </w:pPr>
+      <w:r>
+        <w:rPr>
+          <w:lang w:val="bg-BG"/>
+        </w:rPr>
+        <w:t>Крайният срок за всяко задание се посочва в началото на курса. В общия случай</w:t>
+      </w:r>
+      <w:r>
+        <w:rPr>
+          <w:lang w:val="bg-BG"/>
+        </w:rPr>
+        <w:t>,</w:t>
+      </w:r>
+      <w:r>
+        <w:rPr>
+          <w:lang w:val="bg-BG"/>
+        </w:rPr>
+        <w:t xml:space="preserve"> реалното време за работа, между сформирането на отборите и защитата, е около седмица, за някои курсове повече.</w:t>
       </w:r>
     </w:p>
     <w:p>
@@ -2484,20 +4511,117 @@
         <w:rPr>
           <w:lang w:val="bg-BG"/>
         </w:rPr>
-        <w:t>Задължително ли е да участвам в екипните проекти?</w:t>
-      </w:r>
-    </w:p>
-    <w:p>
-      <w:pPr>
-        <w:rPr>
-          <w:lang w:val="bg-BG"/>
-        </w:rPr>
-      </w:pPr>
-      <w:r>
-        <w:rPr>
-          <w:lang w:val="bg-BG"/>
-        </w:rPr>
-        <w:t>Не. Ще ви бъде дадена възможност да посочите преди разпределянето на отборите дали искате или не искате да се включите. Преценете добре времето, с което разполагате</w:t>
+        <w:t>Как се оценяват съотборниците в екипния проект?</w:t>
+      </w:r>
+    </w:p>
+    <w:p>
+      <w:pPr>
+        <w:rPr>
+          <w:lang w:val="bg-BG"/>
+        </w:rPr>
+      </w:pPr>
+      <w:r>
+        <w:rPr>
+          <w:lang w:val="bg-BG"/>
+        </w:rPr>
+        <w:t xml:space="preserve">Малко след защитата на екипните проекти, ще получите известие в страницата на </w:t>
+      </w:r>
+      <w:r>
+        <w:rPr>
+          <w:lang w:val="bg-BG"/>
+        </w:rPr>
+        <w:t>СофтУни</w:t>
+      </w:r>
+      <w:r>
+        <w:rPr>
+          <w:lang w:val="bg-BG"/>
+        </w:rPr>
+        <w:t xml:space="preserve">, че оценяването е активно, отделно ще получите </w:t>
+      </w:r>
+      <w:r>
+        <w:rPr>
+          <w:lang w:val="bg-BG"/>
+        </w:rPr>
+        <w:t>имейл</w:t>
+      </w:r>
+      <w:r>
+        <w:rPr>
+          <w:lang w:val="bg-BG"/>
+        </w:rPr>
+        <w:t xml:space="preserve"> със същото съдържание. Самото оценяване става с точки които се разпределят между всичките ви съотборници и параграф за коментар за съответния съотборник.</w:t>
+      </w:r>
+      <w:r>
+        <w:rPr>
+          <w:lang w:val="bg-BG"/>
+        </w:rPr>
+        <w:t xml:space="preserve"> </w:t>
+      </w:r>
+    </w:p>
+    <w:p>
+      <w:pPr>
+        <w:rPr>
+          <w:lang w:val="bg-BG"/>
+        </w:rPr>
+      </w:pPr>
+      <w:r>
+        <w:rPr>
+          <w:lang w:val="bg-BG"/>
+        </w:rPr>
+        <w:t>&lt;скрийншот&gt;</w:t>
+      </w:r>
+    </w:p>
+    <w:p>
+      <w:pPr>
+        <w:pStyle w:val="Heading4"/>
+        <w:rPr>
+          <w:lang w:val="bg-BG"/>
+        </w:rPr>
+      </w:pPr>
+      <w:r>
+        <w:rPr>
+          <w:lang w:val="bg-BG"/>
+        </w:rPr>
+        <w:t>Ако съм онлайн форма на обучение как мога да защитя екипния си проект?</w:t>
+      </w:r>
+    </w:p>
+    <w:p>
+      <w:pPr>
+        <w:rPr>
+          <w:lang w:val="bg-BG"/>
+        </w:rPr>
+      </w:pPr>
+      <w:r>
+        <w:rPr>
+          <w:lang w:val="bg-BG"/>
+        </w:rPr>
+        <w:t>Ако няма как да присъствате лично на защитите на екипните проекти, може да се защитите онлайн през Skype, няма никакви проблеми някой от отбора да присъства на място и да защитава екипния проект.</w:t>
+      </w:r>
+    </w:p>
+    <w:p>
+      <w:pPr>
+        <w:pStyle w:val="Heading4"/>
+        <w:rPr>
+          <w:lang w:val="bg-BG"/>
+        </w:rPr>
+      </w:pPr>
+      <w:r>
+        <w:rPr>
+          <w:lang w:val="bg-BG"/>
+        </w:rPr>
+        <w:t>Колко човека трябва да защитават екипния проект?</w:t>
+      </w:r>
+    </w:p>
+    <w:p>
+      <w:pPr>
+        <w:rPr>
+          <w:lang w:val="bg-BG"/>
+        </w:rPr>
+      </w:pPr>
+      <w:r>
+        <w:rPr>
+          <w:lang w:val="bg-BG"/>
+        </w:rPr>
+        <w:t>Препоръчително е всички</w:t>
       </w:r>
       <w:r>
         <w:rPr>
@@ -2509,13 +4633,54 @@
         <w:rPr>
           <w:lang w:val="bg-BG"/>
         </w:rPr>
-        <w:t xml:space="preserve"> преди да вземете решение. Предвидени са санкции за хората, които заявят участие в екипната работа, но не са работили с колегите си. Наказанията са отнемане на точки от крайната оценка и евентуално забрана за участие в следващите екипни проекти до края на нивото.</w:t>
-      </w:r>
-      <w:r>
-        <w:rPr>
-          <w:lang w:val="bg-BG"/>
-        </w:rPr>
-        <w:t xml:space="preserve"> &lt;скрийншот&gt;</w:t>
+        <w:t xml:space="preserve"> които са работили</w:t>
+      </w:r>
+      <w:r>
+        <w:rPr>
+          <w:lang w:val="bg-BG"/>
+        </w:rPr>
+        <w:t>,</w:t>
+      </w:r>
+      <w:r>
+        <w:rPr>
+          <w:lang w:val="bg-BG"/>
+        </w:rPr>
+        <w:t xml:space="preserve"> да присъстват на защитата с оглед на това, че  оценяващите питат всеки човек какво е правил по проекта, но може и само един човек да защитава проекта, ако това се налага.</w:t>
+      </w:r>
+    </w:p>
+    <w:p>
+      <w:pPr>
+        <w:rPr>
+          <w:lang w:val="bg-BG"/>
+        </w:rPr>
+      </w:pPr>
+    </w:p>
+    <w:p>
+      <w:pPr>
+        <w:rPr>
+          <w:lang w:val="bg-BG"/>
+        </w:rPr>
+      </w:pPr>
+    </w:p>
+    <w:p>
+      <w:pPr>
+        <w:rPr>
+          <w:lang w:val="bg-BG"/>
+        </w:rPr>
+      </w:pPr>
+    </w:p>
+    <w:p>
+      <w:pPr>
+        <w:pStyle w:val="Heading3"/>
+        <w:rPr>
+          <w:lang w:val="bg-BG"/>
+        </w:rPr>
+      </w:pPr>
+      <w:r>
+        <w:rPr>
+          <w:lang w:val="bg-BG"/>
+        </w:rPr>
+        <w:t>Изпити</w:t>
       </w:r>
     </w:p>
     <w:p>
@@ -2536,365 +4701,38 @@
         <w:rPr>
           <w:lang w:val="bg-BG"/>
         </w:rPr>
-        <w:t>Как се разпределят отборите за екипните проекти?</w:t>
-      </w:r>
-    </w:p>
-    <w:p>
-      <w:pPr>
-        <w:rPr>
-          <w:lang w:val="bg-BG"/>
-        </w:rPr>
-      </w:pPr>
-      <w:r>
-        <w:rPr>
-          <w:lang w:val="bg-BG"/>
-        </w:rPr>
-        <w:t xml:space="preserve">Отборите се разпределят на база два критерия - формата на обучение и успехът от следването на студентите. </w:t>
-      </w:r>
-    </w:p>
-    <w:p>
-      <w:pPr>
-        <w:rPr>
-          <w:lang w:val="bg-BG"/>
-        </w:rPr>
-      </w:pPr>
-      <w:r>
-        <w:rPr>
-          <w:lang w:val="bg-BG"/>
-        </w:rPr>
-        <w:t>Формират се отделни групи за присъствените и за онлайн студентите, т.е. един отбор може да е съставен или само от присъствени студенти, или само от онлайн студенти. Броят на членовете в отбор варира между 4-6, обикновено отборите, съставени от онлайн студенти са по-големи.</w:t>
-      </w:r>
-    </w:p>
-    <w:p>
-      <w:pPr>
-        <w:rPr>
-          <w:lang w:val="bg-BG"/>
-        </w:rPr>
-      </w:pPr>
-      <w:r>
-        <w:rPr>
-          <w:lang w:val="bg-BG"/>
-        </w:rPr>
-        <w:t>След това студентите се разпределят на групи съобразно успеха им от следването</w:t>
-      </w:r>
-      <w:r>
-        <w:rPr>
-          <w:lang w:val="bg-BG"/>
-        </w:rPr>
-        <w:t xml:space="preserve"> към момента</w:t>
-      </w:r>
-      <w:r>
-        <w:rPr>
-          <w:lang w:val="bg-BG"/>
-        </w:rPr>
-        <w:t xml:space="preserve">, като един отбор </w:t>
-      </w:r>
-      <w:r>
-        <w:rPr>
-          <w:lang w:val="bg-BG"/>
-        </w:rPr>
-        <w:t>с</w:t>
-      </w:r>
-      <w:r>
-        <w:rPr>
-          <w:lang w:val="bg-BG"/>
-        </w:rPr>
-        <w:t>е</w:t>
-      </w:r>
-      <w:r>
-        <w:rPr>
-          <w:lang w:val="bg-BG"/>
-        </w:rPr>
-        <w:t xml:space="preserve"> съставя от хора с различен успех. Целта е отборите да бъдат балансирани и </w:t>
-      </w:r>
-      <w:r>
-        <w:rPr>
-          <w:lang w:val="bg-BG"/>
-        </w:rPr>
-        <w:t xml:space="preserve">да </w:t>
-      </w:r>
-      <w:r>
-        <w:rPr>
-          <w:lang w:val="bg-BG"/>
-        </w:rPr>
-        <w:t>няма такива, съставени само от топ студенти.</w:t>
-      </w:r>
-    </w:p>
-    <w:p>
-      <w:pPr>
-        <w:rPr>
-          <w:lang w:val="bg-BG"/>
-        </w:rPr>
-      </w:pPr>
-      <w:r>
-        <w:rPr>
-          <w:lang w:val="bg-BG"/>
-        </w:rPr>
-        <w:t>След разпределянето на студентите на база тези два критерия, формирането на отбори става на случаен принцип.</w:t>
-      </w:r>
-    </w:p>
-    <w:p>
-      <w:pPr>
-        <w:rPr>
-          <w:lang w:val="bg-BG"/>
-        </w:rPr>
-      </w:pPr>
+        <w:t>Какъв е форматът на изпита?</w:t>
+      </w:r>
+    </w:p>
+    <w:p>
+      <w:pPr>
+        <w:rPr>
+          <w:lang w:val="bg-BG"/>
+        </w:rPr>
+      </w:pPr>
+      <w:r>
+        <w:rPr>
+          <w:lang w:val="bg-BG"/>
+        </w:rPr>
+        <w:t xml:space="preserve">За всеки курс предварително се обявява форматът </w:t>
+      </w:r>
+      <w:r>
+        <w:rPr>
+          <w:lang w:val="bg-BG"/>
+        </w:rPr>
+        <w:t>на изпита</w:t>
+      </w:r>
+      <w:r>
+        <w:rPr>
+          <w:lang w:val="bg-BG"/>
+        </w:rPr>
+        <w:t xml:space="preserve"> - колко задачи ще се решават, за колко време и как ще се оценяват.</w:t>
+      </w:r>
     </w:p>
     <w:p>
       <w:pPr>
         <w:pStyle w:val="Heading4"/>
         <w:rPr>
-          <w:lang w:val="bg-BG"/>
-        </w:rPr>
-      </w:pPr>
-      <w:r>
-        <w:rPr>
-          <w:lang w:val="bg-BG"/>
-        </w:rPr>
-        <w:t>Колко време имаме за работа по екипния проект?</w:t>
-      </w:r>
-    </w:p>
-    <w:p>
-      <w:pPr>
-        <w:rPr>
-          <w:lang w:val="bg-BG"/>
-        </w:rPr>
-      </w:pPr>
-      <w:r>
-        <w:rPr>
-          <w:lang w:val="bg-BG"/>
-        </w:rPr>
-        <w:t>Крайният срок за всяко задание се посочва в началото на курса. В общия случай реалното време за работа, между сформирането на отборите и защитата, е около седмица, за някои курсове повече.</w:t>
-      </w:r>
-    </w:p>
-    <w:p>
-      <w:pPr>
-        <w:rPr>
-          <w:lang w:val="bg-BG"/>
-        </w:rPr>
-      </w:pPr>
-    </w:p>
-    <w:p>
-      <w:pPr>
-        <w:pStyle w:val="Heading4"/>
-        <w:rPr>
-          <w:lang w:val="bg-BG"/>
-        </w:rPr>
-      </w:pPr>
-      <w:r>
-        <w:rPr>
-          <w:lang w:val="bg-BG"/>
-        </w:rPr>
-        <w:t>Как се оценяват съотборниците в екипния проект?</w:t>
-      </w:r>
-    </w:p>
-    <w:p>
-      <w:pPr>
-        <w:rPr>
-          <w:lang w:val="bg-BG"/>
-        </w:rPr>
-      </w:pPr>
-      <w:r>
-        <w:rPr>
-          <w:lang w:val="bg-BG"/>
-        </w:rPr>
-        <w:t xml:space="preserve">Малко след защитата на екипните проекти, ще получите известие в страницата на </w:t>
-      </w:r>
-      <w:r>
-        <w:rPr>
-          <w:lang w:val="bg-BG"/>
-        </w:rPr>
-        <w:t>СофтУни</w:t>
-      </w:r>
-      <w:r>
-        <w:rPr>
-          <w:lang w:val="bg-BG"/>
-        </w:rPr>
-        <w:t xml:space="preserve">, че оценяването е активно, отделно ще получите </w:t>
-      </w:r>
-      <w:r>
-        <w:rPr>
-          <w:lang w:val="bg-BG"/>
-        </w:rPr>
-        <w:t>имейл</w:t>
-      </w:r>
-      <w:r>
-        <w:rPr>
-          <w:lang w:val="bg-BG"/>
-        </w:rPr>
-        <w:t xml:space="preserve"> със същото съдържание. Самото оценяване става с точки които се разпределят между всичките ви съотборници и параграф за коментар за съответния съотборник.</w:t>
-      </w:r>
-      <w:r>
-        <w:rPr>
-          <w:lang w:val="bg-BG"/>
-        </w:rPr>
-        <w:t xml:space="preserve"> &lt;скрийншот&gt;</w:t>
-      </w:r>
-    </w:p>
-    <w:p>
-      <w:pPr>
-        <w:pStyle w:val="Heading4"/>
-        <w:rPr>
-          <w:lang w:val="bg-BG"/>
-        </w:rPr>
-      </w:pPr>
-      <w:r>
-        <w:rPr>
-          <w:lang w:val="bg-BG"/>
-        </w:rPr>
-        <w:t>Ако съм онлайн форма на обучение как мога да защитя екипния си проект?</w:t>
-      </w:r>
-    </w:p>
-    <w:p>
-      <w:pPr>
-        <w:rPr>
-          <w:lang w:val="bg-BG"/>
-        </w:rPr>
-      </w:pPr>
-      <w:r>
-        <w:rPr>
-          <w:lang w:val="bg-BG"/>
-        </w:rPr>
-        <w:t>Ако няма как да присъствате лично на защитите на екипните проекти, може да се защитите онлайн през Skype, няма никакви проблеми някой от отбора да присъства на място и да защитава екипния проект.</w:t>
-      </w:r>
-    </w:p>
-    <w:p>
-      <w:pPr>
-        <w:pStyle w:val="Heading4"/>
-        <w:rPr>
-          <w:lang w:val="bg-BG"/>
-        </w:rPr>
-      </w:pPr>
-      <w:r>
-        <w:rPr>
-          <w:lang w:val="bg-BG"/>
-        </w:rPr>
-        <w:lastRenderedPageBreak/>
-        <w:t>Колко човека трябва да защитават екипния проект?</w:t>
-      </w:r>
-    </w:p>
-    <w:p>
-      <w:pPr>
-        <w:rPr>
-          <w:lang w:val="bg-BG"/>
-        </w:rPr>
-      </w:pPr>
-      <w:r>
-        <w:rPr>
-          <w:lang w:val="bg-BG"/>
-        </w:rPr>
-        <w:t>Препоръчително е всички</w:t>
-      </w:r>
-      <w:r>
-        <w:rPr>
-          <w:lang w:val="bg-BG"/>
-        </w:rPr>
-        <w:t>,</w:t>
-      </w:r>
-      <w:r>
-        <w:rPr>
-          <w:lang w:val="bg-BG"/>
-        </w:rPr>
-        <w:t xml:space="preserve"> които са работили</w:t>
-      </w:r>
-      <w:r>
-        <w:rPr>
-          <w:lang w:val="bg-BG"/>
-        </w:rPr>
-        <w:t>,</w:t>
-      </w:r>
-      <w:r>
-        <w:rPr>
-          <w:lang w:val="bg-BG"/>
-        </w:rPr>
-        <w:t xml:space="preserve"> да присъстват на защитата с оглед на това, че  оценяващите питат всеки човек какво е правил по проекта, но може и само един човек да защитава проекта, ако това се налага.</w:t>
-      </w:r>
-    </w:p>
-    <w:p>
-      <w:pPr>
-        <w:rPr>
-          <w:lang w:val="bg-BG"/>
-        </w:rPr>
-      </w:pPr>
-    </w:p>
-    <w:p>
-      <w:pPr>
-        <w:rPr>
-          <w:lang w:val="bg-BG"/>
-        </w:rPr>
-      </w:pPr>
-    </w:p>
-    <w:p>
-      <w:pPr>
-        <w:rPr>
-          <w:lang w:val="bg-BG"/>
-        </w:rPr>
-      </w:pPr>
-    </w:p>
-    <w:p>
-      <w:pPr>
-        <w:pStyle w:val="Heading3"/>
-        <w:rPr>
-          <w:lang w:val="bg-BG"/>
-        </w:rPr>
-      </w:pPr>
-      <w:r>
-        <w:rPr>
-          <w:lang w:val="bg-BG"/>
-        </w:rPr>
-        <w:t>Изпити</w:t>
-      </w:r>
-    </w:p>
-    <w:p>
-      <w:pPr>
-        <w:rPr>
-          <w:lang w:val="bg-BG"/>
-        </w:rPr>
-      </w:pPr>
-    </w:p>
-    <w:p>
-      <w:pPr>
-        <w:pStyle w:val="Heading4"/>
-        <w:rPr>
-          <w:lang w:val="bg-BG"/>
-        </w:rPr>
-      </w:pPr>
-      <w:r>
-        <w:rPr>
-          <w:lang w:val="bg-BG"/>
-        </w:rPr>
-        <w:t>Какъв е форматът на изпита?</w:t>
-      </w:r>
-    </w:p>
-    <w:p>
-      <w:pPr>
-        <w:rPr>
-          <w:lang w:val="bg-BG"/>
-        </w:rPr>
-      </w:pPr>
-      <w:r>
-        <w:rPr>
-          <w:lang w:val="bg-BG"/>
-        </w:rPr>
-        <w:t xml:space="preserve">За всеки курс предварително се обявява форматът </w:t>
-      </w:r>
-      <w:r>
-        <w:rPr>
-          <w:lang w:val="bg-BG"/>
-        </w:rPr>
-        <w:t>на изпита</w:t>
-      </w:r>
-      <w:r>
-        <w:rPr>
-          <w:lang w:val="bg-BG"/>
-        </w:rPr>
-        <w:t xml:space="preserve"> - колко задачи ще се решават, за колко време и как ще се оценяват.</w:t>
-      </w:r>
-    </w:p>
-    <w:p>
-      <w:pPr>
-        <w:pStyle w:val="Heading4"/>
-        <w:rPr>
           <w:shd w:val="clear" w:color="auto" w:fill="F6F7F8"/>
           <w:lang w:val="bg-BG"/>
         </w:rPr>
@@ -2924,67 +4762,6 @@
           <w:lang w:val="bg-BG"/>
         </w:rPr>
         <w:t xml:space="preserve">За да добиете представа за трудността на задачите, разгледайте темите, давани на предишни изпити в Judge системата: </w:t>
-      </w:r>
-      <w:hyperlink r:id="rId11" w:history="1">
-        <w:r>
-          <w:rPr>
-            <w:rStyle w:val="Hyperlink"/>
-            <w:lang w:val="bg-BG"/>
-          </w:rPr>
-          <w:t>http://judge.softuni.bg/Contests</w:t>
-        </w:r>
-      </w:hyperlink>
-      <w:r>
-        <w:rPr>
-          <w:lang w:val="bg-BG"/>
-        </w:rPr>
-        <w:t xml:space="preserve"> &lt;линк&gt;.</w:t>
-      </w:r>
-    </w:p>
-    <w:p>
-      <w:pPr>
-        <w:pStyle w:val="Heading4"/>
-        <w:rPr>
-          <w:lang w:val="bg-BG"/>
-        </w:rPr>
-      </w:pPr>
-      <w:r>
-        <w:rPr>
-          <w:lang w:val="bg-BG"/>
-        </w:rPr>
-        <w:t>Как да се подготвя за изпит?</w:t>
-      </w:r>
-    </w:p>
-    <w:p>
-      <w:pPr>
-        <w:rPr>
-          <w:lang w:val="bg-BG"/>
-        </w:rPr>
-      </w:pPr>
-      <w:r>
-        <w:rPr>
-          <w:lang w:val="bg-BG"/>
-        </w:rPr>
-        <w:t>Най-добрата подготовка е решаването на изпитни задачи от предишни изпити. За всеки курс, който не се провежда за пръв път, може да потърсите изпитните материали в страницата на курса – от менюто Обучения избирате Курсове и конкретният курс, който ви интересува. Ще се появят линкове към страниците на всички преминали курсове по дадения предмет. Материалите се добавят в секция Подготовка за изпит или Практически изпит.</w:t>
-      </w:r>
-      <w:r>
-        <w:rPr>
-          <w:lang w:val="bg-BG"/>
-        </w:rPr>
-        <w:t xml:space="preserve"> &lt;скрийншоти&gt;</w:t>
-      </w:r>
-    </w:p>
-    <w:p>
-      <w:pPr>
-        <w:rPr>
-          <w:lang w:val="bg-BG"/>
-        </w:rPr>
-      </w:pPr>
-      <w:r>
-        <w:rPr>
-          <w:lang w:val="bg-BG"/>
-        </w:rPr>
-        <w:t xml:space="preserve">За изпитите, които се оценяват в автоматизираната система Judge, всички материали са достъпни от тук: </w:t>
       </w:r>
       <w:hyperlink r:id="rId12" w:history="1">
         <w:r>
@@ -2999,6 +4776,75 @@
         <w:rPr>
           <w:lang w:val="bg-BG"/>
         </w:rPr>
+        <w:t xml:space="preserve"> &lt;линк&gt;.</w:t>
+      </w:r>
+    </w:p>
+    <w:p>
+      <w:pPr>
+        <w:pStyle w:val="Heading4"/>
+        <w:rPr>
+          <w:lang w:val="bg-BG"/>
+        </w:rPr>
+      </w:pPr>
+      <w:r>
+        <w:rPr>
+          <w:lang w:val="bg-BG"/>
+        </w:rPr>
+        <w:t>Как да се подготвя за изпит?</w:t>
+      </w:r>
+    </w:p>
+    <w:p>
+      <w:pPr>
+        <w:rPr>
+          <w:lang w:val="bg-BG"/>
+        </w:rPr>
+      </w:pPr>
+      <w:r>
+        <w:rPr>
+          <w:lang w:val="bg-BG"/>
+        </w:rPr>
+        <w:t>Най-добрата подготовка е решаването на изпитни задачи от предишни изпити. За всеки курс, който не се провежда за пръв път, може да потърсите изпитните материали в страницата на курса – от менюто Обучения избирате Курсове и конкретният курс, който ви интересува. Ще се появят линкове към страниците на всички преминали курсове по дадения предмет. Материалите се добавят в секция Подготовка за изпит или Практически изпит.</w:t>
+      </w:r>
+    </w:p>
+    <w:p>
+      <w:pPr>
+        <w:rPr>
+          <w:lang w:val="bg-BG"/>
+        </w:rPr>
+      </w:pPr>
+      <w:r>
+        <w:rPr>
+          <w:lang w:val="bg-BG"/>
+        </w:rPr>
+        <w:lastRenderedPageBreak/>
+        <w:t>&lt;скрийншоти&gt;</w:t>
+      </w:r>
+    </w:p>
+    <w:p>
+      <w:pPr>
+        <w:rPr>
+          <w:lang w:val="bg-BG"/>
+        </w:rPr>
+      </w:pPr>
+      <w:r>
+        <w:rPr>
+          <w:lang w:val="bg-BG"/>
+        </w:rPr>
+        <w:t xml:space="preserve">За изпитите, които се оценяват в автоматизираната система Judge, всички материали са достъпни от тук: </w:t>
+      </w:r>
+      <w:hyperlink r:id="rId13" w:history="1">
+        <w:r>
+          <w:rPr>
+            <w:rStyle w:val="Hyperlink"/>
+            <w:lang w:val="bg-BG"/>
+          </w:rPr>
+          <w:t>http://judge.softuni.bg/Contests</w:t>
+        </w:r>
+      </w:hyperlink>
+      <w:r>
+        <w:rPr>
+          <w:lang w:val="bg-BG"/>
+        </w:rPr>
         <w:t>. Избирате съответния курс и изпит, като имате достъп до условията, авторските решения и самата система за проверка.</w:t>
       </w:r>
     </w:p>
@@ -3219,7 +5065,6 @@
         <w:rPr>
           <w:lang w:val="bg-BG"/>
         </w:rPr>
-        <w:lastRenderedPageBreak/>
         <w:t>Ползването на програми за споделяне на файлове като Google Drive, Dropbox, торент клиенти и т.н.</w:t>
       </w:r>
     </w:p>
@@ -3269,7 +5114,26 @@
         <w:rPr>
           <w:lang w:val="bg-BG"/>
         </w:rPr>
-        <w:t>По време на изпит ще трябва да изтеглите и инсталирате Sentinel клиентът, който следи дали на компютъра ви са активни програми, които не е позволено да ползвате. Програмата може да намерите като влезете в профила си &lt;допълнение на обяснението + скрийшоти&gt;.</w:t>
+        <w:t>По време на изпит ще трябва да изтеглите и инсталирате Sentinel клиентът, който следи дали на компютъра ви са активни програми, които не е позволено да ползвате. Програмата може да нам</w:t>
+      </w:r>
+      <w:r>
+        <w:rPr>
+          <w:lang w:val="bg-BG"/>
+        </w:rPr>
+        <w:t>ерите като влезете в профила си.</w:t>
+      </w:r>
+    </w:p>
+    <w:p>
+      <w:pPr>
+        <w:rPr>
+          <w:lang w:val="bg-BG"/>
+        </w:rPr>
+      </w:pPr>
+      <w:r>
+        <w:rPr>
+          <w:lang w:val="bg-BG"/>
+        </w:rPr>
+        <w:t>&lt;допълнение на обяснението + скрийшоти&gt;.</w:t>
       </w:r>
     </w:p>
     <w:p>
@@ -3296,7 +5160,7 @@
         <w:rPr>
           <w:lang w:val="bg-BG"/>
         </w:rPr>
-        <w:t xml:space="preserve">На всеки изпит има по няколко души квестори. Освен да следят за спазването на дисциплината в залата, </w:t>
+        <w:t xml:space="preserve">На всеки изпит има по няколко квестори. Освен да следят за спазването на дисциплината в залата, </w:t>
       </w:r>
       <w:r>
         <w:rPr>
@@ -3377,6 +5241,7 @@
     </w:p>
     <w:p>
       <w:pPr>
+        <w:ind w:firstLine="720"/>
         <w:rPr>
           <w:lang w:val="bg-BG"/>
         </w:rPr>
@@ -3415,14 +5280,16 @@
     </w:p>
     <w:p>
       <w:pPr>
-        <w:rPr>
-          <w:lang w:val="bg-BG"/>
-        </w:rPr>
-      </w:pPr>
-      <w:r>
-        <w:rPr>
-          <w:lang w:val="bg-BG"/>
-        </w:rPr>
+        <w:ind w:firstLine="720"/>
+        <w:rPr>
+          <w:lang w:val="bg-BG"/>
+        </w:rPr>
+      </w:pPr>
+      <w:r>
+        <w:rPr>
+          <w:lang w:val="bg-BG"/>
+        </w:rPr>
+        <w:lastRenderedPageBreak/>
         <w:t xml:space="preserve">2) ръчно оценяване - </w:t>
       </w:r>
       <w:r>
@@ -3452,6 +5319,7 @@
     </w:p>
     <w:p>
       <w:pPr>
+        <w:ind w:firstLine="720"/>
         <w:rPr>
           <w:lang w:val="bg-BG"/>
         </w:rPr>
@@ -3554,7 +5422,20 @@
         <w:rPr>
           <w:lang w:val="bg-BG"/>
         </w:rPr>
-        <w:t xml:space="preserve"> с цел да повишите резултата си. Може също така да се явявате на изпити със следващи випуски, т.е. на всяка редовна или поправителна изпитна сесия.</w:t>
+        <w:t xml:space="preserve"> с цел да повишите резултата си. </w:t>
+      </w:r>
+    </w:p>
+    <w:p>
+      <w:pPr>
+        <w:rPr>
+          <w:lang w:val="bg-BG"/>
+        </w:rPr>
+      </w:pPr>
+      <w:r>
+        <w:rPr>
+          <w:lang w:val="bg-BG"/>
+        </w:rPr>
+        <w:t>Може също така да се явявате на изпити със следващи випуски, т.е. на всяка редовна или поправителна изпитна сесия.</w:t>
       </w:r>
     </w:p>
     <w:p>
@@ -3609,7 +5490,6 @@
         <w:rPr>
           <w:lang w:val="bg-BG"/>
         </w:rPr>
-        <w:lastRenderedPageBreak/>
         <w:t>Автоматизираната система за оценка Judge</w:t>
       </w:r>
     </w:p>
@@ -3827,6 +5707,7 @@
         <w:rPr>
           <w:lang w:val="bg-BG"/>
         </w:rPr>
+        <w:lastRenderedPageBreak/>
         <w:t>Лимит време (time limit) – програмата не е успяла да приключи за нужното време (ограничението се задава в условието на всяка задача)</w:t>
       </w:r>
     </w:p>
@@ -4064,7 +5945,6 @@
         <w:rPr>
           <w:lang w:val="bg-BG"/>
         </w:rPr>
-        <w:lastRenderedPageBreak/>
         <w:t>Лимит памет</w:t>
       </w:r>
     </w:p>
@@ -4110,13 +5990,19 @@
         <w:rPr>
           <w:lang w:val="bg-BG"/>
         </w:rPr>
-        <w:t>В системата за зададени определен брой тестове, обичайно окол</w:t>
-      </w:r>
-      <w:r>
-        <w:rPr>
-          <w:lang w:val="bg-BG"/>
-        </w:rPr>
-        <w:t xml:space="preserve">о 10. За всеки от тях </w:t>
+        <w:t xml:space="preserve">В системата за зададени определен брой тестове, обичайно </w:t>
+      </w:r>
+      <w:r>
+        <w:rPr>
+          <w:lang w:val="bg-BG"/>
+        </w:rPr>
+        <w:t>между 6 и</w:t>
+      </w:r>
+      <w:r>
+        <w:rPr>
+          <w:lang w:val="bg-BG"/>
+        </w:rPr>
+        <w:t xml:space="preserve"> 10. За всеки от тях </w:t>
       </w:r>
       <w:r>
         <w:rPr>
@@ -4204,6 +6090,52 @@
         <w:rPr>
           <w:lang w:val="bg-BG"/>
         </w:rPr>
+        <w:t>&lt;пример – малка-главна буква&gt;</w:t>
+      </w:r>
+    </w:p>
+    <w:p>
+      <w:pPr>
+        <w:rPr>
+          <w:lang w:val="bg-BG"/>
+        </w:rPr>
+      </w:pPr>
+      <w:r>
+        <w:rPr>
+          <w:lang w:val="bg-BG"/>
+        </w:rPr>
+        <w:t>&lt;пример –</w:t>
+      </w:r>
+      <w:r>
+        <w:rPr>
+          <w:lang w:val="bg-BG"/>
+        </w:rPr>
+        <w:t xml:space="preserve"> липсваща запетая</w:t>
+      </w:r>
+      <w:r>
+        <w:rPr>
+          <w:lang w:val="bg-BG"/>
+        </w:rPr>
+        <w:t>&gt;</w:t>
+      </w:r>
+    </w:p>
+    <w:p>
+      <w:pPr>
+        <w:rPr>
+          <w:lang w:val="bg-BG"/>
+        </w:rPr>
+      </w:pPr>
+    </w:p>
+    <w:p>
+      <w:pPr>
+        <w:rPr>
+          <w:lang w:val="bg-BG"/>
+        </w:rPr>
+      </w:pPr>
+      <w:r>
+        <w:rPr>
+          <w:lang w:val="bg-BG"/>
+        </w:rPr>
+        <w:lastRenderedPageBreak/>
         <w:t>Изключения:</w:t>
       </w:r>
     </w:p>
@@ -4245,6 +6177,20 @@
     </w:p>
     <w:p>
       <w:pPr>
+        <w:pStyle w:val="ListParagraph"/>
+        <w:rPr>
+          <w:lang w:val="bg-BG"/>
+        </w:rPr>
+      </w:pPr>
+      <w:r>
+        <w:rPr>
+          <w:lang w:val="bg-BG"/>
+        </w:rPr>
+        <w:t>&lt;пример – сортиране на резултатите&gt;</w:t>
+      </w:r>
+    </w:p>
+    <w:p>
+      <w:pPr>
         <w:pStyle w:val="Heading4"/>
         <w:rPr>
           <w:lang w:val="bg-BG"/>
@@ -4273,8 +6219,28 @@
         <w:rPr>
           <w:lang w:val="bg-BG"/>
         </w:rPr>
-        <w:t xml:space="preserve"> &lt;скрийншот&gt;</w:t>
-      </w:r>
+        <w:t xml:space="preserve"> </w:t>
+      </w:r>
+    </w:p>
+    <w:p>
+      <w:pPr>
+        <w:rPr>
+          <w:lang w:val="bg-BG"/>
+        </w:rPr>
+      </w:pPr>
+      <w:r>
+        <w:rPr>
+          <w:lang w:val="bg-BG"/>
+        </w:rPr>
+        <w:t>&lt;скрийншот&gt;</w:t>
+      </w:r>
+    </w:p>
+    <w:p>
+      <w:pPr>
+        <w:rPr>
+          <w:lang w:val="bg-BG"/>
+        </w:rPr>
+      </w:pPr>
     </w:p>
     <w:p>
       <w:pPr>
@@ -4300,7 +6266,37 @@
         <w:rPr>
           <w:lang w:val="bg-BG"/>
         </w:rPr>
-        <w:t>Да, входящите данни се подават на програмата ви по различен начин. Обикновено за всеки курс е ясно описано в условието какъв е този формат. Ако решавате задачи, които са предвидени за курса по C#, на други езици, това са стандартните формати:</w:t>
+        <w:t>Да, входящите данни се подават на програмата ви по различен начин. Обикновено за всеки курс е ясно описано в условието какъв е този формат. Ако решавате задачи,</w:t>
+      </w:r>
+      <w:r>
+        <w:rPr>
+          <w:lang w:val="bg-BG"/>
+        </w:rPr>
+        <w:t xml:space="preserve"> които са предвидени за курса </w:t>
+      </w:r>
+      <w:r>
+        <w:t>Programming Basics</w:t>
+      </w:r>
+      <w:r>
+        <w:rPr>
+          <w:lang w:val="bg-BG"/>
+        </w:rPr>
+        <w:t xml:space="preserve">, на езици, </w:t>
+      </w:r>
+      <w:r>
+        <w:rPr>
+          <w:lang w:val="bg-BG"/>
+        </w:rPr>
+        <w:t xml:space="preserve">различни от </w:t>
+      </w:r>
+      <w:r>
+        <w:t xml:space="preserve">C#, </w:t>
+      </w:r>
+      <w:r>
+        <w:rPr>
+          <w:lang w:val="bg-BG"/>
+        </w:rPr>
+        <w:t>това са стандартните формати:</w:t>
       </w:r>
     </w:p>
     <w:p>
@@ -4456,21 +6452,154 @@
         <w:rPr>
           <w:lang w:val="bg-BG"/>
         </w:rPr>
+        <w:t>Колко е тежестта на всеки тест в системата?</w:t>
+      </w:r>
+    </w:p>
+    <w:p>
+      <w:pPr>
+        <w:rPr>
+          <w:lang w:val="bg-BG"/>
+        </w:rPr>
+      </w:pPr>
+      <w:r>
+        <w:rPr>
+          <w:lang w:val="bg-BG"/>
+        </w:rPr>
+        <w:t>Зависи от броя тестове. Общата стойност на всички тестове е 100 точки, т.е. ако има 10 теста към задачата</w:t>
+      </w:r>
+      <w:r>
+        <w:rPr>
+          <w:lang w:val="bg-BG"/>
+        </w:rPr>
+        <w:t>,</w:t>
+      </w:r>
+      <w:r>
+        <w:rPr>
+          <w:lang w:val="bg-BG"/>
+        </w:rPr>
+        <w:t xml:space="preserve"> всеки от тях ще носи 10 точк</w:t>
+      </w:r>
+      <w:r>
+        <w:rPr>
+          <w:lang w:val="bg-BG"/>
+        </w:rPr>
+        <w:t>и, ако има 20 теста всеки ще нос</w:t>
+      </w:r>
+      <w:r>
+        <w:rPr>
+          <w:lang w:val="bg-BG"/>
+        </w:rPr>
+        <w:t>и по 5 точки, при 5 теста всеки е с тежест 20 точки и т.н.</w:t>
+      </w:r>
+    </w:p>
+    <w:p>
+      <w:pPr>
+        <w:pStyle w:val="Heading4"/>
+        <w:rPr>
+          <w:lang w:val="bg-BG"/>
+        </w:rPr>
+      </w:pPr>
+      <w:r>
+        <w:rPr>
+          <w:lang w:val="bg-BG"/>
+        </w:rPr>
+        <w:t>Какво се случва ако в условието има грешка?</w:t>
+      </w:r>
+    </w:p>
+    <w:p>
+      <w:pPr>
+        <w:rPr>
+          <w:lang w:val="bg-BG"/>
+        </w:rPr>
+      </w:pPr>
+      <w:r>
+        <w:rPr>
+          <w:lang w:val="bg-BG"/>
+        </w:rPr>
+        <w:t xml:space="preserve">Ако имате съмнения, че в условието на дадена задача има грешка/неточност, информирайте квесторите. Ако грешка действително има, тя ще бъде оповестена на всички в залата. </w:t>
+      </w:r>
+      <w:r>
+        <w:rPr>
+          <w:lang w:val="bg-BG"/>
+        </w:rPr>
+        <w:t>По преценка на администраторите на изпита, може да бъде удължено времето за самия изпит, за да бъдат компенсирани изпитваните за допуснатата грешка.</w:t>
+      </w:r>
+    </w:p>
+    <w:p>
+      <w:pPr>
+        <w:pStyle w:val="Heading4"/>
+        <w:rPr>
+          <w:lang w:val="bg-BG"/>
+        </w:rPr>
+      </w:pPr>
+      <w:r>
+        <w:rPr>
+          <w:lang w:val="bg-BG"/>
+        </w:rPr>
+        <w:t>Какво се случва ако в системата е подаден некоректен тест (такъв, който не отговаря на усло</w:t>
+      </w:r>
+      <w:r>
+        <w:rPr>
+          <w:lang w:val="bg-BG"/>
+        </w:rPr>
+        <w:t>вието на задачата)?</w:t>
+      </w:r>
+    </w:p>
+    <w:p>
+      <w:pPr>
+        <w:rPr>
+          <w:lang w:val="bg-BG"/>
+        </w:rPr>
+      </w:pPr>
+      <w:r>
+        <w:rPr>
+          <w:lang w:val="bg-BG"/>
+        </w:rPr>
+        <w:t xml:space="preserve">Екипът се стреми такива тестове да няма. Ако се случи все пак да бъде допуснат пропуск, администраторите на изпита следят в реално време резултатите на изпитваните и проверява при </w:t>
+      </w:r>
+      <w:r>
+        <w:rPr>
+          <w:lang w:val="bg-BG"/>
+        </w:rPr>
         <w:lastRenderedPageBreak/>
-        <w:t>Колко е тежестта на всеки тест в системата?</w:t>
-      </w:r>
-    </w:p>
-    <w:p>
-      <w:pPr>
-        <w:rPr>
-          <w:lang w:val="bg-BG"/>
-        </w:rPr>
-      </w:pPr>
-      <w:r>
-        <w:rPr>
-          <w:lang w:val="bg-BG"/>
-        </w:rPr>
-        <w:t>Зависи от броя тестове. Общата стойност на всички тестове е 100 точки, т.е. ако има 10 теста към задачата</w:t>
+        <w:t>необходимост (или при молба от страна на студентите) коректността на отделни тестове. Например, ако никой или</w:t>
+      </w:r>
+      <w:r>
+        <w:rPr>
+          <w:lang w:val="bg-BG"/>
+        </w:rPr>
+        <w:t xml:space="preserve"> много</w:t>
+      </w:r>
+      <w:r>
+        <w:rPr>
+          <w:lang w:val="bg-BG"/>
+        </w:rPr>
+        <w:t xml:space="preserve"> малко хора са решили дадена задача за 100 точки, а по-голямата част от изпитваните имат 90 точки с грешни отговори на</w:t>
+      </w:r>
+      <w:r>
+        <w:rPr>
+          <w:lang w:val="bg-BG"/>
+        </w:rPr>
+        <w:t xml:space="preserve"> точно</w:t>
+      </w:r>
+      <w:r>
+        <w:rPr>
+          <w:lang w:val="bg-BG"/>
+        </w:rPr>
+        <w:t xml:space="preserve"> определен тест, това е сигнал, че нещо може да не е наред с подадените входни данни. </w:t>
+      </w:r>
+    </w:p>
+    <w:p>
+      <w:pPr>
+        <w:rPr>
+          <w:lang w:val="bg-BG"/>
+        </w:rPr>
+      </w:pPr>
+      <w:r>
+        <w:rPr>
+          <w:lang w:val="bg-BG"/>
+        </w:rPr>
+        <w:t>При откриване на грешка</w:t>
       </w:r>
       <w:r>
         <w:rPr>
@@ -4482,19 +6611,42 @@
         <w:rPr>
           <w:lang w:val="bg-BG"/>
         </w:rPr>
-        <w:t xml:space="preserve"> всеки от тях ще носи 10 точк</w:t>
-      </w:r>
-      <w:r>
-        <w:rPr>
-          <w:lang w:val="bg-BG"/>
-        </w:rPr>
-        <w:t>и, ако има 20 теста всеки ще нос</w:t>
-      </w:r>
-      <w:r>
-        <w:rPr>
-          <w:lang w:val="bg-BG"/>
-        </w:rPr>
-        <w:t>и по 5 точки, при 5 теста всеки е с тежест 20 точки и т.н.</w:t>
+        <w:t xml:space="preserve"> </w:t>
+      </w:r>
+      <w:r>
+        <w:rPr>
+          <w:lang w:val="bg-BG"/>
+        </w:rPr>
+        <w:t>същата</w:t>
+      </w:r>
+      <w:r>
+        <w:rPr>
+          <w:lang w:val="bg-BG"/>
+        </w:rPr>
+        <w:t xml:space="preserve"> се отстранява на място и резултатите </w:t>
+      </w:r>
+      <w:r>
+        <w:rPr>
+          <w:lang w:val="bg-BG"/>
+        </w:rPr>
+        <w:t xml:space="preserve">в системата </w:t>
+      </w:r>
+      <w:r>
+        <w:t xml:space="preserve">Judge </w:t>
+      </w:r>
+      <w:bookmarkStart w:id="0" w:name="_GoBack"/>
+      <w:bookmarkEnd w:id="0"/>
+      <w:r>
+        <w:rPr>
+          <w:lang w:val="bg-BG"/>
+        </w:rPr>
+        <w:t>се преизчисляват.</w:t>
+      </w:r>
+      <w:r>
+        <w:rPr>
+          <w:lang w:val="bg-BG"/>
+        </w:rPr>
+        <w:t xml:space="preserve"> По преценка на администраторите на изпита, може да бъде удължено времето за самия изпит, за да бъдат компенсирани изпитваните за допуснатата грешка.</w:t>
       </w:r>
     </w:p>
     <w:sectPr>
@@ -5798,6 +7950,26 @@
       <w:color w:val="2E74B5" w:themeColor="accent1" w:themeShade="BF"/>
     </w:rPr>
   </w:style>
+  <w:style w:type="paragraph" w:styleId="Heading5">
+    <w:name w:val="heading 5"/>
+    <w:basedOn w:val="Normal"/>
+    <w:next w:val="Normal"/>
+    <w:link w:val="Heading5Char"/>
+    <w:uiPriority w:val="9"/>
+    <w:unhideWhenUsed/>
+    <w:qFormat/>
+    <w:rsid w:val="00EA5D87"/>
+    <w:pPr>
+      <w:keepNext/>
+      <w:keepLines/>
+      <w:spacing w:before="40" w:after="0"/>
+      <w:outlineLvl w:val="4"/>
+    </w:pPr>
+    <w:rPr>
+      <w:rFonts w:asciiTheme="majorHAnsi" w:eastAsiaTheme="majorEastAsia" w:hAnsiTheme="majorHAnsi" w:cstheme="majorBidi"/>
+      <w:color w:val="2E74B5" w:themeColor="accent1" w:themeShade="BF"/>
+    </w:rPr>
+  </w:style>
   <w:style w:type="character" w:default="1" w:styleId="DefaultParagraphFont">
     <w:name w:val="Default Paragraph Font"/>
     <w:uiPriority w:val="1"/>
@@ -5919,6 +8091,29 @@
     <w:name w:val="apple-converted-space"/>
     <w:basedOn w:val="DefaultParagraphFont"/>
     <w:rsid w:val="00F808F9"/>
+  </w:style>
+  <w:style w:type="character" w:customStyle="1" w:styleId="Heading5Char">
+    <w:name w:val="Heading 5 Char"/>
+    <w:basedOn w:val="DefaultParagraphFont"/>
+    <w:link w:val="Heading5"/>
+    <w:uiPriority w:val="9"/>
+    <w:rsid w:val="00EA5D87"/>
+    <w:rPr>
+      <w:rFonts w:asciiTheme="majorHAnsi" w:eastAsiaTheme="majorEastAsia" w:hAnsiTheme="majorHAnsi" w:cstheme="majorBidi"/>
+      <w:color w:val="2E74B5" w:themeColor="accent1" w:themeShade="BF"/>
+    </w:rPr>
+  </w:style>
+  <w:style w:type="character" w:styleId="FollowedHyperlink">
+    <w:name w:val="FollowedHyperlink"/>
+    <w:basedOn w:val="DefaultParagraphFont"/>
+    <w:uiPriority w:val="99"/>
+    <w:semiHidden/>
+    <w:unhideWhenUsed/>
+    <w:rsid w:val="00EA5D87"/>
+    <w:rPr>
+      <w:color w:val="954F72" w:themeColor="followedHyperlink"/>
+      <w:u w:val="single"/>
+    </w:rPr>
   </w:style>
 </w:styles>
 </file>

</xml_diff>

<commit_message>
added judge info - check types
</commit_message>
<xml_diff>
--- a/SoftUni_FAQ.docx
+++ b/SoftUni_FAQ.docx
@@ -376,7 +376,21 @@
         <w:rPr>
           <w:lang w:val="bg-BG"/>
         </w:rPr>
-        <w:t xml:space="preserve"> – Жолио Кюри и Г.М. Димитров. </w:t>
+        <w:t xml:space="preserve"> – </w:t>
+      </w:r>
+      <w:proofErr w:type="spellStart"/>
+      <w:r>
+        <w:rPr>
+          <w:lang w:val="bg-BG"/>
+        </w:rPr>
+        <w:t>Жолио</w:t>
+      </w:r>
+      <w:proofErr w:type="spellEnd"/>
+      <w:r>
+        <w:rPr>
+          <w:lang w:val="bg-BG"/>
+        </w:rPr>
+        <w:t xml:space="preserve"> Кюри и Г.М. Димитров. </w:t>
       </w:r>
     </w:p>
     <w:p>
@@ -397,11 +411,19 @@
         </w:rPr>
         <w:t xml:space="preserve">хванете влак до </w:t>
       </w:r>
-      <w:r>
-        <w:rPr>
-          <w:lang w:val="bg-BG"/>
-        </w:rPr>
-        <w:t>Жолио Кюри.</w:t>
+      <w:proofErr w:type="spellStart"/>
+      <w:r>
+        <w:rPr>
+          <w:lang w:val="bg-BG"/>
+        </w:rPr>
+        <w:t>Жолио</w:t>
+      </w:r>
+      <w:proofErr w:type="spellEnd"/>
+      <w:r>
+        <w:rPr>
+          <w:lang w:val="bg-BG"/>
+        </w:rPr>
+        <w:t xml:space="preserve"> Кюри.</w:t>
       </w:r>
     </w:p>
     <w:p>
@@ -495,7 +517,21 @@
         <w:rPr>
           <w:lang w:val="bg-BG"/>
         </w:rPr>
-        <w:t>“СТЦ Интерпред” (1112) или спирка “ж.к. Дианабад” (0627) (на бул. Драган</w:t>
+        <w:t xml:space="preserve">“СТЦ </w:t>
+      </w:r>
+      <w:proofErr w:type="spellStart"/>
+      <w:r>
+        <w:rPr>
+          <w:lang w:val="bg-BG"/>
+        </w:rPr>
+        <w:t>Интерпред</w:t>
+      </w:r>
+      <w:proofErr w:type="spellEnd"/>
+      <w:r>
+        <w:rPr>
+          <w:lang w:val="bg-BG"/>
+        </w:rPr>
+        <w:t>” (1112) или спирка “ж.к. Дианабад” (0627) (на бул. Драган</w:t>
       </w:r>
       <w:r>
         <w:rPr>
@@ -538,7 +574,21 @@
         <w:rPr>
           <w:lang w:val="bg-BG"/>
         </w:rPr>
-        <w:t>“СТЦ Интерпред” (1112) или спирка “ж.к. Дианабад” (0627) (на бул. Драган</w:t>
+        <w:t xml:space="preserve">“СТЦ </w:t>
+      </w:r>
+      <w:proofErr w:type="spellStart"/>
+      <w:r>
+        <w:rPr>
+          <w:lang w:val="bg-BG"/>
+        </w:rPr>
+        <w:t>Интерпред</w:t>
+      </w:r>
+      <w:proofErr w:type="spellEnd"/>
+      <w:r>
+        <w:rPr>
+          <w:lang w:val="bg-BG"/>
+        </w:rPr>
+        <w:t>” (1112) или спирка “ж.к. Дианабад” (0627) (на бул. Драган</w:t>
       </w:r>
       <w:r>
         <w:rPr>
@@ -570,13 +620,7 @@
           <w:lang w:val="bg-BG"/>
         </w:rPr>
         <w:lastRenderedPageBreak/>
-        <w:t xml:space="preserve">88 – Движи се от ж.к. Дружба 2 до Зоопарка. </w:t>
-      </w:r>
-      <w:r>
-        <w:rPr>
-          <w:lang w:val="bg-BG"/>
-        </w:rPr>
-        <w:t xml:space="preserve">Най-близките до университета спирки са </w:t>
+        <w:t xml:space="preserve">88 – Движи се от ж.к. Дружба 2 до Зоопарка. Най-близките до университета спирки са </w:t>
       </w:r>
       <w:r>
         <w:rPr>
@@ -680,13 +724,7 @@
         <w:rPr>
           <w:lang w:val="bg-BG"/>
         </w:rPr>
-        <w:t xml:space="preserve">102 – Движи се от Студентски Град до ж.к. Овча Купел 2. </w:t>
-      </w:r>
-      <w:r>
-        <w:rPr>
-          <w:lang w:val="bg-BG"/>
-        </w:rPr>
-        <w:t xml:space="preserve">Най-близка до университета спирка е </w:t>
+        <w:t xml:space="preserve">102 – Движи се от Студентски Град до ж.к. Овча Купел 2. Най-близка до университета спирка е </w:t>
       </w:r>
       <w:r>
         <w:rPr>
@@ -711,13 +749,7 @@
         <w:rPr>
           <w:lang w:val="bg-BG"/>
         </w:rPr>
-        <w:t xml:space="preserve">280 – Движи се от Студентски Град до СУ „Св. Климент Охридски“ (покрай Техническия Университет, след това по Цариградско Шосе). </w:t>
-      </w:r>
-      <w:r>
-        <w:rPr>
-          <w:lang w:val="bg-BG"/>
-        </w:rPr>
-        <w:t xml:space="preserve">Най-близка до университета спирка е </w:t>
+        <w:t xml:space="preserve">280 – Движи се от Студентски Град до СУ „Св. Климент Охридски“ (покрай Техническия Университет, след това по Цариградско Шосе). Най-близка до университета спирка е </w:t>
       </w:r>
       <w:r>
         <w:rPr>
@@ -766,13 +798,7 @@
         <w:rPr>
           <w:lang w:val="bg-BG"/>
         </w:rPr>
-        <w:t>294</w:t>
-      </w:r>
-      <w:r>
-        <w:rPr>
-          <w:lang w:val="bg-BG"/>
-        </w:rPr>
-        <w:t xml:space="preserve"> – Движи се от Студентски Град до </w:t>
+        <w:t xml:space="preserve">294 – Движи се от Студентски Град до </w:t>
       </w:r>
       <w:r>
         <w:rPr>
@@ -839,13 +865,7 @@
         <w:rPr>
           <w:lang w:val="bg-BG"/>
         </w:rPr>
-        <w:t xml:space="preserve"> – Движи се от СБАЛ по Онкология до с. Бистрица. </w:t>
-      </w:r>
-      <w:r>
-        <w:rPr>
-          <w:lang w:val="bg-BG"/>
-        </w:rPr>
-        <w:t xml:space="preserve">Най-близка до университета спирка е </w:t>
+        <w:t xml:space="preserve"> – Движи се от СБАЛ по Онкология до с. Бистрица. Най-близка до университета спирка е </w:t>
       </w:r>
       <w:r>
         <w:rPr>
@@ -906,19 +926,7 @@
         <w:rPr>
           <w:lang w:val="bg-BG"/>
         </w:rPr>
-        <w:t xml:space="preserve">Движи се от СБАЛ по Онкология до с. </w:t>
-      </w:r>
-      <w:r>
-        <w:rPr>
-          <w:lang w:val="bg-BG"/>
-        </w:rPr>
-        <w:t>Плана</w:t>
-      </w:r>
-      <w:r>
-        <w:rPr>
-          <w:lang w:val="bg-BG"/>
-        </w:rPr>
-        <w:t xml:space="preserve">. Най-близка до университета спирка е </w:t>
+        <w:t xml:space="preserve">Движи се от СБАЛ по Онкология до с. Плана. Най-близка до университета спирка е </w:t>
       </w:r>
       <w:r>
         <w:rPr>
@@ -979,25 +987,7 @@
         <w:rPr>
           <w:lang w:val="bg-BG"/>
         </w:rPr>
-        <w:t xml:space="preserve">- </w:t>
-      </w:r>
-      <w:r>
-        <w:rPr>
-          <w:lang w:val="bg-BG"/>
-        </w:rPr>
-        <w:t xml:space="preserve">Движи се от СБАЛ по Онкология до </w:t>
-      </w:r>
-      <w:r>
-        <w:rPr>
-          <w:lang w:val="bg-BG"/>
-        </w:rPr>
-        <w:t>лифт Симеоново</w:t>
-      </w:r>
-      <w:r>
-        <w:rPr>
-          <w:lang w:val="bg-BG"/>
-        </w:rPr>
-        <w:t xml:space="preserve">. Най-близка до университета спирка е </w:t>
+        <w:t xml:space="preserve">- Движи се от СБАЛ по Онкология до лифт Симеоново. Най-близка до университета спирка е </w:t>
       </w:r>
       <w:r>
         <w:rPr>
@@ -1103,25 +1093,7 @@
         <w:rPr>
           <w:lang w:val="bg-BG"/>
         </w:rPr>
-        <w:t xml:space="preserve"> - </w:t>
-      </w:r>
-      <w:r>
-        <w:rPr>
-          <w:lang w:val="bg-BG"/>
-        </w:rPr>
-        <w:t xml:space="preserve">Движи се от </w:t>
-      </w:r>
-      <w:r>
-        <w:rPr>
-          <w:lang w:val="bg-BG"/>
-        </w:rPr>
-        <w:t>кв. Овча Купел</w:t>
-      </w:r>
-      <w:r>
-        <w:rPr>
-          <w:lang w:val="bg-BG"/>
-        </w:rPr>
-        <w:t xml:space="preserve"> до Студентски Град. Спира в близост до метро станция Г.М. Димитров.</w:t>
+        <w:t xml:space="preserve"> - Движи се от кв. Овча Купел до Студентски Град. Спира в близост до метро станция Г.М. Димитров.</w:t>
       </w:r>
     </w:p>
     <w:p>
@@ -1305,7 +1277,21 @@
         <w:rPr>
           <w:lang w:val="bg-BG"/>
         </w:rPr>
-        <w:t xml:space="preserve"> &lt;скрийншот&gt;</w:t>
+        <w:t xml:space="preserve"> &lt;</w:t>
+      </w:r>
+      <w:proofErr w:type="spellStart"/>
+      <w:r>
+        <w:rPr>
+          <w:lang w:val="bg-BG"/>
+        </w:rPr>
+        <w:t>скрийншот</w:t>
+      </w:r>
+      <w:proofErr w:type="spellEnd"/>
+      <w:r>
+        <w:rPr>
+          <w:lang w:val="bg-BG"/>
+        </w:rPr>
+        <w:t>&gt;</w:t>
       </w:r>
     </w:p>
     <w:p>
@@ -1390,7 +1376,21 @@
         <w:rPr>
           <w:lang w:val="bg-BG"/>
         </w:rPr>
-        <w:t xml:space="preserve"> &lt;mailto линк&gt; или чрез формата за контакт на сайта (</w:t>
+        <w:t xml:space="preserve"> &lt;</w:t>
+      </w:r>
+      <w:proofErr w:type="spellStart"/>
+      <w:r>
+        <w:rPr>
+          <w:lang w:val="bg-BG"/>
+        </w:rPr>
+        <w:t>mailto</w:t>
+      </w:r>
+      <w:proofErr w:type="spellEnd"/>
+      <w:r>
+        <w:rPr>
+          <w:lang w:val="bg-BG"/>
+        </w:rPr>
+        <w:t xml:space="preserve"> линк&gt; или чрез формата за контакт на сайта (</w:t>
       </w:r>
       <w:hyperlink r:id="rId7" w:history="1">
         <w:r>
@@ -1635,7 +1635,35 @@
         <w:rPr>
           <w:lang w:val="bg-BG"/>
         </w:rPr>
-        <w:t>Паралелно с редовните занятия се провеждат и т.нар. fast track курсове, като участието в тях е по желание; всеки такъв курс си има отделно разписание.</w:t>
+        <w:t xml:space="preserve">Паралелно с редовните занятия се провеждат и т.нар. </w:t>
+      </w:r>
+      <w:proofErr w:type="spellStart"/>
+      <w:r>
+        <w:rPr>
+          <w:lang w:val="bg-BG"/>
+        </w:rPr>
+        <w:t>fast</w:t>
+      </w:r>
+      <w:proofErr w:type="spellEnd"/>
+      <w:r>
+        <w:rPr>
+          <w:lang w:val="bg-BG"/>
+        </w:rPr>
+        <w:t xml:space="preserve"> </w:t>
+      </w:r>
+      <w:proofErr w:type="spellStart"/>
+      <w:r>
+        <w:rPr>
+          <w:lang w:val="bg-BG"/>
+        </w:rPr>
+        <w:t>track</w:t>
+      </w:r>
+      <w:proofErr w:type="spellEnd"/>
+      <w:r>
+        <w:rPr>
+          <w:lang w:val="bg-BG"/>
+        </w:rPr>
+        <w:t xml:space="preserve"> курсове, като участието в тях е по желание; всеки такъв курс си има отделно разписание.</w:t>
       </w:r>
     </w:p>
     <w:p>
@@ -2773,19 +2801,7 @@
         <w:rPr>
           <w:lang w:val="bg-BG"/>
         </w:rPr>
-        <w:t xml:space="preserve">Как протича обучението през </w:t>
-      </w:r>
-      <w:r>
-        <w:rPr>
-          <w:lang w:val="bg-BG"/>
-        </w:rPr>
-        <w:t>втората</w:t>
-      </w:r>
-      <w:r>
-        <w:rPr>
-          <w:lang w:val="bg-BG"/>
-        </w:rPr>
-        <w:t xml:space="preserve"> година от следването?</w:t>
+        <w:t>Как протича обучението през втората година от следването?</w:t>
       </w:r>
     </w:p>
     <w:p>
@@ -2800,8 +2816,13 @@
         </w:rPr>
         <w:t xml:space="preserve">Втората година от обучението в СофтУни предвижда студентите сами да избират какви предмети да изучават, като имат право да избират измежду някакъв набор от т.нар. </w:t>
       </w:r>
-      <w:r>
-        <w:t xml:space="preserve">fast track </w:t>
+      <w:proofErr w:type="gramStart"/>
+      <w:r>
+        <w:t>fast</w:t>
+      </w:r>
+      <w:proofErr w:type="gramEnd"/>
+      <w:r>
+        <w:t xml:space="preserve"> track </w:t>
       </w:r>
       <w:r>
         <w:rPr>
@@ -3348,7 +3369,21 @@
         <w:rPr>
           <w:lang w:val="bg-BG"/>
         </w:rPr>
-        <w:t xml:space="preserve"> &lt;скрийншот&gt;</w:t>
+        <w:t xml:space="preserve"> &lt;</w:t>
+      </w:r>
+      <w:proofErr w:type="spellStart"/>
+      <w:r>
+        <w:rPr>
+          <w:lang w:val="bg-BG"/>
+        </w:rPr>
+        <w:t>скрийншот</w:t>
+      </w:r>
+      <w:proofErr w:type="spellEnd"/>
+      <w:r>
+        <w:rPr>
+          <w:lang w:val="bg-BG"/>
+        </w:rPr>
+        <w:t>&gt;</w:t>
       </w:r>
     </w:p>
     <w:p>
@@ -3381,7 +3416,21 @@
         <w:rPr>
           <w:lang w:val="bg-BG"/>
         </w:rPr>
-        <w:t xml:space="preserve"> &lt;скрийншот&gt;</w:t>
+        <w:t xml:space="preserve"> &lt;</w:t>
+      </w:r>
+      <w:proofErr w:type="spellStart"/>
+      <w:r>
+        <w:rPr>
+          <w:lang w:val="bg-BG"/>
+        </w:rPr>
+        <w:t>скрийншот</w:t>
+      </w:r>
+      <w:proofErr w:type="spellEnd"/>
+      <w:r>
+        <w:rPr>
+          <w:lang w:val="bg-BG"/>
+        </w:rPr>
+        <w:t>&gt;</w:t>
       </w:r>
     </w:p>
     <w:p>
@@ -3501,13 +3550,83 @@
         <w:rPr>
           <w:lang w:val="bg-BG"/>
         </w:rPr>
-        <w:t>За всяко домашно е ясно посочено какви формати може да използвате. Най-често трябва да направите архивен файл (.zip, .7z, .rar), в други случаи е позволено да качвате .txt, .pptx и др.</w:t>
-      </w:r>
-      <w:r>
-        <w:rPr>
-          <w:lang w:val="bg-BG"/>
-        </w:rPr>
-        <w:t xml:space="preserve"> &lt;скрийншот&gt;</w:t>
+        <w:t>За всяко домашно е ясно посочено какви формати може да използвате. Най-често трябва да направите архивен файл (.</w:t>
+      </w:r>
+      <w:proofErr w:type="spellStart"/>
+      <w:r>
+        <w:rPr>
+          <w:lang w:val="bg-BG"/>
+        </w:rPr>
+        <w:t>zip</w:t>
+      </w:r>
+      <w:proofErr w:type="spellEnd"/>
+      <w:r>
+        <w:rPr>
+          <w:lang w:val="bg-BG"/>
+        </w:rPr>
+        <w:t>, .7z, .</w:t>
+      </w:r>
+      <w:proofErr w:type="spellStart"/>
+      <w:r>
+        <w:rPr>
+          <w:lang w:val="bg-BG"/>
+        </w:rPr>
+        <w:t>rar</w:t>
+      </w:r>
+      <w:proofErr w:type="spellEnd"/>
+      <w:r>
+        <w:rPr>
+          <w:lang w:val="bg-BG"/>
+        </w:rPr>
+        <w:t>), в други случаи е позволено да качвате .</w:t>
+      </w:r>
+      <w:proofErr w:type="spellStart"/>
+      <w:r>
+        <w:rPr>
+          <w:lang w:val="bg-BG"/>
+        </w:rPr>
+        <w:t>txt</w:t>
+      </w:r>
+      <w:proofErr w:type="spellEnd"/>
+      <w:r>
+        <w:rPr>
+          <w:lang w:val="bg-BG"/>
+        </w:rPr>
+        <w:t>, .</w:t>
+      </w:r>
+      <w:proofErr w:type="spellStart"/>
+      <w:r>
+        <w:rPr>
+          <w:lang w:val="bg-BG"/>
+        </w:rPr>
+        <w:t>pptx</w:t>
+      </w:r>
+      <w:proofErr w:type="spellEnd"/>
+      <w:r>
+        <w:rPr>
+          <w:lang w:val="bg-BG"/>
+        </w:rPr>
+        <w:t xml:space="preserve"> и др.</w:t>
+      </w:r>
+      <w:r>
+        <w:rPr>
+          <w:lang w:val="bg-BG"/>
+        </w:rPr>
+        <w:t xml:space="preserve"> &lt;</w:t>
+      </w:r>
+      <w:proofErr w:type="spellStart"/>
+      <w:r>
+        <w:rPr>
+          <w:lang w:val="bg-BG"/>
+        </w:rPr>
+        <w:t>скрийншот</w:t>
+      </w:r>
+      <w:proofErr w:type="spellEnd"/>
+      <w:r>
+        <w:rPr>
+          <w:lang w:val="bg-BG"/>
+        </w:rPr>
+        <w:t>&gt;</w:t>
       </w:r>
     </w:p>
     <w:p>
@@ -3566,7 +3685,21 @@
         <w:rPr>
           <w:lang w:val="bg-BG"/>
         </w:rPr>
-        <w:t>&lt;скрийншот&gt;</w:t>
+        <w:t>&lt;</w:t>
+      </w:r>
+      <w:proofErr w:type="spellStart"/>
+      <w:r>
+        <w:rPr>
+          <w:lang w:val="bg-BG"/>
+        </w:rPr>
+        <w:t>скрийншот</w:t>
+      </w:r>
+      <w:proofErr w:type="spellEnd"/>
+      <w:r>
+        <w:rPr>
+          <w:lang w:val="bg-BG"/>
+        </w:rPr>
+        <w:t>&gt;</w:t>
       </w:r>
     </w:p>
     <w:p>
@@ -3670,7 +3803,21 @@
         <w:rPr>
           <w:lang w:val="bg-BG"/>
         </w:rPr>
-        <w:t xml:space="preserve"> &lt;скрийншот&gt;</w:t>
+        <w:t xml:space="preserve"> &lt;</w:t>
+      </w:r>
+      <w:proofErr w:type="spellStart"/>
+      <w:r>
+        <w:rPr>
+          <w:lang w:val="bg-BG"/>
+        </w:rPr>
+        <w:t>скрийншот</w:t>
+      </w:r>
+      <w:proofErr w:type="spellEnd"/>
+      <w:r>
+        <w:rPr>
+          <w:lang w:val="bg-BG"/>
+        </w:rPr>
+        <w:t>&gt;</w:t>
       </w:r>
     </w:p>
     <w:p>
@@ -3716,7 +3863,21 @@
         <w:rPr>
           <w:lang w:val="bg-BG"/>
         </w:rPr>
-        <w:t>&lt;скрийншот&gt;</w:t>
+        <w:t>&lt;</w:t>
+      </w:r>
+      <w:proofErr w:type="spellStart"/>
+      <w:r>
+        <w:rPr>
+          <w:lang w:val="bg-BG"/>
+        </w:rPr>
+        <w:t>скрийншот</w:t>
+      </w:r>
+      <w:proofErr w:type="spellEnd"/>
+      <w:r>
+        <w:rPr>
+          <w:lang w:val="bg-BG"/>
+        </w:rPr>
+        <w:t>&gt;</w:t>
       </w:r>
     </w:p>
     <w:p>
@@ -3744,13 +3905,27 @@
         <w:rPr>
           <w:lang w:val="bg-BG"/>
         </w:rPr>
-        <w:t>3) При събмитв</w:t>
-      </w:r>
-      <w:r>
-        <w:rPr>
-          <w:lang w:val="bg-BG"/>
-        </w:rPr>
-        <w:t>ане на оценката и придружаващия</w:t>
+        <w:t xml:space="preserve">3) При </w:t>
+      </w:r>
+      <w:proofErr w:type="spellStart"/>
+      <w:r>
+        <w:rPr>
+          <w:lang w:val="bg-BG"/>
+        </w:rPr>
+        <w:t>събмитв</w:t>
+      </w:r>
+      <w:r>
+        <w:rPr>
+          <w:lang w:val="bg-BG"/>
+        </w:rPr>
+        <w:t>ане</w:t>
+      </w:r>
+      <w:proofErr w:type="spellEnd"/>
+      <w:r>
+        <w:rPr>
+          <w:lang w:val="bg-BG"/>
+        </w:rPr>
+        <w:t xml:space="preserve"> на оценката и придружаващия</w:t>
       </w:r>
       <w:r>
         <w:rPr>
@@ -3776,7 +3951,21 @@
         <w:rPr>
           <w:lang w:val="bg-BG"/>
         </w:rPr>
-        <w:t>&lt;скрийншот&gt;</w:t>
+        <w:t>&lt;</w:t>
+      </w:r>
+      <w:proofErr w:type="spellStart"/>
+      <w:r>
+        <w:rPr>
+          <w:lang w:val="bg-BG"/>
+        </w:rPr>
+        <w:t>скрийншот</w:t>
+      </w:r>
+      <w:proofErr w:type="spellEnd"/>
+      <w:r>
+        <w:rPr>
+          <w:lang w:val="bg-BG"/>
+        </w:rPr>
+        <w:t>&gt;</w:t>
       </w:r>
     </w:p>
     <w:p>
@@ -4028,7 +4217,21 @@
         <w:rPr>
           <w:lang w:val="bg-BG"/>
         </w:rPr>
-        <w:t>&lt;обяснения и скрийншот&gt;</w:t>
+        <w:t xml:space="preserve">&lt;обяснения и </w:t>
+      </w:r>
+      <w:proofErr w:type="spellStart"/>
+      <w:r>
+        <w:rPr>
+          <w:lang w:val="bg-BG"/>
+        </w:rPr>
+        <w:t>скрийншот</w:t>
+      </w:r>
+      <w:proofErr w:type="spellEnd"/>
+      <w:r>
+        <w:rPr>
+          <w:lang w:val="bg-BG"/>
+        </w:rPr>
+        <w:t>&gt;</w:t>
       </w:r>
     </w:p>
     <w:p>
@@ -4328,7 +4531,21 @@
         <w:rPr>
           <w:lang w:val="bg-BG"/>
         </w:rPr>
-        <w:t>&lt;скрийншот&gt;</w:t>
+        <w:t>&lt;</w:t>
+      </w:r>
+      <w:proofErr w:type="spellStart"/>
+      <w:r>
+        <w:rPr>
+          <w:lang w:val="bg-BG"/>
+        </w:rPr>
+        <w:t>скрийншот</w:t>
+      </w:r>
+      <w:proofErr w:type="spellEnd"/>
+      <w:r>
+        <w:rPr>
+          <w:lang w:val="bg-BG"/>
+        </w:rPr>
+        <w:t>&gt;</w:t>
       </w:r>
     </w:p>
     <w:p>
@@ -4567,7 +4784,21 @@
         <w:rPr>
           <w:lang w:val="bg-BG"/>
         </w:rPr>
-        <w:t>&lt;скрийншот&gt;</w:t>
+        <w:t>&lt;</w:t>
+      </w:r>
+      <w:proofErr w:type="spellStart"/>
+      <w:r>
+        <w:rPr>
+          <w:lang w:val="bg-BG"/>
+        </w:rPr>
+        <w:t>скрийншот</w:t>
+      </w:r>
+      <w:proofErr w:type="spellEnd"/>
+      <w:r>
+        <w:rPr>
+          <w:lang w:val="bg-BG"/>
+        </w:rPr>
+        <w:t>&gt;</w:t>
       </w:r>
     </w:p>
     <w:p>
@@ -4761,7 +4992,21 @@
         <w:rPr>
           <w:lang w:val="bg-BG"/>
         </w:rPr>
-        <w:t xml:space="preserve">За да добиете представа за трудността на задачите, разгледайте темите, давани на предишни изпити в Judge системата: </w:t>
+        <w:t xml:space="preserve">За да добиете представа за трудността на задачите, разгледайте темите, давани на предишни изпити в </w:t>
+      </w:r>
+      <w:proofErr w:type="spellStart"/>
+      <w:r>
+        <w:rPr>
+          <w:lang w:val="bg-BG"/>
+        </w:rPr>
+        <w:t>Judge</w:t>
+      </w:r>
+      <w:proofErr w:type="spellEnd"/>
+      <w:r>
+        <w:rPr>
+          <w:lang w:val="bg-BG"/>
+        </w:rPr>
+        <w:t xml:space="preserve"> системата: </w:t>
       </w:r>
       <w:hyperlink r:id="rId12" w:history="1">
         <w:r>
@@ -4817,20 +5062,48 @@
           <w:lang w:val="bg-BG"/>
         </w:rPr>
         <w:lastRenderedPageBreak/>
-        <w:t>&lt;скрийншоти&gt;</w:t>
-      </w:r>
-    </w:p>
-    <w:p>
-      <w:pPr>
-        <w:rPr>
-          <w:lang w:val="bg-BG"/>
-        </w:rPr>
-      </w:pPr>
-      <w:r>
-        <w:rPr>
-          <w:lang w:val="bg-BG"/>
-        </w:rPr>
-        <w:t xml:space="preserve">За изпитите, които се оценяват в автоматизираната система Judge, всички материали са достъпни от тук: </w:t>
+        <w:t>&lt;</w:t>
+      </w:r>
+      <w:proofErr w:type="spellStart"/>
+      <w:r>
+        <w:rPr>
+          <w:lang w:val="bg-BG"/>
+        </w:rPr>
+        <w:t>скрийншоти</w:t>
+      </w:r>
+      <w:proofErr w:type="spellEnd"/>
+      <w:r>
+        <w:rPr>
+          <w:lang w:val="bg-BG"/>
+        </w:rPr>
+        <w:t>&gt;</w:t>
+      </w:r>
+    </w:p>
+    <w:p>
+      <w:pPr>
+        <w:rPr>
+          <w:lang w:val="bg-BG"/>
+        </w:rPr>
+      </w:pPr>
+      <w:r>
+        <w:rPr>
+          <w:lang w:val="bg-BG"/>
+        </w:rPr>
+        <w:t xml:space="preserve">За изпитите, които се оценяват в автоматизираната система </w:t>
+      </w:r>
+      <w:proofErr w:type="spellStart"/>
+      <w:r>
+        <w:rPr>
+          <w:lang w:val="bg-BG"/>
+        </w:rPr>
+        <w:t>Judge</w:t>
+      </w:r>
+      <w:proofErr w:type="spellEnd"/>
+      <w:r>
+        <w:rPr>
+          <w:lang w:val="bg-BG"/>
+        </w:rPr>
+        <w:t xml:space="preserve">, всички материали са достъпни от тук: </w:t>
       </w:r>
       <w:hyperlink r:id="rId13" w:history="1">
         <w:r>
@@ -4980,7 +5253,21 @@
         <w:rPr>
           <w:lang w:val="bg-BG"/>
         </w:rPr>
-        <w:t>Търсене в интернет, включително туториали, форуми (без да задавате въпроси в тях)</w:t>
+        <w:t xml:space="preserve">Търсене в интернет, включително </w:t>
+      </w:r>
+      <w:proofErr w:type="spellStart"/>
+      <w:r>
+        <w:rPr>
+          <w:lang w:val="bg-BG"/>
+        </w:rPr>
+        <w:t>туториали</w:t>
+      </w:r>
+      <w:proofErr w:type="spellEnd"/>
+      <w:r>
+        <w:rPr>
+          <w:lang w:val="bg-BG"/>
+        </w:rPr>
+        <w:t>, форуми (без да задавате въпроси в тях)</w:t>
       </w:r>
     </w:p>
     <w:p>
@@ -5023,7 +5310,21 @@
         <w:rPr>
           <w:lang w:val="bg-BG"/>
         </w:rPr>
-        <w:t xml:space="preserve"> по телефон/имейл/скайп/фейсбук и др.</w:t>
+        <w:t xml:space="preserve"> по телефон/имейл/скайп/</w:t>
+      </w:r>
+      <w:proofErr w:type="spellStart"/>
+      <w:r>
+        <w:rPr>
+          <w:lang w:val="bg-BG"/>
+        </w:rPr>
+        <w:t>фейсбук</w:t>
+      </w:r>
+      <w:proofErr w:type="spellEnd"/>
+      <w:r>
+        <w:rPr>
+          <w:lang w:val="bg-BG"/>
+        </w:rPr>
+        <w:t xml:space="preserve"> и др.</w:t>
       </w:r>
     </w:p>
     <w:p>
@@ -5047,7 +5348,21 @@
         <w:rPr>
           <w:lang w:val="bg-BG"/>
         </w:rPr>
-        <w:t xml:space="preserve"> като скайп, ICQ, Pidgin, IRC, и т.н.</w:t>
+        <w:t xml:space="preserve"> като скайп, ICQ, </w:t>
+      </w:r>
+      <w:proofErr w:type="spellStart"/>
+      <w:r>
+        <w:rPr>
+          <w:lang w:val="bg-BG"/>
+        </w:rPr>
+        <w:t>Pidgin</w:t>
+      </w:r>
+      <w:proofErr w:type="spellEnd"/>
+      <w:r>
+        <w:rPr>
+          <w:lang w:val="bg-BG"/>
+        </w:rPr>
+        <w:t>, IRC, и т.н.</w:t>
       </w:r>
     </w:p>
     <w:p>
@@ -5065,7 +5380,63 @@
         <w:rPr>
           <w:lang w:val="bg-BG"/>
         </w:rPr>
-        <w:t>Ползването на програми за споделяне на файлове като Google Drive, Dropbox, торент клиенти и т.н.</w:t>
+        <w:t xml:space="preserve">Ползването на програми за споделяне на файлове като </w:t>
+      </w:r>
+      <w:proofErr w:type="spellStart"/>
+      <w:r>
+        <w:rPr>
+          <w:lang w:val="bg-BG"/>
+        </w:rPr>
+        <w:t>Google</w:t>
+      </w:r>
+      <w:proofErr w:type="spellEnd"/>
+      <w:r>
+        <w:rPr>
+          <w:lang w:val="bg-BG"/>
+        </w:rPr>
+        <w:t xml:space="preserve"> </w:t>
+      </w:r>
+      <w:proofErr w:type="spellStart"/>
+      <w:r>
+        <w:rPr>
+          <w:lang w:val="bg-BG"/>
+        </w:rPr>
+        <w:t>Drive</w:t>
+      </w:r>
+      <w:proofErr w:type="spellEnd"/>
+      <w:r>
+        <w:rPr>
+          <w:lang w:val="bg-BG"/>
+        </w:rPr>
+        <w:t xml:space="preserve">, </w:t>
+      </w:r>
+      <w:proofErr w:type="spellStart"/>
+      <w:r>
+        <w:rPr>
+          <w:lang w:val="bg-BG"/>
+        </w:rPr>
+        <w:t>Dropbox</w:t>
+      </w:r>
+      <w:proofErr w:type="spellEnd"/>
+      <w:r>
+        <w:rPr>
+          <w:lang w:val="bg-BG"/>
+        </w:rPr>
+        <w:t xml:space="preserve">, </w:t>
+      </w:r>
+      <w:proofErr w:type="spellStart"/>
+      <w:r>
+        <w:rPr>
+          <w:lang w:val="bg-BG"/>
+        </w:rPr>
+        <w:t>торент</w:t>
+      </w:r>
+      <w:proofErr w:type="spellEnd"/>
+      <w:r>
+        <w:rPr>
+          <w:lang w:val="bg-BG"/>
+        </w:rPr>
+        <w:t xml:space="preserve"> клиенти и т.н.</w:t>
       </w:r>
     </w:p>
     <w:p>
@@ -5083,7 +5454,35 @@
         <w:rPr>
           <w:lang w:val="bg-BG"/>
         </w:rPr>
-        <w:t>Ползването на програми за отдалечен контрол като Team Viewer и др.</w:t>
+        <w:t xml:space="preserve">Ползването на програми за отдалечен контрол като </w:t>
+      </w:r>
+      <w:proofErr w:type="spellStart"/>
+      <w:r>
+        <w:rPr>
+          <w:lang w:val="bg-BG"/>
+        </w:rPr>
+        <w:t>Team</w:t>
+      </w:r>
+      <w:proofErr w:type="spellEnd"/>
+      <w:r>
+        <w:rPr>
+          <w:lang w:val="bg-BG"/>
+        </w:rPr>
+        <w:t xml:space="preserve"> </w:t>
+      </w:r>
+      <w:proofErr w:type="spellStart"/>
+      <w:r>
+        <w:rPr>
+          <w:lang w:val="bg-BG"/>
+        </w:rPr>
+        <w:t>Viewer</w:t>
+      </w:r>
+      <w:proofErr w:type="spellEnd"/>
+      <w:r>
+        <w:rPr>
+          <w:lang w:val="bg-BG"/>
+        </w:rPr>
+        <w:t xml:space="preserve"> и др.</w:t>
       </w:r>
     </w:p>
     <w:p>
@@ -5114,7 +5513,21 @@
         <w:rPr>
           <w:lang w:val="bg-BG"/>
         </w:rPr>
-        <w:t>По време на изпит ще трябва да изтеглите и инсталирате Sentinel клиентът, който следи дали на компютъра ви са активни програми, които не е позволено да ползвате. Програмата може да нам</w:t>
+        <w:t xml:space="preserve">По време на изпит ще трябва да изтеглите и инсталирате </w:t>
+      </w:r>
+      <w:proofErr w:type="spellStart"/>
+      <w:r>
+        <w:rPr>
+          <w:lang w:val="bg-BG"/>
+        </w:rPr>
+        <w:t>Sentinel</w:t>
+      </w:r>
+      <w:proofErr w:type="spellEnd"/>
+      <w:r>
+        <w:rPr>
+          <w:lang w:val="bg-BG"/>
+        </w:rPr>
+        <w:t xml:space="preserve"> клиентът, който следи дали на компютъра ви са активни програми, които не е позволено да ползвате. Програмата може да нам</w:t>
       </w:r>
       <w:r>
         <w:rPr>
@@ -5133,7 +5546,21 @@
         <w:rPr>
           <w:lang w:val="bg-BG"/>
         </w:rPr>
-        <w:t>&lt;допълнение на обяснението + скрийшоти&gt;.</w:t>
+        <w:t xml:space="preserve">&lt;допълнение на обяснението + </w:t>
+      </w:r>
+      <w:proofErr w:type="spellStart"/>
+      <w:r>
+        <w:rPr>
+          <w:lang w:val="bg-BG"/>
+        </w:rPr>
+        <w:t>скрийшоти</w:t>
+      </w:r>
+      <w:proofErr w:type="spellEnd"/>
+      <w:r>
+        <w:rPr>
+          <w:lang w:val="bg-BG"/>
+        </w:rPr>
+        <w:t>&gt;.</w:t>
       </w:r>
     </w:p>
     <w:p>
@@ -5250,8 +5677,16 @@
         <w:rPr>
           <w:lang w:val="bg-BG"/>
         </w:rPr>
-        <w:t>1) автоматизирано оценяване от системата Judge</w:t>
-      </w:r>
+        <w:t xml:space="preserve">1) автоматизирано оценяване от системата </w:t>
+      </w:r>
+      <w:proofErr w:type="spellStart"/>
+      <w:r>
+        <w:rPr>
+          <w:lang w:val="bg-BG"/>
+        </w:rPr>
+        <w:t>Judge</w:t>
+      </w:r>
+      <w:proofErr w:type="spellEnd"/>
     </w:p>
     <w:p>
       <w:pPr>
@@ -5314,7 +5749,21 @@
         <w:rPr>
           <w:lang w:val="bg-BG"/>
         </w:rPr>
-        <w:t xml:space="preserve"> по Web Fundamentals.</w:t>
+        <w:t xml:space="preserve"> по </w:t>
+      </w:r>
+      <w:proofErr w:type="spellStart"/>
+      <w:r>
+        <w:rPr>
+          <w:lang w:val="bg-BG"/>
+        </w:rPr>
+        <w:t>Web</w:t>
+      </w:r>
+      <w:proofErr w:type="spellEnd"/>
+      <w:r>
+        <w:rPr>
+          <w:lang w:val="bg-BG"/>
+        </w:rPr>
+        <w:t xml:space="preserve"> Fundamentals.</w:t>
       </w:r>
     </w:p>
     <w:p>
@@ -5340,7 +5789,21 @@
         <w:rPr>
           <w:lang w:val="bg-BG"/>
         </w:rPr>
-        <w:t>ректност от Judge системата, след к</w:t>
+        <w:t xml:space="preserve">ректност от </w:t>
+      </w:r>
+      <w:proofErr w:type="spellStart"/>
+      <w:r>
+        <w:rPr>
+          <w:lang w:val="bg-BG"/>
+        </w:rPr>
+        <w:t>Judge</w:t>
+      </w:r>
+      <w:proofErr w:type="spellEnd"/>
+      <w:r>
+        <w:rPr>
+          <w:lang w:val="bg-BG"/>
+        </w:rPr>
+        <w:t xml:space="preserve"> системата, след к</w:t>
       </w:r>
       <w:r>
         <w:rPr>
@@ -5490,8 +5953,16 @@
         <w:rPr>
           <w:lang w:val="bg-BG"/>
         </w:rPr>
-        <w:t>Автоматизираната система за оценка Judge</w:t>
-      </w:r>
+        <w:t xml:space="preserve">Автоматизираната система за оценка </w:t>
+      </w:r>
+      <w:proofErr w:type="spellStart"/>
+      <w:r>
+        <w:rPr>
+          <w:lang w:val="bg-BG"/>
+        </w:rPr>
+        <w:t>Judge</w:t>
+      </w:r>
+      <w:proofErr w:type="spellEnd"/>
     </w:p>
     <w:p>
       <w:pPr>
@@ -5511,20 +5982,42 @@
         <w:rPr>
           <w:lang w:val="bg-BG"/>
         </w:rPr>
-        <w:t>Какво е Judge?</w:t>
-      </w:r>
-    </w:p>
-    <w:p>
-      <w:pPr>
-        <w:rPr>
-          <w:lang w:val="bg-BG"/>
-        </w:rPr>
-      </w:pPr>
-      <w:r>
-        <w:rPr>
-          <w:lang w:val="bg-BG"/>
-        </w:rPr>
-        <w:t>Judge е автоматизирана система, която тества решенията на задачите в реално време. Резултатът от тестването се показва веднага.</w:t>
+        <w:t xml:space="preserve">Какво е </w:t>
+      </w:r>
+      <w:proofErr w:type="spellStart"/>
+      <w:r>
+        <w:rPr>
+          <w:lang w:val="bg-BG"/>
+        </w:rPr>
+        <w:t>Judge</w:t>
+      </w:r>
+      <w:proofErr w:type="spellEnd"/>
+      <w:r>
+        <w:rPr>
+          <w:lang w:val="bg-BG"/>
+        </w:rPr>
+        <w:t>?</w:t>
+      </w:r>
+    </w:p>
+    <w:p>
+      <w:pPr>
+        <w:rPr>
+          <w:lang w:val="bg-BG"/>
+        </w:rPr>
+      </w:pPr>
+      <w:proofErr w:type="spellStart"/>
+      <w:r>
+        <w:rPr>
+          <w:lang w:val="bg-BG"/>
+        </w:rPr>
+        <w:t>Judge</w:t>
+      </w:r>
+      <w:proofErr w:type="spellEnd"/>
+      <w:r>
+        <w:rPr>
+          <w:lang w:val="bg-BG"/>
+        </w:rPr>
+        <w:t xml:space="preserve"> е автоматизирана система, която тества решенията на задачите в реално време. Резултатът от тестването се показва веднага.</w:t>
       </w:r>
     </w:p>
     <w:p>
@@ -5551,7 +6044,35 @@
         <w:rPr>
           <w:lang w:val="bg-BG"/>
         </w:rPr>
-        <w:t>Не, няма ограничение на броя тествания/събмити. Възможно е да има някакво кратко ограничение на времето между два събмита, но то не е особено голямо (от порядъка на 10-30 секунди).</w:t>
+        <w:t>Не, няма ограничение на броя тествания/</w:t>
+      </w:r>
+      <w:proofErr w:type="spellStart"/>
+      <w:r>
+        <w:rPr>
+          <w:lang w:val="bg-BG"/>
+        </w:rPr>
+        <w:t>събмити</w:t>
+      </w:r>
+      <w:proofErr w:type="spellEnd"/>
+      <w:r>
+        <w:rPr>
+          <w:lang w:val="bg-BG"/>
+        </w:rPr>
+        <w:t xml:space="preserve">. Възможно е да има някакво кратко ограничение на времето между два </w:t>
+      </w:r>
+      <w:proofErr w:type="spellStart"/>
+      <w:r>
+        <w:rPr>
+          <w:lang w:val="bg-BG"/>
+        </w:rPr>
+        <w:t>събмита</w:t>
+      </w:r>
+      <w:proofErr w:type="spellEnd"/>
+      <w:r>
+        <w:rPr>
+          <w:lang w:val="bg-BG"/>
+        </w:rPr>
+        <w:t>, но то не е особено голямо (от порядъка на 10-30 секунди).</w:t>
       </w:r>
     </w:p>
     <w:p>
@@ -5578,7 +6099,21 @@
         <w:rPr>
           <w:lang w:val="bg-BG"/>
         </w:rPr>
-        <w:t xml:space="preserve">Пази се най-високият резултат като брой точки от събмитнатите ви решения. </w:t>
+        <w:t xml:space="preserve">Пази се най-високият резултат като брой точки от </w:t>
+      </w:r>
+      <w:proofErr w:type="spellStart"/>
+      <w:r>
+        <w:rPr>
+          <w:lang w:val="bg-BG"/>
+        </w:rPr>
+        <w:t>събмитнатите</w:t>
+      </w:r>
+      <w:proofErr w:type="spellEnd"/>
+      <w:r>
+        <w:rPr>
+          <w:lang w:val="bg-BG"/>
+        </w:rPr>
+        <w:t xml:space="preserve"> ви решения. </w:t>
       </w:r>
     </w:p>
     <w:p>
@@ -5671,7 +6206,35 @@
         <w:rPr>
           <w:lang w:val="bg-BG"/>
         </w:rPr>
-        <w:t>Грешка при компилация (compile-time error) – сорс кодът, който сте качили, не се компилира</w:t>
+        <w:t>Грешка при компилация (</w:t>
+      </w:r>
+      <w:proofErr w:type="spellStart"/>
+      <w:r>
+        <w:rPr>
+          <w:lang w:val="bg-BG"/>
+        </w:rPr>
+        <w:t>compile-time</w:t>
+      </w:r>
+      <w:proofErr w:type="spellEnd"/>
+      <w:r>
+        <w:rPr>
+          <w:lang w:val="bg-BG"/>
+        </w:rPr>
+        <w:t xml:space="preserve"> </w:t>
+      </w:r>
+      <w:proofErr w:type="spellStart"/>
+      <w:r>
+        <w:rPr>
+          <w:lang w:val="bg-BG"/>
+        </w:rPr>
+        <w:t>error</w:t>
+      </w:r>
+      <w:proofErr w:type="spellEnd"/>
+      <w:r>
+        <w:rPr>
+          <w:lang w:val="bg-BG"/>
+        </w:rPr>
+        <w:t>) – сорс кодът, който сте качили, не се компилира</w:t>
       </w:r>
     </w:p>
     <w:p>
@@ -5689,7 +6252,63 @@
         <w:rPr>
           <w:lang w:val="bg-BG"/>
         </w:rPr>
-        <w:t>Грешка при изпълнение (runtime error) – програмата не може да приключи изпълнението си поради възникнала грешка – Exception, warning или друго.</w:t>
+        <w:t>Грешка при изпълнение (</w:t>
+      </w:r>
+      <w:proofErr w:type="spellStart"/>
+      <w:r>
+        <w:rPr>
+          <w:lang w:val="bg-BG"/>
+        </w:rPr>
+        <w:t>runtime</w:t>
+      </w:r>
+      <w:proofErr w:type="spellEnd"/>
+      <w:r>
+        <w:rPr>
+          <w:lang w:val="bg-BG"/>
+        </w:rPr>
+        <w:t xml:space="preserve"> </w:t>
+      </w:r>
+      <w:proofErr w:type="spellStart"/>
+      <w:r>
+        <w:rPr>
+          <w:lang w:val="bg-BG"/>
+        </w:rPr>
+        <w:t>error</w:t>
+      </w:r>
+      <w:proofErr w:type="spellEnd"/>
+      <w:r>
+        <w:rPr>
+          <w:lang w:val="bg-BG"/>
+        </w:rPr>
+        <w:t xml:space="preserve">) – програмата не може да приключи изпълнението си поради възникнала грешка – </w:t>
+      </w:r>
+      <w:proofErr w:type="spellStart"/>
+      <w:r>
+        <w:rPr>
+          <w:lang w:val="bg-BG"/>
+        </w:rPr>
+        <w:t>Exception</w:t>
+      </w:r>
+      <w:proofErr w:type="spellEnd"/>
+      <w:r>
+        <w:rPr>
+          <w:lang w:val="bg-BG"/>
+        </w:rPr>
+        <w:t xml:space="preserve">, </w:t>
+      </w:r>
+      <w:proofErr w:type="spellStart"/>
+      <w:r>
+        <w:rPr>
+          <w:lang w:val="bg-BG"/>
+        </w:rPr>
+        <w:t>warning</w:t>
+      </w:r>
+      <w:proofErr w:type="spellEnd"/>
+      <w:r>
+        <w:rPr>
+          <w:lang w:val="bg-BG"/>
+        </w:rPr>
+        <w:t xml:space="preserve"> или друго.</w:t>
       </w:r>
     </w:p>
     <w:p>
@@ -5708,7 +6327,35 @@
           <w:lang w:val="bg-BG"/>
         </w:rPr>
         <w:lastRenderedPageBreak/>
-        <w:t>Лимит време (time limit) – програмата не е успяла да приключи за нужното време (ограничението се задава в условието на всяка задача)</w:t>
+        <w:t>Лимит време (</w:t>
+      </w:r>
+      <w:proofErr w:type="spellStart"/>
+      <w:r>
+        <w:rPr>
+          <w:lang w:val="bg-BG"/>
+        </w:rPr>
+        <w:t>time</w:t>
+      </w:r>
+      <w:proofErr w:type="spellEnd"/>
+      <w:r>
+        <w:rPr>
+          <w:lang w:val="bg-BG"/>
+        </w:rPr>
+        <w:t xml:space="preserve"> </w:t>
+      </w:r>
+      <w:proofErr w:type="spellStart"/>
+      <w:r>
+        <w:rPr>
+          <w:lang w:val="bg-BG"/>
+        </w:rPr>
+        <w:t>limit</w:t>
+      </w:r>
+      <w:proofErr w:type="spellEnd"/>
+      <w:r>
+        <w:rPr>
+          <w:lang w:val="bg-BG"/>
+        </w:rPr>
+        <w:t>) – програмата не е успяла да приключи за нужното време (ограничението се задава в условието на всяка задача)</w:t>
       </w:r>
     </w:p>
     <w:p>
@@ -5728,11 +6375,33 @@
         </w:rPr>
         <w:t>Лимит памет (</w:t>
       </w:r>
-      <w:r>
-        <w:rPr>
-          <w:lang w:val="bg-BG"/>
-        </w:rPr>
-        <w:t>memory limit) – програмата е използвала повече памет от позволеното (ограничението се задава в условието на всяка задача)</w:t>
+      <w:proofErr w:type="spellStart"/>
+      <w:r>
+        <w:rPr>
+          <w:lang w:val="bg-BG"/>
+        </w:rPr>
+        <w:t>memory</w:t>
+      </w:r>
+      <w:proofErr w:type="spellEnd"/>
+      <w:r>
+        <w:rPr>
+          <w:lang w:val="bg-BG"/>
+        </w:rPr>
+        <w:t xml:space="preserve"> </w:t>
+      </w:r>
+      <w:proofErr w:type="spellStart"/>
+      <w:r>
+        <w:rPr>
+          <w:lang w:val="bg-BG"/>
+        </w:rPr>
+        <w:t>limit</w:t>
+      </w:r>
+      <w:proofErr w:type="spellEnd"/>
+      <w:r>
+        <w:rPr>
+          <w:lang w:val="bg-BG"/>
+        </w:rPr>
+        <w:t>) – програмата е използвала повече памет от позволеното (ограничението се задава в условието на всяка задача)</w:t>
       </w:r>
     </w:p>
     <w:p>
@@ -5867,13 +6536,69 @@
         <w:rPr>
           <w:lang w:val="bg-BG"/>
         </w:rPr>
-        <w:t xml:space="preserve">Това е равносилно на Exception/warning/error. Ако всички тестове </w:t>
-      </w:r>
-      <w:r>
-        <w:rPr>
-          <w:lang w:val="bg-BG"/>
-        </w:rPr>
-        <w:t>показват тази грешка, разгледайте внимателно кода, който събмитвате.</w:t>
+        <w:t xml:space="preserve">Това е равносилно на </w:t>
+      </w:r>
+      <w:proofErr w:type="spellStart"/>
+      <w:r>
+        <w:rPr>
+          <w:lang w:val="bg-BG"/>
+        </w:rPr>
+        <w:t>Exception</w:t>
+      </w:r>
+      <w:proofErr w:type="spellEnd"/>
+      <w:r>
+        <w:rPr>
+          <w:lang w:val="bg-BG"/>
+        </w:rPr>
+        <w:t>/</w:t>
+      </w:r>
+      <w:proofErr w:type="spellStart"/>
+      <w:r>
+        <w:rPr>
+          <w:lang w:val="bg-BG"/>
+        </w:rPr>
+        <w:t>warning</w:t>
+      </w:r>
+      <w:proofErr w:type="spellEnd"/>
+      <w:r>
+        <w:rPr>
+          <w:lang w:val="bg-BG"/>
+        </w:rPr>
+        <w:t>/</w:t>
+      </w:r>
+      <w:proofErr w:type="spellStart"/>
+      <w:r>
+        <w:rPr>
+          <w:lang w:val="bg-BG"/>
+        </w:rPr>
+        <w:t>error</w:t>
+      </w:r>
+      <w:proofErr w:type="spellEnd"/>
+      <w:r>
+        <w:rPr>
+          <w:lang w:val="bg-BG"/>
+        </w:rPr>
+        <w:t xml:space="preserve">. Ако всички тестове </w:t>
+      </w:r>
+      <w:r>
+        <w:rPr>
+          <w:lang w:val="bg-BG"/>
+        </w:rPr>
+        <w:t xml:space="preserve">показват тази грешка, разгледайте внимателно кода, който </w:t>
+      </w:r>
+      <w:proofErr w:type="spellStart"/>
+      <w:r>
+        <w:rPr>
+          <w:lang w:val="bg-BG"/>
+        </w:rPr>
+        <w:t>събмитвате</w:t>
+      </w:r>
+      <w:proofErr w:type="spellEnd"/>
+      <w:r>
+        <w:rPr>
+          <w:lang w:val="bg-BG"/>
+        </w:rPr>
+        <w:t>.</w:t>
       </w:r>
     </w:p>
     <w:p>
@@ -6071,7 +6796,19 @@
         <w:rPr>
           <w:lang w:val="bg-BG"/>
         </w:rPr>
-        <w:t>Да. Judge проверява символ по символ и всяко несъвпадение се счита за грешен отговор, например – изпуснати или излишни празни места, липса на препинателни знаци или наличието им, когато такива не се изискват, правописни грешки, размяна на малки с главни букви и обратно, и т.н. До такава грешка ще доведат и излишни съобщения, които сте вкарали в програмата си, като обяснения за потребителя какво да въведе. Следвайте стриктно посочения формат</w:t>
+        <w:t xml:space="preserve">Да. </w:t>
+      </w:r>
+      <w:r>
+        <w:rPr>
+          <w:lang w:val="bg-BG"/>
+        </w:rPr>
+        <w:t>Всяко</w:t>
+      </w:r>
+      <w:r>
+        <w:rPr>
+          <w:lang w:val="bg-BG"/>
+        </w:rPr>
+        <w:t xml:space="preserve"> несъвпадение се счита за грешен отговор, например – изпуснати или излишни празни места, липса на препинателни знаци или наличието им, когато такива не се изискват, правописни грешки, размяна на малки с главни букви и обратно, и т.н. До такава грешка ще доведат и излишни съобщения, които сте вкарали в програмата си, като обяснения за потребителя какво да въведе. Следвайте стриктно посочения формат</w:t>
       </w:r>
       <w:r>
         <w:rPr>
@@ -6103,14 +6840,263 @@
         <w:rPr>
           <w:lang w:val="bg-BG"/>
         </w:rPr>
-        <w:t>&lt;пример –</w:t>
-      </w:r>
-      <w:r>
-        <w:rPr>
-          <w:lang w:val="bg-BG"/>
-        </w:rPr>
-        <w:t xml:space="preserve"> липсваща запетая</w:t>
-      </w:r>
+        <w:t>&lt;пример – липсваща запетая&gt;</w:t>
+      </w:r>
+    </w:p>
+    <w:p>
+      <w:pPr>
+        <w:rPr>
+          <w:lang w:val="bg-BG"/>
+        </w:rPr>
+      </w:pPr>
+    </w:p>
+    <w:p>
+      <w:pPr>
+        <w:rPr>
+          <w:lang w:val="bg-BG"/>
+        </w:rPr>
+      </w:pPr>
+      <w:r>
+        <w:rPr>
+          <w:lang w:val="bg-BG"/>
+        </w:rPr>
+        <w:t xml:space="preserve">Видове проверки в </w:t>
+      </w:r>
+      <w:r>
+        <w:t>Judge (</w:t>
+      </w:r>
+      <w:r>
+        <w:rPr>
+          <w:lang w:val="bg-BG"/>
+        </w:rPr>
+        <w:t>за всяка задача може да видите какъв е той):</w:t>
+      </w:r>
+    </w:p>
+    <w:p>
+      <w:pPr>
+        <w:pStyle w:val="ListParagraph"/>
+        <w:numPr>
+          <w:ilvl w:val="0"/>
+          <w:numId w:val="8"/>
+        </w:numPr>
+        <w:rPr>
+          <w:lang w:val="bg-BG"/>
+        </w:rPr>
+      </w:pPr>
+      <w:proofErr w:type="spellStart"/>
+      <w:r>
+        <w:rPr>
+          <w:lang w:val="bg-BG"/>
+        </w:rPr>
+        <w:lastRenderedPageBreak/>
+        <w:t>Exact</w:t>
+      </w:r>
+      <w:proofErr w:type="spellEnd"/>
+      <w:r>
+        <w:rPr>
+          <w:lang w:val="bg-BG"/>
+        </w:rPr>
+        <w:t xml:space="preserve"> - </w:t>
+      </w:r>
+      <w:r>
+        <w:rPr>
+          <w:lang w:val="bg-BG"/>
+        </w:rPr>
+        <w:t>системата проверява резултата от изпратения код символ по символ с очакваните изходни данни.</w:t>
+      </w:r>
+    </w:p>
+    <w:p>
+      <w:pPr>
+        <w:pStyle w:val="ListParagraph"/>
+        <w:numPr>
+          <w:ilvl w:val="0"/>
+          <w:numId w:val="8"/>
+        </w:numPr>
+        <w:rPr>
+          <w:lang w:val="bg-BG"/>
+        </w:rPr>
+      </w:pPr>
+      <w:proofErr w:type="spellStart"/>
+      <w:r>
+        <w:rPr>
+          <w:lang w:val="bg-BG"/>
+        </w:rPr>
+        <w:t>Trim</w:t>
+      </w:r>
+      <w:proofErr w:type="spellEnd"/>
+      <w:r>
+        <w:rPr>
+          <w:lang w:val="bg-BG"/>
+        </w:rPr>
+        <w:t xml:space="preserve"> </w:t>
+      </w:r>
+      <w:r>
+        <w:rPr>
+          <w:lang w:val="bg-BG"/>
+        </w:rPr>
+        <w:t>– системата зачиства празните места в началото и в края на резултата от изпълнението на кода, след което го сравнява символ по символ с очакваните изходни данни.</w:t>
+      </w:r>
+    </w:p>
+    <w:p>
+      <w:pPr>
+        <w:pStyle w:val="ListParagraph"/>
+        <w:numPr>
+          <w:ilvl w:val="0"/>
+          <w:numId w:val="8"/>
+        </w:numPr>
+        <w:rPr>
+          <w:lang w:val="bg-BG"/>
+        </w:rPr>
+      </w:pPr>
+      <w:proofErr w:type="spellStart"/>
+      <w:r>
+        <w:rPr>
+          <w:lang w:val="bg-BG"/>
+        </w:rPr>
+        <w:t>Sort</w:t>
+      </w:r>
+      <w:proofErr w:type="spellEnd"/>
+      <w:r>
+        <w:rPr>
+          <w:lang w:val="bg-BG"/>
+        </w:rPr>
+        <w:t xml:space="preserve"> </w:t>
+      </w:r>
+      <w:r>
+        <w:rPr>
+          <w:lang w:val="bg-BG"/>
+        </w:rPr>
+        <w:t>– системата сортира всички редове, получени при изпълнението на кода, след което сравнява резултата символ по символ с очакваните изходни данни.</w:t>
+      </w:r>
+    </w:p>
+    <w:p>
+      <w:pPr>
+        <w:pStyle w:val="ListParagraph"/>
+        <w:numPr>
+          <w:ilvl w:val="0"/>
+          <w:numId w:val="8"/>
+        </w:numPr>
+        <w:rPr>
+          <w:lang w:val="bg-BG"/>
+        </w:rPr>
+      </w:pPr>
+      <w:proofErr w:type="spellStart"/>
+      <w:r>
+        <w:rPr>
+          <w:lang w:val="bg-BG"/>
+        </w:rPr>
+        <w:t>Case-insensitive</w:t>
+      </w:r>
+      <w:proofErr w:type="spellEnd"/>
+      <w:r>
+        <w:rPr>
+          <w:lang w:val="bg-BG"/>
+        </w:rPr>
+        <w:t xml:space="preserve"> </w:t>
+      </w:r>
+      <w:r>
+        <w:rPr>
+          <w:lang w:val="bg-BG"/>
+        </w:rPr>
+        <w:t>– системата не различава малките и главните букви, когато сравнява полученият резултат и очакваните изходни данни. Проверката отново е символ по символ.</w:t>
+      </w:r>
+    </w:p>
+    <w:p>
+      <w:pPr>
+        <w:pStyle w:val="ListParagraph"/>
+        <w:numPr>
+          <w:ilvl w:val="0"/>
+          <w:numId w:val="8"/>
+        </w:numPr>
+        <w:rPr>
+          <w:lang w:val="bg-BG"/>
+        </w:rPr>
+      </w:pPr>
+      <w:proofErr w:type="spellStart"/>
+      <w:r>
+        <w:rPr>
+          <w:lang w:val="bg-BG"/>
+        </w:rPr>
+        <w:t>Precision</w:t>
+      </w:r>
+      <w:proofErr w:type="spellEnd"/>
+      <w:r>
+        <w:rPr>
+          <w:lang w:val="bg-BG"/>
+        </w:rPr>
+        <w:t xml:space="preserve"> N </w:t>
+      </w:r>
+      <w:r>
+        <w:rPr>
+          <w:lang w:val="bg-BG"/>
+        </w:rPr>
+        <w:t xml:space="preserve">– само при задачи с краен отговор реално число – системата сравнява първите </w:t>
+      </w:r>
+      <w:r>
+        <w:t xml:space="preserve">N </w:t>
+      </w:r>
+      <w:r>
+        <w:rPr>
+          <w:lang w:val="bg-BG"/>
+        </w:rPr>
+        <w:t>цифри след десетичния знак.</w:t>
+      </w:r>
+      <w:bookmarkStart w:id="0" w:name="_GoBack"/>
+      <w:bookmarkEnd w:id="0"/>
+    </w:p>
+    <w:p>
+      <w:pPr>
+        <w:pStyle w:val="Heading4"/>
+        <w:rPr>
+          <w:lang w:val="bg-BG"/>
+        </w:rPr>
+      </w:pPr>
+      <w:r>
+        <w:rPr>
+          <w:lang w:val="bg-BG"/>
+        </w:rPr>
+        <w:t>Програмата ми връща верен отговор, но получавам 0 точки. Защо?</w:t>
+      </w:r>
+    </w:p>
+    <w:p>
+      <w:pPr>
+        <w:rPr>
+          <w:lang w:val="bg-BG"/>
+        </w:rPr>
+      </w:pPr>
+      <w:r>
+        <w:rPr>
+          <w:lang w:val="bg-BG"/>
+        </w:rPr>
+        <w:t>Най-вероятно не форматирате изхода по правилния начин. Потърсете всякакви правописни грешки, сбъркани символи и други. Може да ползвате и онлайн инструменти за проверка на разликите в два текстови файла ако грешката възниква и в нулев тест (т.е. в секцията Детайли имате достъп до информацията за разликата между очаквания и получения изход).</w:t>
+      </w:r>
+      <w:r>
+        <w:rPr>
+          <w:lang w:val="bg-BG"/>
+        </w:rPr>
+        <w:t xml:space="preserve"> </w:t>
+      </w:r>
+    </w:p>
+    <w:p>
+      <w:pPr>
+        <w:rPr>
+          <w:lang w:val="bg-BG"/>
+        </w:rPr>
+      </w:pPr>
+      <w:r>
+        <w:rPr>
+          <w:lang w:val="bg-BG"/>
+        </w:rPr>
+        <w:t>&lt;</w:t>
+      </w:r>
+      <w:proofErr w:type="spellStart"/>
+      <w:r>
+        <w:rPr>
+          <w:lang w:val="bg-BG"/>
+        </w:rPr>
+        <w:t>скрийншот</w:t>
+      </w:r>
+      <w:proofErr w:type="spellEnd"/>
       <w:r>
         <w:rPr>
           <w:lang w:val="bg-BG"/>
@@ -6127,16 +7113,59 @@
     </w:p>
     <w:p>
       <w:pPr>
-        <w:rPr>
-          <w:lang w:val="bg-BG"/>
-        </w:rPr>
-      </w:pPr>
-      <w:r>
-        <w:rPr>
-          <w:lang w:val="bg-BG"/>
-        </w:rPr>
-        <w:lastRenderedPageBreak/>
-        <w:t>Изключения:</w:t>
+        <w:pStyle w:val="Heading4"/>
+        <w:rPr>
+          <w:lang w:val="bg-BG"/>
+        </w:rPr>
+      </w:pPr>
+      <w:r>
+        <w:rPr>
+          <w:lang w:val="bg-BG"/>
+        </w:rPr>
+        <w:t>Има ли особености при работа с различните езици?</w:t>
+      </w:r>
+    </w:p>
+    <w:p>
+      <w:pPr>
+        <w:rPr>
+          <w:lang w:val="bg-BG"/>
+        </w:rPr>
+      </w:pPr>
+      <w:r>
+        <w:rPr>
+          <w:lang w:val="bg-BG"/>
+        </w:rPr>
+        <w:t>Да, входящите данни се подават на програмата ви по различен начин. Обикновено за всеки курс е ясно описано в условието какъв е този формат. Ако решавате задачи,</w:t>
+      </w:r>
+      <w:r>
+        <w:rPr>
+          <w:lang w:val="bg-BG"/>
+        </w:rPr>
+        <w:t xml:space="preserve"> които са предвидени за курса </w:t>
+      </w:r>
+      <w:r>
+        <w:t>Programming Basics</w:t>
+      </w:r>
+      <w:r>
+        <w:rPr>
+          <w:lang w:val="bg-BG"/>
+        </w:rPr>
+        <w:t xml:space="preserve">, на езици, </w:t>
+      </w:r>
+      <w:r>
+        <w:rPr>
+          <w:lang w:val="bg-BG"/>
+        </w:rPr>
+        <w:t xml:space="preserve">различни от </w:t>
+      </w:r>
+      <w:r>
+        <w:t xml:space="preserve">C#, </w:t>
+      </w:r>
+      <w:r>
+        <w:rPr>
+          <w:lang w:val="bg-BG"/>
+        </w:rPr>
+        <w:t>това са стандартните формати:</w:t>
       </w:r>
     </w:p>
     <w:p>
@@ -6154,7 +7183,13 @@
         <w:rPr>
           <w:lang w:val="bg-BG"/>
         </w:rPr>
-        <w:t>Системата зачиства празните места в края на получените резултати, т.е. ако очакваният отговор е „3“, а вие връщате „3 „, това ще бъде отчетено като верен отговор.</w:t>
+        <w:t>C#, Java, C++ - входящите данни се подават на отделни редове</w:t>
+      </w:r>
+      <w:r>
+        <w:rPr>
+          <w:lang w:val="bg-BG"/>
+        </w:rPr>
+        <w:t xml:space="preserve"> на конзолата в указания формат</w:t>
       </w:r>
     </w:p>
     <w:p>
@@ -6168,135 +7203,19 @@
           <w:lang w:val="bg-BG"/>
         </w:rPr>
       </w:pPr>
-      <w:r>
-        <w:rPr>
-          <w:lang w:val="bg-BG"/>
-        </w:rPr>
-        <w:t>В някои задачи е посочено, че ако има различен брой редове на изхода, няма значение в каква последователност са те. Системата сортира получените изходни данни преди да ги сравни с данните от изходния файл, който й е подаден.</w:t>
-      </w:r>
-    </w:p>
-    <w:p>
-      <w:pPr>
-        <w:pStyle w:val="ListParagraph"/>
-        <w:rPr>
-          <w:lang w:val="bg-BG"/>
-        </w:rPr>
-      </w:pPr>
-      <w:r>
-        <w:rPr>
-          <w:lang w:val="bg-BG"/>
-        </w:rPr>
-        <w:t>&lt;пример – сортиране на резултатите&gt;</w:t>
-      </w:r>
-    </w:p>
-    <w:p>
-      <w:pPr>
-        <w:pStyle w:val="Heading4"/>
-        <w:rPr>
-          <w:lang w:val="bg-BG"/>
-        </w:rPr>
-      </w:pPr>
-      <w:r>
-        <w:rPr>
-          <w:lang w:val="bg-BG"/>
-        </w:rPr>
-        <w:t>Програмата ми връща верен отговор, но получавам 0 точки. Защо?</w:t>
-      </w:r>
-    </w:p>
-    <w:p>
-      <w:pPr>
-        <w:rPr>
-          <w:lang w:val="bg-BG"/>
-        </w:rPr>
-      </w:pPr>
-      <w:r>
-        <w:rPr>
-          <w:lang w:val="bg-BG"/>
-        </w:rPr>
-        <w:t>Най-вероятно не форматирате изхода по правилния начин. Потърсете всякакви правописни грешки, сбъркани символи и други. Може да ползвате и онлайн инструменти за проверка на разликите в два текстови файла ако грешката възниква и в нулев тест (т.е. в секцията Детайли имате достъп до информацията за разликата между очаквания и получения изход).</w:t>
-      </w:r>
-      <w:r>
-        <w:rPr>
-          <w:lang w:val="bg-BG"/>
-        </w:rPr>
-        <w:t xml:space="preserve"> </w:t>
-      </w:r>
-    </w:p>
-    <w:p>
-      <w:pPr>
-        <w:rPr>
-          <w:lang w:val="bg-BG"/>
-        </w:rPr>
-      </w:pPr>
-      <w:r>
-        <w:rPr>
-          <w:lang w:val="bg-BG"/>
-        </w:rPr>
-        <w:t>&lt;скрийншот&gt;</w:t>
-      </w:r>
-    </w:p>
-    <w:p>
-      <w:pPr>
-        <w:rPr>
-          <w:lang w:val="bg-BG"/>
-        </w:rPr>
-      </w:pPr>
-    </w:p>
-    <w:p>
-      <w:pPr>
-        <w:pStyle w:val="Heading4"/>
-        <w:rPr>
-          <w:lang w:val="bg-BG"/>
-        </w:rPr>
-      </w:pPr>
-      <w:r>
-        <w:rPr>
-          <w:lang w:val="bg-BG"/>
-        </w:rPr>
-        <w:t>Има ли особености при работа с различните езици?</w:t>
-      </w:r>
-    </w:p>
-    <w:p>
-      <w:pPr>
-        <w:rPr>
-          <w:lang w:val="bg-BG"/>
-        </w:rPr>
-      </w:pPr>
-      <w:r>
-        <w:rPr>
-          <w:lang w:val="bg-BG"/>
-        </w:rPr>
-        <w:t>Да, входящите данни се подават на програмата ви по различен начин. Обикновено за всеки курс е ясно описано в условието какъв е този формат. Ако решавате задачи,</w:t>
-      </w:r>
-      <w:r>
-        <w:rPr>
-          <w:lang w:val="bg-BG"/>
-        </w:rPr>
-        <w:t xml:space="preserve"> които са предвидени за курса </w:t>
-      </w:r>
-      <w:r>
-        <w:t>Programming Basics</w:t>
-      </w:r>
-      <w:r>
-        <w:rPr>
-          <w:lang w:val="bg-BG"/>
-        </w:rPr>
-        <w:t xml:space="preserve">, на езици, </w:t>
-      </w:r>
-      <w:r>
-        <w:rPr>
-          <w:lang w:val="bg-BG"/>
-        </w:rPr>
-        <w:t xml:space="preserve">различни от </w:t>
-      </w:r>
-      <w:r>
-        <w:t xml:space="preserve">C#, </w:t>
-      </w:r>
-      <w:r>
-        <w:rPr>
-          <w:lang w:val="bg-BG"/>
-        </w:rPr>
-        <w:t>това са стандартните формати:</w:t>
+      <w:proofErr w:type="spellStart"/>
+      <w:r>
+        <w:rPr>
+          <w:lang w:val="bg-BG"/>
+        </w:rPr>
+        <w:t>JavaScript</w:t>
+      </w:r>
+      <w:proofErr w:type="spellEnd"/>
+      <w:r>
+        <w:rPr>
+          <w:lang w:val="bg-BG"/>
+        </w:rPr>
+        <w:t xml:space="preserve"> – входящите данни се подават на функцията ви като масив от стрингове</w:t>
       </w:r>
     </w:p>
     <w:p>
@@ -6314,48 +7233,6 @@
         <w:rPr>
           <w:lang w:val="bg-BG"/>
         </w:rPr>
-        <w:t>C#, Java, C++ - входящите данни се подават на отделни редове</w:t>
-      </w:r>
-      <w:r>
-        <w:rPr>
-          <w:lang w:val="bg-BG"/>
-        </w:rPr>
-        <w:t xml:space="preserve"> на конзолата в указания формат</w:t>
-      </w:r>
-    </w:p>
-    <w:p>
-      <w:pPr>
-        <w:pStyle w:val="ListParagraph"/>
-        <w:numPr>
-          <w:ilvl w:val="0"/>
-          <w:numId w:val="2"/>
-        </w:numPr>
-        <w:rPr>
-          <w:lang w:val="bg-BG"/>
-        </w:rPr>
-      </w:pPr>
-      <w:r>
-        <w:rPr>
-          <w:lang w:val="bg-BG"/>
-        </w:rPr>
-        <w:t>JavaScript – входящите данни се подават на функцията ви като масив от стрингове</w:t>
-      </w:r>
-    </w:p>
-    <w:p>
-      <w:pPr>
-        <w:pStyle w:val="ListParagraph"/>
-        <w:numPr>
-          <w:ilvl w:val="0"/>
-          <w:numId w:val="2"/>
-        </w:numPr>
-        <w:rPr>
-          <w:lang w:val="bg-BG"/>
-        </w:rPr>
-      </w:pPr>
-      <w:r>
-        <w:rPr>
-          <w:lang w:val="bg-BG"/>
-        </w:rPr>
         <w:t>PHP – входящите данни се подават като параметри на GET заявка</w:t>
       </w:r>
     </w:p>
@@ -6516,13 +7393,7 @@
         <w:rPr>
           <w:lang w:val="bg-BG"/>
         </w:rPr>
-        <w:t xml:space="preserve">Ако имате съмнения, че в условието на дадена задача има грешка/неточност, информирайте квесторите. Ако грешка действително има, тя ще бъде оповестена на всички в залата. </w:t>
-      </w:r>
-      <w:r>
-        <w:rPr>
-          <w:lang w:val="bg-BG"/>
-        </w:rPr>
-        <w:t>По преценка на администраторите на изпита, може да бъде удължено времето за самия изпит, за да бъдат компенсирани изпитваните за допуснатата грешка.</w:t>
+        <w:t>Ако имате съмнения, че в условието на дадена задача има грешка/неточност, информирайте квесторите. Ако грешка действително има, тя ще бъде оповестена на всички в залата. По преценка на администраторите на изпита, може да бъде удължено времето за самия изпит, за да бъдат компенсирани изпитваните за допуснатата грешка.</w:t>
       </w:r>
     </w:p>
     <w:p>
@@ -6536,6 +7407,7 @@
         <w:rPr>
           <w:lang w:val="bg-BG"/>
         </w:rPr>
+        <w:lastRenderedPageBreak/>
         <w:t>Какво се случва ако в системата е подаден некоректен тест (такъв, който не отговаря на усло</w:t>
       </w:r>
       <w:r>
@@ -6555,14 +7427,7 @@
         <w:rPr>
           <w:lang w:val="bg-BG"/>
         </w:rPr>
-        <w:t xml:space="preserve">Екипът се стреми такива тестове да няма. Ако се случи все пак да бъде допуснат пропуск, администраторите на изпита следят в реално време резултатите на изпитваните и проверява при </w:t>
-      </w:r>
-      <w:r>
-        <w:rPr>
-          <w:lang w:val="bg-BG"/>
-        </w:rPr>
-        <w:lastRenderedPageBreak/>
-        <w:t>необходимост (или при молба от страна на студентите) коректността на отделни тестове. Например, ако никой или</w:t>
+        <w:t>Екипът се стреми такива тестове да няма. Ако се случи все пак да бъде допуснат пропуск, администраторите на изпита следят в реално време резултатите на изпитваните и проверява при необходимост (или при молба от страна на студентите) коректността на отделни тестове. Например, ако никой или</w:t>
       </w:r>
       <w:r>
         <w:rPr>
@@ -6634,8 +7499,6 @@
       <w:r>
         <w:t xml:space="preserve">Judge </w:t>
       </w:r>
-      <w:bookmarkStart w:id="0" w:name="_GoBack"/>
-      <w:bookmarkEnd w:id="0"/>
       <w:r>
         <w:rPr>
           <w:lang w:val="bg-BG"/>
@@ -7334,6 +8197,119 @@
     </w:lvl>
   </w:abstractNum>
   <w:abstractNum w:abstractNumId="6">
+    <w:nsid w:val="63ED413D"/>
+    <w:multiLevelType w:val="hybridMultilevel"/>
+    <w:tmpl w:val="F340A120"/>
+    <w:lvl w:ilvl="0" w:tplc="04090001">
+      <w:start w:val="1"/>
+      <w:numFmt w:val="bullet"/>
+      <w:lvlText w:val=""/>
+      <w:lvlJc w:val="left"/>
+      <w:pPr>
+        <w:ind w:left="1440" w:hanging="360"/>
+      </w:pPr>
+      <w:rPr>
+        <w:rFonts w:ascii="Symbol" w:hAnsi="Symbol" w:hint="default"/>
+      </w:rPr>
+    </w:lvl>
+    <w:lvl w:ilvl="1" w:tplc="04090003" w:tentative="1">
+      <w:start w:val="1"/>
+      <w:numFmt w:val="bullet"/>
+      <w:lvlText w:val="o"/>
+      <w:lvlJc w:val="left"/>
+      <w:pPr>
+        <w:ind w:left="2160" w:hanging="360"/>
+      </w:pPr>
+      <w:rPr>
+        <w:rFonts w:ascii="Courier New" w:hAnsi="Courier New" w:cs="Courier New" w:hint="default"/>
+      </w:rPr>
+    </w:lvl>
+    <w:lvl w:ilvl="2" w:tplc="04090005" w:tentative="1">
+      <w:start w:val="1"/>
+      <w:numFmt w:val="bullet"/>
+      <w:lvlText w:val=""/>
+      <w:lvlJc w:val="left"/>
+      <w:pPr>
+        <w:ind w:left="2880" w:hanging="360"/>
+      </w:pPr>
+      <w:rPr>
+        <w:rFonts w:ascii="Wingdings" w:hAnsi="Wingdings" w:hint="default"/>
+      </w:rPr>
+    </w:lvl>
+    <w:lvl w:ilvl="3" w:tplc="04090001" w:tentative="1">
+      <w:start w:val="1"/>
+      <w:numFmt w:val="bullet"/>
+      <w:lvlText w:val=""/>
+      <w:lvlJc w:val="left"/>
+      <w:pPr>
+        <w:ind w:left="3600" w:hanging="360"/>
+      </w:pPr>
+      <w:rPr>
+        <w:rFonts w:ascii="Symbol" w:hAnsi="Symbol" w:hint="default"/>
+      </w:rPr>
+    </w:lvl>
+    <w:lvl w:ilvl="4" w:tplc="04090003" w:tentative="1">
+      <w:start w:val="1"/>
+      <w:numFmt w:val="bullet"/>
+      <w:lvlText w:val="o"/>
+      <w:lvlJc w:val="left"/>
+      <w:pPr>
+        <w:ind w:left="4320" w:hanging="360"/>
+      </w:pPr>
+      <w:rPr>
+        <w:rFonts w:ascii="Courier New" w:hAnsi="Courier New" w:cs="Courier New" w:hint="default"/>
+      </w:rPr>
+    </w:lvl>
+    <w:lvl w:ilvl="5" w:tplc="04090005" w:tentative="1">
+      <w:start w:val="1"/>
+      <w:numFmt w:val="bullet"/>
+      <w:lvlText w:val=""/>
+      <w:lvlJc w:val="left"/>
+      <w:pPr>
+        <w:ind w:left="5040" w:hanging="360"/>
+      </w:pPr>
+      <w:rPr>
+        <w:rFonts w:ascii="Wingdings" w:hAnsi="Wingdings" w:hint="default"/>
+      </w:rPr>
+    </w:lvl>
+    <w:lvl w:ilvl="6" w:tplc="04090001" w:tentative="1">
+      <w:start w:val="1"/>
+      <w:numFmt w:val="bullet"/>
+      <w:lvlText w:val=""/>
+      <w:lvlJc w:val="left"/>
+      <w:pPr>
+        <w:ind w:left="5760" w:hanging="360"/>
+      </w:pPr>
+      <w:rPr>
+        <w:rFonts w:ascii="Symbol" w:hAnsi="Symbol" w:hint="default"/>
+      </w:rPr>
+    </w:lvl>
+    <w:lvl w:ilvl="7" w:tplc="04090003" w:tentative="1">
+      <w:start w:val="1"/>
+      <w:numFmt w:val="bullet"/>
+      <w:lvlText w:val="o"/>
+      <w:lvlJc w:val="left"/>
+      <w:pPr>
+        <w:ind w:left="6480" w:hanging="360"/>
+      </w:pPr>
+      <w:rPr>
+        <w:rFonts w:ascii="Courier New" w:hAnsi="Courier New" w:cs="Courier New" w:hint="default"/>
+      </w:rPr>
+    </w:lvl>
+    <w:lvl w:ilvl="8" w:tplc="04090005" w:tentative="1">
+      <w:start w:val="1"/>
+      <w:numFmt w:val="bullet"/>
+      <w:lvlText w:val=""/>
+      <w:lvlJc w:val="left"/>
+      <w:pPr>
+        <w:ind w:left="7200" w:hanging="360"/>
+      </w:pPr>
+      <w:rPr>
+        <w:rFonts w:ascii="Wingdings" w:hAnsi="Wingdings" w:hint="default"/>
+      </w:rPr>
+    </w:lvl>
+  </w:abstractNum>
+  <w:abstractNum w:abstractNumId="7">
     <w:nsid w:val="6D1B7C2A"/>
     <w:multiLevelType w:val="hybridMultilevel"/>
     <w:tmpl w:val="310CEA86"/>
@@ -7458,13 +8434,16 @@
     <w:abstractNumId w:val="5"/>
   </w:num>
   <w:num w:numId="5">
-    <w:abstractNumId w:val="6"/>
+    <w:abstractNumId w:val="7"/>
   </w:num>
   <w:num w:numId="6">
     <w:abstractNumId w:val="4"/>
   </w:num>
   <w:num w:numId="7">
     <w:abstractNumId w:val="1"/>
+  </w:num>
+  <w:num w:numId="8">
+    <w:abstractNumId w:val="6"/>
   </w:num>
 </w:numbering>
 </file>

</xml_diff>